<commit_message>
updated Design Doc, still need to do instructs and video
</commit_message>
<xml_diff>
--- a/Documentation/Design Document - Professional Practice 2018.docx
+++ b/Documentation/Design Document - Professional Practice 2018.docx
@@ -94,7 +94,6 @@
                                   <w:dataBinding w:prefixMappings="xmlns:ns0='http://schemas.openxmlformats.org/package/2006/metadata/core-properties' xmlns:ns1='http://purl.org/dc/elements/1.1/'" w:xpath="/ns0:coreProperties[1]/ns1:title[1]" w:storeItemID="{6C3C8BC8-F283-45AE-878A-BAB7291924A1}"/>
                                   <w:text/>
                                 </w:sdtPr>
-                                <w:sdtEndPr/>
                                 <w:sdtContent>
                                   <w:p>
                                     <w:pPr>
@@ -141,7 +140,6 @@
                                   <w:dataBinding w:prefixMappings="xmlns:ns0='http://schemas.microsoft.com/office/2006/coverPageProps'" w:xpath="/ns0:CoverPageProperties[1]/ns0:Abstract[1]" w:storeItemID="{55AF091B-3C7A-41E3-B477-F2FDAA23CFDA}"/>
                                   <w:text/>
                                 </w:sdtPr>
-                                <w:sdtEndPr/>
                                 <w:sdtContent>
                                   <w:p>
                                     <w:pPr>
@@ -198,7 +196,6 @@
                             <w:dataBinding w:prefixMappings="xmlns:ns0='http://schemas.openxmlformats.org/package/2006/metadata/core-properties' xmlns:ns1='http://purl.org/dc/elements/1.1/'" w:xpath="/ns0:coreProperties[1]/ns1:title[1]" w:storeItemID="{6C3C8BC8-F283-45AE-878A-BAB7291924A1}"/>
                             <w:text/>
                           </w:sdtPr>
-                          <w:sdtEndPr/>
                           <w:sdtContent>
                             <w:p>
                               <w:pPr>
@@ -245,7 +242,6 @@
                             <w:dataBinding w:prefixMappings="xmlns:ns0='http://schemas.microsoft.com/office/2006/coverPageProps'" w:xpath="/ns0:CoverPageProperties[1]/ns0:Abstract[1]" w:storeItemID="{55AF091B-3C7A-41E3-B477-F2FDAA23CFDA}"/>
                             <w:text/>
                           </w:sdtPr>
-                          <w:sdtEndPr/>
                           <w:sdtContent>
                             <w:p>
                               <w:pPr>
@@ -356,7 +352,6 @@
                                   <w:dataBinding w:prefixMappings="xmlns:ns0='http://schemas.openxmlformats.org/package/2006/metadata/core-properties' xmlns:ns1='http://purl.org/dc/elements/1.1/'" w:xpath="/ns0:coreProperties[1]/ns1:subject[1]" w:storeItemID="{6C3C8BC8-F283-45AE-878A-BAB7291924A1}"/>
                                   <w:text/>
                                 </w:sdtPr>
-                                <w:sdtEndPr/>
                                 <w:sdtContent>
                                   <w:p>
                                     <w:pPr>
@@ -412,7 +407,6 @@
                             <w:dataBinding w:prefixMappings="xmlns:ns0='http://schemas.openxmlformats.org/package/2006/metadata/core-properties' xmlns:ns1='http://purl.org/dc/elements/1.1/'" w:xpath="/ns0:coreProperties[1]/ns1:subject[1]" w:storeItemID="{6C3C8BC8-F283-45AE-878A-BAB7291924A1}"/>
                             <w:text/>
                           </w:sdtPr>
-                          <w:sdtEndPr/>
                           <w:sdtContent>
                             <w:p>
                               <w:pPr>
@@ -515,7 +509,7 @@
           <w:r>
             <w:fldChar w:fldCharType="separate"/>
           </w:r>
-          <w:hyperlink w:anchor="_Toc512719278" w:history="1">
+          <w:hyperlink w:anchor="_Toc512731065" w:history="1">
             <w:r>
               <w:rPr>
                 <w:rStyle w:val="Hyperlink"/>
@@ -543,7 +537,7 @@
                 <w:noProof/>
                 <w:webHidden/>
               </w:rPr>
-              <w:instrText xml:space="preserve"> PAGEREF _Toc512719278 \h </w:instrText>
+              <w:instrText xml:space="preserve"> PAGEREF _Toc512731065 \h </w:instrText>
             </w:r>
             <w:r>
               <w:rPr>
@@ -586,7 +580,7 @@
               <w:lang w:eastAsia="en-GB"/>
             </w:rPr>
           </w:pPr>
-          <w:hyperlink w:anchor="_Toc512719279" w:history="1">
+          <w:hyperlink w:anchor="_Toc512731066" w:history="1">
             <w:r>
               <w:rPr>
                 <w:rStyle w:val="Hyperlink"/>
@@ -614,7 +608,7 @@
                 <w:noProof/>
                 <w:webHidden/>
               </w:rPr>
-              <w:instrText xml:space="preserve"> PAGEREF _Toc512719279 \h </w:instrText>
+              <w:instrText xml:space="preserve"> PAGEREF _Toc512731066 \h </w:instrText>
             </w:r>
             <w:r>
               <w:rPr>
@@ -657,7 +651,7 @@
               <w:lang w:eastAsia="en-GB"/>
             </w:rPr>
           </w:pPr>
-          <w:hyperlink w:anchor="_Toc512719280" w:history="1">
+          <w:hyperlink w:anchor="_Toc512731067" w:history="1">
             <w:r>
               <w:rPr>
                 <w:rStyle w:val="Hyperlink"/>
@@ -685,7 +679,7 @@
                 <w:noProof/>
                 <w:webHidden/>
               </w:rPr>
-              <w:instrText xml:space="preserve"> PAGEREF _Toc512719280 \h </w:instrText>
+              <w:instrText xml:space="preserve"> PAGEREF _Toc512731067 \h </w:instrText>
             </w:r>
             <w:r>
               <w:rPr>
@@ -728,7 +722,7 @@
               <w:lang w:eastAsia="en-GB"/>
             </w:rPr>
           </w:pPr>
-          <w:hyperlink w:anchor="_Toc512719281" w:history="1">
+          <w:hyperlink w:anchor="_Toc512731068" w:history="1">
             <w:r>
               <w:rPr>
                 <w:rStyle w:val="Hyperlink"/>
@@ -756,7 +750,7 @@
                 <w:noProof/>
                 <w:webHidden/>
               </w:rPr>
-              <w:instrText xml:space="preserve"> PAGEREF _Toc512719281 \h </w:instrText>
+              <w:instrText xml:space="preserve"> PAGEREF _Toc512731068 \h </w:instrText>
             </w:r>
             <w:r>
               <w:rPr>
@@ -799,7 +793,7 @@
               <w:lang w:eastAsia="en-GB"/>
             </w:rPr>
           </w:pPr>
-          <w:hyperlink w:anchor="_Toc512719282" w:history="1">
+          <w:hyperlink w:anchor="_Toc512731069" w:history="1">
             <w:r>
               <w:rPr>
                 <w:rStyle w:val="Hyperlink"/>
@@ -827,7 +821,7 @@
                 <w:noProof/>
                 <w:webHidden/>
               </w:rPr>
-              <w:instrText xml:space="preserve"> PAGEREF _Toc512719282 \h </w:instrText>
+              <w:instrText xml:space="preserve"> PAGEREF _Toc512731069 \h </w:instrText>
             </w:r>
             <w:r>
               <w:rPr>
@@ -870,7 +864,7 @@
               <w:lang w:eastAsia="en-GB"/>
             </w:rPr>
           </w:pPr>
-          <w:hyperlink w:anchor="_Toc512719283" w:history="1">
+          <w:hyperlink w:anchor="_Toc512731070" w:history="1">
             <w:r>
               <w:rPr>
                 <w:rStyle w:val="Hyperlink"/>
@@ -898,7 +892,7 @@
                 <w:noProof/>
                 <w:webHidden/>
               </w:rPr>
-              <w:instrText xml:space="preserve"> PAGEREF _Toc512719283 \h </w:instrText>
+              <w:instrText xml:space="preserve"> PAGEREF _Toc512731070 \h </w:instrText>
             </w:r>
             <w:r>
               <w:rPr>
@@ -941,7 +935,7 @@
               <w:lang w:eastAsia="en-GB"/>
             </w:rPr>
           </w:pPr>
-          <w:hyperlink w:anchor="_Toc512719284" w:history="1">
+          <w:hyperlink w:anchor="_Toc512731071" w:history="1">
             <w:r>
               <w:rPr>
                 <w:rStyle w:val="Hyperlink"/>
@@ -969,7 +963,7 @@
                 <w:noProof/>
                 <w:webHidden/>
               </w:rPr>
-              <w:instrText xml:space="preserve"> PAGEREF _Toc512719284 \h </w:instrText>
+              <w:instrText xml:space="preserve"> PAGEREF _Toc512731071 \h </w:instrText>
             </w:r>
             <w:r>
               <w:rPr>
@@ -1012,7 +1006,7 @@
               <w:lang w:eastAsia="en-GB"/>
             </w:rPr>
           </w:pPr>
-          <w:hyperlink w:anchor="_Toc512719285" w:history="1">
+          <w:hyperlink w:anchor="_Toc512731072" w:history="1">
             <w:r>
               <w:rPr>
                 <w:rStyle w:val="Hyperlink"/>
@@ -1040,7 +1034,7 @@
                 <w:noProof/>
                 <w:webHidden/>
               </w:rPr>
-              <w:instrText xml:space="preserve"> PAGEREF _Toc512719285 \h </w:instrText>
+              <w:instrText xml:space="preserve"> PAGEREF _Toc512731072 \h </w:instrText>
             </w:r>
             <w:r>
               <w:rPr>
@@ -1083,7 +1077,7 @@
               <w:lang w:eastAsia="en-GB"/>
             </w:rPr>
           </w:pPr>
-          <w:hyperlink w:anchor="_Toc512719286" w:history="1">
+          <w:hyperlink w:anchor="_Toc512731073" w:history="1">
             <w:r>
               <w:rPr>
                 <w:rStyle w:val="Hyperlink"/>
@@ -1111,7 +1105,7 @@
                 <w:noProof/>
                 <w:webHidden/>
               </w:rPr>
-              <w:instrText xml:space="preserve"> PAGEREF _Toc512719286 \h </w:instrText>
+              <w:instrText xml:space="preserve"> PAGEREF _Toc512731073 \h </w:instrText>
             </w:r>
             <w:r>
               <w:rPr>
@@ -1154,7 +1148,7 @@
               <w:lang w:eastAsia="en-GB"/>
             </w:rPr>
           </w:pPr>
-          <w:hyperlink w:anchor="_Toc512719287" w:history="1">
+          <w:hyperlink w:anchor="_Toc512731074" w:history="1">
             <w:r>
               <w:rPr>
                 <w:rStyle w:val="Hyperlink"/>
@@ -1182,7 +1176,7 @@
                 <w:noProof/>
                 <w:webHidden/>
               </w:rPr>
-              <w:instrText xml:space="preserve"> PAGEREF _Toc512719287 \h </w:instrText>
+              <w:instrText xml:space="preserve"> PAGEREF _Toc512731074 \h </w:instrText>
             </w:r>
             <w:r>
               <w:rPr>
@@ -1225,7 +1219,7 @@
               <w:lang w:eastAsia="en-GB"/>
             </w:rPr>
           </w:pPr>
-          <w:hyperlink w:anchor="_Toc512719288" w:history="1">
+          <w:hyperlink w:anchor="_Toc512731075" w:history="1">
             <w:r>
               <w:rPr>
                 <w:rStyle w:val="Hyperlink"/>
@@ -1253,7 +1247,7 @@
                 <w:noProof/>
                 <w:webHidden/>
               </w:rPr>
-              <w:instrText xml:space="preserve"> PAGEREF _Toc512719288 \h </w:instrText>
+              <w:instrText xml:space="preserve"> PAGEREF _Toc512731075 \h </w:instrText>
             </w:r>
             <w:r>
               <w:rPr>
@@ -1296,7 +1290,7 @@
               <w:lang w:eastAsia="en-GB"/>
             </w:rPr>
           </w:pPr>
-          <w:hyperlink w:anchor="_Toc512719289" w:history="1">
+          <w:hyperlink w:anchor="_Toc512731076" w:history="1">
             <w:r>
               <w:rPr>
                 <w:rStyle w:val="Hyperlink"/>
@@ -1324,7 +1318,7 @@
                 <w:noProof/>
                 <w:webHidden/>
               </w:rPr>
-              <w:instrText xml:space="preserve"> PAGEREF _Toc512719289 \h </w:instrText>
+              <w:instrText xml:space="preserve"> PAGEREF _Toc512731076 \h </w:instrText>
             </w:r>
             <w:r>
               <w:rPr>
@@ -1367,7 +1361,7 @@
               <w:lang w:eastAsia="en-GB"/>
             </w:rPr>
           </w:pPr>
-          <w:hyperlink w:anchor="_Toc512719290" w:history="1">
+          <w:hyperlink w:anchor="_Toc512731077" w:history="1">
             <w:r>
               <w:rPr>
                 <w:rStyle w:val="Hyperlink"/>
@@ -1395,7 +1389,7 @@
                 <w:noProof/>
                 <w:webHidden/>
               </w:rPr>
-              <w:instrText xml:space="preserve"> PAGEREF _Toc512719290 \h </w:instrText>
+              <w:instrText xml:space="preserve"> PAGEREF _Toc512731077 \h </w:instrText>
             </w:r>
             <w:r>
               <w:rPr>
@@ -1438,7 +1432,7 @@
               <w:lang w:eastAsia="en-GB"/>
             </w:rPr>
           </w:pPr>
-          <w:hyperlink w:anchor="_Toc512719291" w:history="1">
+          <w:hyperlink w:anchor="_Toc512731078" w:history="1">
             <w:r>
               <w:rPr>
                 <w:rStyle w:val="Hyperlink"/>
@@ -1466,7 +1460,7 @@
                 <w:noProof/>
                 <w:webHidden/>
               </w:rPr>
-              <w:instrText xml:space="preserve"> PAGEREF _Toc512719291 \h </w:instrText>
+              <w:instrText xml:space="preserve"> PAGEREF _Toc512731078 \h </w:instrText>
             </w:r>
             <w:r>
               <w:rPr>
@@ -1487,6 +1481,432 @@
                 <w:webHidden/>
               </w:rPr>
               <w:t>7</w:t>
+            </w:r>
+            <w:r>
+              <w:rPr>
+                <w:noProof/>
+                <w:webHidden/>
+              </w:rPr>
+              <w:fldChar w:fldCharType="end"/>
+            </w:r>
+          </w:hyperlink>
+        </w:p>
+        <w:p>
+          <w:pPr>
+            <w:pStyle w:val="TOC3"/>
+            <w:tabs>
+              <w:tab w:val="right" w:leader="dot" w:pos="9016"/>
+            </w:tabs>
+            <w:rPr>
+              <w:rFonts w:eastAsiaTheme="minorEastAsia"/>
+              <w:noProof/>
+              <w:lang w:eastAsia="en-GB"/>
+            </w:rPr>
+          </w:pPr>
+          <w:hyperlink w:anchor="_Toc512731079" w:history="1">
+            <w:r>
+              <w:rPr>
+                <w:rStyle w:val="Hyperlink"/>
+                <w:noProof/>
+                <w:lang w:val="en-IE"/>
+              </w:rPr>
+              <w:t>Firebase</w:t>
+            </w:r>
+            <w:r>
+              <w:rPr>
+                <w:noProof/>
+                <w:webHidden/>
+              </w:rPr>
+              <w:tab/>
+            </w:r>
+            <w:r>
+              <w:rPr>
+                <w:noProof/>
+                <w:webHidden/>
+              </w:rPr>
+              <w:fldChar w:fldCharType="begin"/>
+            </w:r>
+            <w:r>
+              <w:rPr>
+                <w:noProof/>
+                <w:webHidden/>
+              </w:rPr>
+              <w:instrText xml:space="preserve"> PAGEREF _Toc512731079 \h </w:instrText>
+            </w:r>
+            <w:r>
+              <w:rPr>
+                <w:noProof/>
+                <w:webHidden/>
+              </w:rPr>
+            </w:r>
+            <w:r>
+              <w:rPr>
+                <w:noProof/>
+                <w:webHidden/>
+              </w:rPr>
+              <w:fldChar w:fldCharType="separate"/>
+            </w:r>
+            <w:r>
+              <w:rPr>
+                <w:noProof/>
+                <w:webHidden/>
+              </w:rPr>
+              <w:t>7</w:t>
+            </w:r>
+            <w:r>
+              <w:rPr>
+                <w:noProof/>
+                <w:webHidden/>
+              </w:rPr>
+              <w:fldChar w:fldCharType="end"/>
+            </w:r>
+          </w:hyperlink>
+        </w:p>
+        <w:p>
+          <w:pPr>
+            <w:pStyle w:val="TOC3"/>
+            <w:tabs>
+              <w:tab w:val="right" w:leader="dot" w:pos="9016"/>
+            </w:tabs>
+            <w:rPr>
+              <w:rFonts w:eastAsiaTheme="minorEastAsia"/>
+              <w:noProof/>
+              <w:lang w:eastAsia="en-GB"/>
+            </w:rPr>
+          </w:pPr>
+          <w:hyperlink w:anchor="_Toc512731080" w:history="1">
+            <w:r>
+              <w:rPr>
+                <w:rStyle w:val="Hyperlink"/>
+                <w:noProof/>
+                <w:lang w:val="en-IE"/>
+              </w:rPr>
+              <w:t>Angular</w:t>
+            </w:r>
+            <w:r>
+              <w:rPr>
+                <w:noProof/>
+                <w:webHidden/>
+              </w:rPr>
+              <w:tab/>
+            </w:r>
+            <w:r>
+              <w:rPr>
+                <w:noProof/>
+                <w:webHidden/>
+              </w:rPr>
+              <w:fldChar w:fldCharType="begin"/>
+            </w:r>
+            <w:r>
+              <w:rPr>
+                <w:noProof/>
+                <w:webHidden/>
+              </w:rPr>
+              <w:instrText xml:space="preserve"> PAGEREF _Toc512731080 \h </w:instrText>
+            </w:r>
+            <w:r>
+              <w:rPr>
+                <w:noProof/>
+                <w:webHidden/>
+              </w:rPr>
+            </w:r>
+            <w:r>
+              <w:rPr>
+                <w:noProof/>
+                <w:webHidden/>
+              </w:rPr>
+              <w:fldChar w:fldCharType="separate"/>
+            </w:r>
+            <w:r>
+              <w:rPr>
+                <w:noProof/>
+                <w:webHidden/>
+              </w:rPr>
+              <w:t>8</w:t>
+            </w:r>
+            <w:r>
+              <w:rPr>
+                <w:noProof/>
+                <w:webHidden/>
+              </w:rPr>
+              <w:fldChar w:fldCharType="end"/>
+            </w:r>
+          </w:hyperlink>
+        </w:p>
+        <w:p>
+          <w:pPr>
+            <w:pStyle w:val="TOC3"/>
+            <w:tabs>
+              <w:tab w:val="right" w:leader="dot" w:pos="9016"/>
+            </w:tabs>
+            <w:rPr>
+              <w:rFonts w:eastAsiaTheme="minorEastAsia"/>
+              <w:noProof/>
+              <w:lang w:eastAsia="en-GB"/>
+            </w:rPr>
+          </w:pPr>
+          <w:hyperlink w:anchor="_Toc512731081" w:history="1">
+            <w:r>
+              <w:rPr>
+                <w:rStyle w:val="Hyperlink"/>
+                <w:noProof/>
+                <w:lang w:val="en-IE"/>
+              </w:rPr>
+              <w:t>Create</w:t>
+            </w:r>
+            <w:r>
+              <w:rPr>
+                <w:noProof/>
+                <w:webHidden/>
+              </w:rPr>
+              <w:tab/>
+            </w:r>
+            <w:r>
+              <w:rPr>
+                <w:noProof/>
+                <w:webHidden/>
+              </w:rPr>
+              <w:fldChar w:fldCharType="begin"/>
+            </w:r>
+            <w:r>
+              <w:rPr>
+                <w:noProof/>
+                <w:webHidden/>
+              </w:rPr>
+              <w:instrText xml:space="preserve"> PAGEREF _Toc512731081 \h </w:instrText>
+            </w:r>
+            <w:r>
+              <w:rPr>
+                <w:noProof/>
+                <w:webHidden/>
+              </w:rPr>
+            </w:r>
+            <w:r>
+              <w:rPr>
+                <w:noProof/>
+                <w:webHidden/>
+              </w:rPr>
+              <w:fldChar w:fldCharType="separate"/>
+            </w:r>
+            <w:r>
+              <w:rPr>
+                <w:noProof/>
+                <w:webHidden/>
+              </w:rPr>
+              <w:t>8</w:t>
+            </w:r>
+            <w:r>
+              <w:rPr>
+                <w:noProof/>
+                <w:webHidden/>
+              </w:rPr>
+              <w:fldChar w:fldCharType="end"/>
+            </w:r>
+          </w:hyperlink>
+        </w:p>
+        <w:p>
+          <w:pPr>
+            <w:pStyle w:val="TOC3"/>
+            <w:tabs>
+              <w:tab w:val="right" w:leader="dot" w:pos="9016"/>
+            </w:tabs>
+            <w:rPr>
+              <w:rFonts w:eastAsiaTheme="minorEastAsia"/>
+              <w:noProof/>
+              <w:lang w:eastAsia="en-GB"/>
+            </w:rPr>
+          </w:pPr>
+          <w:hyperlink w:anchor="_Toc512731082" w:history="1">
+            <w:r>
+              <w:rPr>
+                <w:rStyle w:val="Hyperlink"/>
+                <w:noProof/>
+                <w:lang w:val="en-IE"/>
+              </w:rPr>
+              <w:t>Read</w:t>
+            </w:r>
+            <w:r>
+              <w:rPr>
+                <w:noProof/>
+                <w:webHidden/>
+              </w:rPr>
+              <w:tab/>
+            </w:r>
+            <w:r>
+              <w:rPr>
+                <w:noProof/>
+                <w:webHidden/>
+              </w:rPr>
+              <w:fldChar w:fldCharType="begin"/>
+            </w:r>
+            <w:r>
+              <w:rPr>
+                <w:noProof/>
+                <w:webHidden/>
+              </w:rPr>
+              <w:instrText xml:space="preserve"> PAGEREF _Toc512731082 \h </w:instrText>
+            </w:r>
+            <w:r>
+              <w:rPr>
+                <w:noProof/>
+                <w:webHidden/>
+              </w:rPr>
+            </w:r>
+            <w:r>
+              <w:rPr>
+                <w:noProof/>
+                <w:webHidden/>
+              </w:rPr>
+              <w:fldChar w:fldCharType="separate"/>
+            </w:r>
+            <w:r>
+              <w:rPr>
+                <w:noProof/>
+                <w:webHidden/>
+              </w:rPr>
+              <w:t>8</w:t>
+            </w:r>
+            <w:r>
+              <w:rPr>
+                <w:noProof/>
+                <w:webHidden/>
+              </w:rPr>
+              <w:fldChar w:fldCharType="end"/>
+            </w:r>
+          </w:hyperlink>
+        </w:p>
+        <w:p>
+          <w:pPr>
+            <w:pStyle w:val="TOC3"/>
+            <w:tabs>
+              <w:tab w:val="right" w:leader="dot" w:pos="9016"/>
+            </w:tabs>
+            <w:rPr>
+              <w:rFonts w:eastAsiaTheme="minorEastAsia"/>
+              <w:noProof/>
+              <w:lang w:eastAsia="en-GB"/>
+            </w:rPr>
+          </w:pPr>
+          <w:hyperlink w:anchor="_Toc512731083" w:history="1">
+            <w:r>
+              <w:rPr>
+                <w:rStyle w:val="Hyperlink"/>
+                <w:noProof/>
+                <w:lang w:val="en-IE"/>
+              </w:rPr>
+              <w:t>Update</w:t>
+            </w:r>
+            <w:r>
+              <w:rPr>
+                <w:noProof/>
+                <w:webHidden/>
+              </w:rPr>
+              <w:tab/>
+            </w:r>
+            <w:r>
+              <w:rPr>
+                <w:noProof/>
+                <w:webHidden/>
+              </w:rPr>
+              <w:fldChar w:fldCharType="begin"/>
+            </w:r>
+            <w:r>
+              <w:rPr>
+                <w:noProof/>
+                <w:webHidden/>
+              </w:rPr>
+              <w:instrText xml:space="preserve"> PAGEREF _Toc512731083 \h </w:instrText>
+            </w:r>
+            <w:r>
+              <w:rPr>
+                <w:noProof/>
+                <w:webHidden/>
+              </w:rPr>
+            </w:r>
+            <w:r>
+              <w:rPr>
+                <w:noProof/>
+                <w:webHidden/>
+              </w:rPr>
+              <w:fldChar w:fldCharType="separate"/>
+            </w:r>
+            <w:r>
+              <w:rPr>
+                <w:noProof/>
+                <w:webHidden/>
+              </w:rPr>
+              <w:t>8</w:t>
+            </w:r>
+            <w:r>
+              <w:rPr>
+                <w:noProof/>
+                <w:webHidden/>
+              </w:rPr>
+              <w:fldChar w:fldCharType="end"/>
+            </w:r>
+          </w:hyperlink>
+        </w:p>
+        <w:p>
+          <w:pPr>
+            <w:pStyle w:val="TOC3"/>
+            <w:tabs>
+              <w:tab w:val="right" w:leader="dot" w:pos="9016"/>
+            </w:tabs>
+            <w:rPr>
+              <w:rFonts w:eastAsiaTheme="minorEastAsia"/>
+              <w:noProof/>
+              <w:lang w:eastAsia="en-GB"/>
+            </w:rPr>
+          </w:pPr>
+          <w:hyperlink w:anchor="_Toc512731084" w:history="1">
+            <w:r>
+              <w:rPr>
+                <w:rStyle w:val="Hyperlink"/>
+                <w:noProof/>
+                <w:lang w:val="en-IE"/>
+              </w:rPr>
+              <w:t>Delete</w:t>
+            </w:r>
+            <w:r>
+              <w:rPr>
+                <w:noProof/>
+                <w:webHidden/>
+              </w:rPr>
+              <w:tab/>
+            </w:r>
+            <w:r>
+              <w:rPr>
+                <w:noProof/>
+                <w:webHidden/>
+              </w:rPr>
+              <w:fldChar w:fldCharType="begin"/>
+            </w:r>
+            <w:r>
+              <w:rPr>
+                <w:noProof/>
+                <w:webHidden/>
+              </w:rPr>
+              <w:instrText xml:space="preserve"> PAGEREF _Toc512731084 \h </w:instrText>
+            </w:r>
+            <w:r>
+              <w:rPr>
+                <w:noProof/>
+                <w:webHidden/>
+              </w:rPr>
+            </w:r>
+            <w:r>
+              <w:rPr>
+                <w:noProof/>
+                <w:webHidden/>
+              </w:rPr>
+              <w:fldChar w:fldCharType="separate"/>
+            </w:r>
+            <w:r>
+              <w:rPr>
+                <w:noProof/>
+                <w:webHidden/>
+              </w:rPr>
+              <w:t>8</w:t>
             </w:r>
             <w:r>
               <w:rPr>
@@ -1509,7 +1929,7 @@
               <w:lang w:eastAsia="en-GB"/>
             </w:rPr>
           </w:pPr>
-          <w:hyperlink w:anchor="_Toc512719292" w:history="1">
+          <w:hyperlink w:anchor="_Toc512731085" w:history="1">
             <w:r>
               <w:rPr>
                 <w:rStyle w:val="Hyperlink"/>
@@ -1537,7 +1957,7 @@
                 <w:noProof/>
                 <w:webHidden/>
               </w:rPr>
-              <w:instrText xml:space="preserve"> PAGEREF _Toc512719292 \h </w:instrText>
+              <w:instrText xml:space="preserve"> PAGEREF _Toc512731085 \h </w:instrText>
             </w:r>
             <w:r>
               <w:rPr>
@@ -1557,7 +1977,7 @@
                 <w:noProof/>
                 <w:webHidden/>
               </w:rPr>
-              <w:t>7</w:t>
+              <w:t>8</w:t>
             </w:r>
             <w:r>
               <w:rPr>
@@ -1580,7 +2000,7 @@
               <w:lang w:eastAsia="en-GB"/>
             </w:rPr>
           </w:pPr>
-          <w:hyperlink w:anchor="_Toc512719293" w:history="1">
+          <w:hyperlink w:anchor="_Toc512731086" w:history="1">
             <w:r>
               <w:rPr>
                 <w:rStyle w:val="Hyperlink"/>
@@ -1608,7 +2028,7 @@
                 <w:noProof/>
                 <w:webHidden/>
               </w:rPr>
-              <w:instrText xml:space="preserve"> PAGEREF _Toc512719293 \h </w:instrText>
+              <w:instrText xml:space="preserve"> PAGEREF _Toc512731086 \h </w:instrText>
             </w:r>
             <w:r>
               <w:rPr>
@@ -1628,7 +2048,7 @@
                 <w:noProof/>
                 <w:webHidden/>
               </w:rPr>
-              <w:t>7</w:t>
+              <w:t>9</w:t>
             </w:r>
             <w:r>
               <w:rPr>
@@ -1651,7 +2071,7 @@
               <w:lang w:eastAsia="en-GB"/>
             </w:rPr>
           </w:pPr>
-          <w:hyperlink w:anchor="_Toc512719294" w:history="1">
+          <w:hyperlink w:anchor="_Toc512731087" w:history="1">
             <w:r>
               <w:rPr>
                 <w:rStyle w:val="Hyperlink"/>
@@ -1679,7 +2099,7 @@
                 <w:noProof/>
                 <w:webHidden/>
               </w:rPr>
-              <w:instrText xml:space="preserve"> PAGEREF _Toc512719294 \h </w:instrText>
+              <w:instrText xml:space="preserve"> PAGEREF _Toc512731087 \h </w:instrText>
             </w:r>
             <w:r>
               <w:rPr>
@@ -1699,7 +2119,7 @@
                 <w:noProof/>
                 <w:webHidden/>
               </w:rPr>
-              <w:t>7</w:t>
+              <w:t>9</w:t>
             </w:r>
             <w:r>
               <w:rPr>
@@ -1722,7 +2142,7 @@
               <w:lang w:eastAsia="en-GB"/>
             </w:rPr>
           </w:pPr>
-          <w:hyperlink w:anchor="_Toc512719295" w:history="1">
+          <w:hyperlink w:anchor="_Toc512731088" w:history="1">
             <w:r>
               <w:rPr>
                 <w:rStyle w:val="Hyperlink"/>
@@ -1750,7 +2170,7 @@
                 <w:noProof/>
                 <w:webHidden/>
               </w:rPr>
-              <w:instrText xml:space="preserve"> PAGEREF _Toc512719295 \h </w:instrText>
+              <w:instrText xml:space="preserve"> PAGEREF _Toc512731088 \h </w:instrText>
             </w:r>
             <w:r>
               <w:rPr>
@@ -1770,7 +2190,7 @@
                 <w:noProof/>
                 <w:webHidden/>
               </w:rPr>
-              <w:t>8</w:t>
+              <w:t>10</w:t>
             </w:r>
             <w:r>
               <w:rPr>
@@ -1793,7 +2213,7 @@
               <w:lang w:eastAsia="en-GB"/>
             </w:rPr>
           </w:pPr>
-          <w:hyperlink w:anchor="_Toc512719296" w:history="1">
+          <w:hyperlink w:anchor="_Toc512731089" w:history="1">
             <w:r>
               <w:rPr>
                 <w:rStyle w:val="Hyperlink"/>
@@ -1821,7 +2241,7 @@
                 <w:noProof/>
                 <w:webHidden/>
               </w:rPr>
-              <w:instrText xml:space="preserve"> PAGEREF _Toc512719296 \h </w:instrText>
+              <w:instrText xml:space="preserve"> PAGEREF _Toc512731089 \h </w:instrText>
             </w:r>
             <w:r>
               <w:rPr>
@@ -1841,7 +2261,7 @@
                 <w:noProof/>
                 <w:webHidden/>
               </w:rPr>
-              <w:t>8</w:t>
+              <w:t>11</w:t>
             </w:r>
             <w:r>
               <w:rPr>
@@ -1886,7 +2306,7 @@
         </w:rPr>
       </w:pPr>
       <w:bookmarkStart w:id="0" w:name="_Toc512526441"/>
-      <w:bookmarkStart w:id="1" w:name="_Toc512719278"/>
+      <w:bookmarkStart w:id="1" w:name="_Toc512731065"/>
       <w:r>
         <w:rPr>
           <w:lang w:val="en-IE"/>
@@ -2229,7 +2649,7 @@
         </w:rPr>
       </w:pPr>
       <w:bookmarkStart w:id="2" w:name="_Toc512526442"/>
-      <w:bookmarkStart w:id="3" w:name="_Toc512719279"/>
+      <w:bookmarkStart w:id="3" w:name="_Toc512731066"/>
       <w:r>
         <w:rPr>
           <w:lang w:val="en-IE"/>
@@ -2318,7 +2738,7 @@
         </w:rPr>
       </w:pPr>
       <w:bookmarkStart w:id="4" w:name="_Toc512526443"/>
-      <w:bookmarkStart w:id="5" w:name="_Toc512719280"/>
+      <w:bookmarkStart w:id="5" w:name="_Toc512731067"/>
       <w:r>
         <w:rPr>
           <w:lang w:val="en-IE"/>
@@ -2331,23 +2751,27 @@
     <w:p>
       <w:pPr>
         <w:rPr>
-          <w:lang w:val="en-IE"/>
-        </w:rPr>
-      </w:pPr>
-      <w:r>
-        <w:rPr>
+          <w:sz w:val="24"/>
+          <w:lang w:val="en-IE"/>
+        </w:rPr>
+      </w:pPr>
+      <w:r>
+        <w:rPr>
+          <w:sz w:val="24"/>
           <w:lang w:val="en-IE"/>
         </w:rPr>
         <w:t xml:space="preserve">I have listed below the technologies I used to create and develop the project in. </w:t>
       </w:r>
       <w:r>
         <w:rPr>
+          <w:sz w:val="24"/>
           <w:lang w:val="en-IE"/>
         </w:rPr>
         <w:t xml:space="preserve">I chose to use systems and environments that I was familiar with. I have some experience creating Ionic application and using firebase to write and </w:t>
       </w:r>
       <w:r>
         <w:rPr>
+          <w:sz w:val="24"/>
           <w:lang w:val="en-IE"/>
         </w:rPr>
         <w:t xml:space="preserve">manipulate data. </w:t>
@@ -2368,7 +2792,7 @@
           <w:lang w:val="en-IE"/>
         </w:rPr>
       </w:pPr>
-      <w:bookmarkStart w:id="6" w:name="_Toc512719281"/>
+      <w:bookmarkStart w:id="6" w:name="_Toc512731068"/>
       <w:r>
         <w:rPr>
           <w:sz w:val="28"/>
@@ -2717,7 +3141,7 @@
           <w:lang w:val="en-IE"/>
         </w:rPr>
       </w:pPr>
-      <w:bookmarkStart w:id="7" w:name="_Toc512719282"/>
+      <w:bookmarkStart w:id="7" w:name="_Toc512731069"/>
       <w:r>
         <w:rPr>
           <w:sz w:val="28"/>
@@ -2862,7 +3286,7 @@
           <w:lang w:val="en-IE"/>
         </w:rPr>
       </w:pPr>
-      <w:bookmarkStart w:id="8" w:name="_Toc512719283"/>
+      <w:bookmarkStart w:id="8" w:name="_Toc512731070"/>
       <w:r>
         <w:rPr>
           <w:sz w:val="28"/>
@@ -3089,7 +3513,7 @@
           <w:lang w:val="en-IE"/>
         </w:rPr>
       </w:pPr>
-      <w:bookmarkStart w:id="9" w:name="_Toc512719284"/>
+      <w:bookmarkStart w:id="9" w:name="_Toc512731071"/>
       <w:r>
         <w:rPr>
           <w:sz w:val="28"/>
@@ -3160,6 +3584,15 @@
           <w:lang w:val="en-IE"/>
         </w:rPr>
       </w:pPr>
+    </w:p>
+    <w:p>
+      <w:pPr>
+        <w:rPr>
+          <w:sz w:val="24"/>
+          <w:szCs w:val="24"/>
+          <w:lang w:val="en-IE"/>
+        </w:rPr>
+      </w:pPr>
       <w:r>
         <w:rPr>
           <w:rFonts w:cstheme="minorHAnsi"/>
@@ -3225,139 +3658,161 @@
       </w:r>
       <w:r>
         <w:rPr>
+          <w:sz w:val="24"/>
+          <w:szCs w:val="24"/>
+          <w:lang w:val="en-IE"/>
+        </w:rPr>
+        <w:t xml:space="preserve"> the editor's theme, keyboard shortcuts, and preferences. It is free and open-source, although the official download is under a proprietary license. Visual Studio Code is based on Electron, a framework which is used to deploy Node.js applications for the desktop running on the Blink layout engine. In the Stack Overflow 2018 Developer Survey, Visual Studio code was ranked the most popular developer environment tool, with 34.9% respondents claiming to use it.</w:t>
+      </w:r>
+    </w:p>
+    <w:p>
+      <w:pPr>
+        <w:rPr>
+          <w:sz w:val="24"/>
+          <w:szCs w:val="24"/>
+          <w:lang w:val="en-IE"/>
+        </w:rPr>
+      </w:pPr>
+      <w:r>
+        <w:rPr>
+          <w:sz w:val="24"/>
+          <w:szCs w:val="24"/>
+          <w:lang w:val="en-IE"/>
+        </w:rPr>
+        <w:t xml:space="preserve">I had the choice to edit the code in notepad++ or VS Code and it was an easy choice. </w:t>
+      </w:r>
+      <w:r>
+        <w:rPr>
+          <w:sz w:val="24"/>
+          <w:szCs w:val="24"/>
+          <w:lang w:val="en-IE"/>
+        </w:rPr>
+        <w:t xml:space="preserve">Using VS </w:t>
+      </w:r>
+      <w:r>
+        <w:rPr>
+          <w:sz w:val="24"/>
+          <w:szCs w:val="24"/>
+          <w:lang w:val="en-IE"/>
+        </w:rPr>
+        <w:t>C</w:t>
+      </w:r>
+      <w:r>
+        <w:rPr>
+          <w:sz w:val="24"/>
+          <w:szCs w:val="24"/>
+          <w:lang w:val="en-IE"/>
+        </w:rPr>
+        <w:t>ode</w:t>
+      </w:r>
+      <w:r>
+        <w:rPr>
+          <w:sz w:val="24"/>
+          <w:szCs w:val="24"/>
+          <w:lang w:val="en-IE"/>
+        </w:rPr>
+        <w:t>,</w:t>
+      </w:r>
+      <w:r>
+        <w:rPr>
+          <w:sz w:val="24"/>
+          <w:szCs w:val="24"/>
+          <w:lang w:val="en-IE"/>
+        </w:rPr>
+        <w:t xml:space="preserve"> it is easier to go between folders</w:t>
+      </w:r>
+      <w:r>
+        <w:rPr>
+          <w:sz w:val="24"/>
+          <w:szCs w:val="24"/>
+          <w:lang w:val="en-IE"/>
+        </w:rPr>
+        <w:t xml:space="preserve"> to edit files</w:t>
+      </w:r>
+      <w:r>
+        <w:rPr>
+          <w:sz w:val="24"/>
+          <w:szCs w:val="24"/>
+          <w:lang w:val="en-IE"/>
+        </w:rPr>
+        <w:t xml:space="preserve"> and it suggests fixes for an</w:t>
+      </w:r>
+      <w:r>
+        <w:rPr>
+          <w:sz w:val="24"/>
+          <w:szCs w:val="24"/>
+          <w:lang w:val="en-IE"/>
+        </w:rPr>
+        <w:t>y</w:t>
+      </w:r>
+      <w:r>
+        <w:rPr>
+          <w:sz w:val="24"/>
+          <w:szCs w:val="24"/>
+          <w:lang w:val="en-IE"/>
+        </w:rPr>
+        <w:t xml:space="preserve"> errors such as importing </w:t>
+      </w:r>
+      <w:r>
+        <w:rPr>
+          <w:sz w:val="24"/>
+          <w:szCs w:val="24"/>
+          <w:lang w:val="en-IE"/>
+        </w:rPr>
+        <w:t>supported</w:t>
+      </w:r>
+      <w:r>
+        <w:rPr>
+          <w:sz w:val="24"/>
+          <w:szCs w:val="24"/>
+          <w:lang w:val="en-IE"/>
+        </w:rPr>
+        <w:t xml:space="preserve"> and installed plugins</w:t>
+      </w:r>
+      <w:r>
+        <w:rPr>
+          <w:sz w:val="24"/>
+          <w:szCs w:val="24"/>
+          <w:lang w:val="en-IE"/>
+        </w:rPr>
+        <w:t xml:space="preserve"> and suggests which models to use</w:t>
+      </w:r>
+      <w:r>
+        <w:rPr>
+          <w:sz w:val="24"/>
+          <w:szCs w:val="24"/>
+          <w:lang w:val="en-IE"/>
+        </w:rPr>
+        <w:t>.</w:t>
+      </w:r>
+      <w:r>
+        <w:rPr>
+          <w:sz w:val="24"/>
+          <w:szCs w:val="24"/>
           <w:lang w:val="en-IE"/>
         </w:rPr>
         <w:t xml:space="preserve"> </w:t>
       </w:r>
       <w:r>
         <w:rPr>
-          <w:lang w:val="en-IE"/>
-        </w:rPr>
-        <w:t>the editor's theme, keyboard shortcuts, and preferences. It is free and open-source, although the official download is under a proprietary license. Visual Studio Code is based on Electron, a framework which is used to deploy Node.js applications for the desktop running on the Blink layout engine. In the Stack Overflow 2018 Developer Survey, Visual Studio code was ranked the most popular developer environment tool, with 34.9%</w:t>
-      </w:r>
-      <w:r>
-        <w:rPr>
-          <w:lang w:val="en-IE"/>
-        </w:rPr>
-        <w:t xml:space="preserve"> </w:t>
-      </w:r>
-      <w:r>
-        <w:rPr>
-          <w:lang w:val="en-IE"/>
-        </w:rPr>
-        <w:t>respondents claiming to use it.</w:t>
-      </w:r>
-    </w:p>
-    <w:p>
-      <w:pPr>
-        <w:rPr>
-          <w:lang w:val="en-IE"/>
-        </w:rPr>
-      </w:pPr>
-      <w:r>
-        <w:rPr>
-          <w:lang w:val="en-IE"/>
-        </w:rPr>
-        <w:t xml:space="preserve">I had the choice to edit the code in notepad++ or VS Code and it was an easy choice. </w:t>
-      </w:r>
-      <w:r>
-        <w:rPr>
-          <w:lang w:val="en-IE"/>
-        </w:rPr>
-        <w:t xml:space="preserve">Using VS </w:t>
-      </w:r>
-      <w:r>
-        <w:rPr>
-          <w:lang w:val="en-IE"/>
-        </w:rPr>
-        <w:t>C</w:t>
-      </w:r>
-      <w:r>
-        <w:rPr>
-          <w:lang w:val="en-IE"/>
-        </w:rPr>
-        <w:t>ode</w:t>
-      </w:r>
-      <w:r>
-        <w:rPr>
-          <w:lang w:val="en-IE"/>
-        </w:rPr>
-        <w:t>,</w:t>
-      </w:r>
-      <w:r>
-        <w:rPr>
-          <w:lang w:val="en-IE"/>
-        </w:rPr>
-        <w:t xml:space="preserve"> it is easier to go between folders</w:t>
-      </w:r>
-      <w:r>
-        <w:rPr>
-          <w:lang w:val="en-IE"/>
-        </w:rPr>
-        <w:t xml:space="preserve"> to edit files</w:t>
-      </w:r>
-      <w:r>
-        <w:rPr>
-          <w:lang w:val="en-IE"/>
-        </w:rPr>
-        <w:t xml:space="preserve"> and it suggests fixes for an</w:t>
-      </w:r>
-      <w:r>
-        <w:rPr>
-          <w:lang w:val="en-IE"/>
-        </w:rPr>
-        <w:t>y</w:t>
-      </w:r>
-      <w:r>
-        <w:rPr>
-          <w:lang w:val="en-IE"/>
-        </w:rPr>
-        <w:t xml:space="preserve"> errors such as importing </w:t>
-      </w:r>
-      <w:r>
-        <w:rPr>
-          <w:lang w:val="en-IE"/>
-        </w:rPr>
-        <w:t>supported</w:t>
-      </w:r>
-      <w:r>
-        <w:rPr>
-          <w:lang w:val="en-IE"/>
-        </w:rPr>
-        <w:t xml:space="preserve"> and installed plugins</w:t>
-      </w:r>
-      <w:r>
-        <w:rPr>
-          <w:lang w:val="en-IE"/>
-        </w:rPr>
-        <w:t xml:space="preserve"> and suggests which models to use</w:t>
-      </w:r>
-      <w:r>
-        <w:rPr>
-          <w:lang w:val="en-IE"/>
-        </w:rPr>
-        <w:t>.</w:t>
-      </w:r>
-      <w:r>
-        <w:rPr>
-          <w:lang w:val="en-IE"/>
-        </w:rPr>
-        <w:t xml:space="preserve"> </w:t>
-      </w:r>
-      <w:r>
-        <w:rPr>
+          <w:sz w:val="24"/>
+          <w:szCs w:val="24"/>
           <w:lang w:val="en-IE"/>
         </w:rPr>
         <w:t xml:space="preserve">Being able to go between the typescript and html files is very useful as I was using those files the most. I had minimal experience of using VS Code for one </w:t>
       </w:r>
       <w:r>
         <w:rPr>
+          <w:sz w:val="24"/>
+          <w:szCs w:val="24"/>
           <w:lang w:val="en-IE"/>
         </w:rPr>
         <w:t>semester,</w:t>
       </w:r>
       <w:r>
         <w:rPr>
+          <w:sz w:val="24"/>
+          <w:szCs w:val="24"/>
           <w:lang w:val="en-IE"/>
         </w:rPr>
         <w:t xml:space="preserve"> so it was an easy decision to use it. </w:t>
@@ -3372,20 +3827,13 @@
     </w:p>
     <w:p>
       <w:pPr>
-        <w:rPr>
-          <w:lang w:val="en-IE"/>
-        </w:rPr>
-      </w:pPr>
-    </w:p>
-    <w:p>
-      <w:pPr>
         <w:pStyle w:val="Heading1"/>
         <w:rPr>
           <w:lang w:val="en-IE"/>
         </w:rPr>
       </w:pPr>
       <w:bookmarkStart w:id="10" w:name="_Toc512526444"/>
-      <w:bookmarkStart w:id="11" w:name="_Toc512719285"/>
+      <w:bookmarkStart w:id="11" w:name="_Toc512731072"/>
       <w:r>
         <w:rPr>
           <w:lang w:val="en-IE"/>
@@ -3405,35 +3853,41 @@
     <w:p>
       <w:pPr>
         <w:rPr>
-          <w:lang w:val="en-IE"/>
-        </w:rPr>
-      </w:pPr>
-      <w:r>
-        <w:rPr>
+          <w:sz w:val="24"/>
+          <w:lang w:val="en-IE"/>
+        </w:rPr>
+      </w:pPr>
+      <w:r>
+        <w:rPr>
+          <w:sz w:val="24"/>
           <w:lang w:val="en-IE"/>
         </w:rPr>
         <w:t>I decided here to explain the file structure as the architecture. In the next topic I will explain the systems fundamentals</w:t>
       </w:r>
       <w:r>
         <w:rPr>
+          <w:sz w:val="24"/>
           <w:lang w:val="en-IE"/>
         </w:rPr>
         <w:t xml:space="preserve"> and how the application writes and retrieves from the database</w:t>
       </w:r>
       <w:r>
         <w:rPr>
+          <w:sz w:val="24"/>
           <w:lang w:val="en-IE"/>
         </w:rPr>
         <w:t>.</w:t>
       </w:r>
       <w:r>
         <w:rPr>
+          <w:sz w:val="24"/>
           <w:lang w:val="en-IE"/>
         </w:rPr>
         <w:t xml:space="preserve"> Below I will explain what the classes and files contain.</w:t>
       </w:r>
       <w:r>
         <w:rPr>
+          <w:sz w:val="24"/>
           <w:lang w:val="en-IE"/>
         </w:rPr>
         <w:t xml:space="preserve"> </w:t>
@@ -3502,7 +3956,15 @@
           <w:lang w:val="en-IE"/>
         </w:rPr>
       </w:pPr>
-      <w:bookmarkStart w:id="13" w:name="_Toc512719286"/>
+    </w:p>
+    <w:p>
+      <w:pPr>
+        <w:pStyle w:val="Heading3"/>
+        <w:rPr>
+          <w:lang w:val="en-IE"/>
+        </w:rPr>
+      </w:pPr>
+      <w:bookmarkStart w:id="13" w:name="_Toc512731073"/>
       <w:r>
         <w:rPr>
           <w:lang w:val="en-IE"/>
@@ -3514,481 +3976,521 @@
     <w:p>
       <w:pPr>
         <w:rPr>
-          <w:lang w:val="en-IE"/>
-        </w:rPr>
-      </w:pPr>
-      <w:r>
-        <w:rPr>
-          <w:lang w:val="en-IE"/>
-        </w:rPr>
-        <w:t>In the source folder (</w:t>
+          <w:sz w:val="24"/>
+          <w:lang w:val="en-IE"/>
+        </w:rPr>
+      </w:pPr>
+      <w:r>
+        <w:rPr>
+          <w:sz w:val="24"/>
+          <w:lang w:val="en-IE"/>
+        </w:rPr>
+        <w:t>In the source folder (src</w:t>
+      </w:r>
+      <w:r>
+        <w:rPr>
+          <w:sz w:val="24"/>
+          <w:lang w:val="en-IE"/>
+        </w:rPr>
+        <w:t>/app</w:t>
+      </w:r>
+      <w:r>
+        <w:rPr>
+          <w:sz w:val="24"/>
+          <w:lang w:val="en-IE"/>
+        </w:rPr>
+        <w:t xml:space="preserve">), </w:t>
+      </w:r>
+      <w:r>
+        <w:rPr>
+          <w:sz w:val="24"/>
+          <w:lang w:val="en-IE"/>
+        </w:rPr>
+        <w:t xml:space="preserve">App.Module.ts </w:t>
+      </w:r>
+      <w:r>
+        <w:rPr>
+          <w:sz w:val="24"/>
+          <w:lang w:val="en-IE"/>
+        </w:rPr>
+        <w:t>w</w:t>
+      </w:r>
+      <w:r>
+        <w:rPr>
+          <w:sz w:val="24"/>
+          <w:lang w:val="en-IE"/>
+        </w:rPr>
+        <w:t>orks as</w:t>
+      </w:r>
+      <w:r>
+        <w:rPr>
+          <w:sz w:val="24"/>
+          <w:lang w:val="en-IE"/>
+        </w:rPr>
+        <w:t xml:space="preserve"> a way of organising your application. </w:t>
+      </w:r>
+      <w:r>
+        <w:rPr>
+          <w:sz w:val="24"/>
+          <w:lang w:val="en-IE"/>
+        </w:rPr>
+        <w:t>In your declarations you declare any components of your app, I just chose to leave that default</w:t>
+      </w:r>
+      <w:r>
+        <w:rPr>
+          <w:sz w:val="24"/>
+          <w:lang w:val="en-IE"/>
+        </w:rPr>
+        <w:t xml:space="preserve"> </w:t>
+      </w:r>
+      <w:r>
+        <w:rPr>
+          <w:sz w:val="24"/>
+          <w:lang w:val="en-IE"/>
+        </w:rPr>
+        <w:t>(I chose to lazy load the page)</w:t>
+      </w:r>
+      <w:r>
+        <w:rPr>
+          <w:sz w:val="24"/>
+          <w:lang w:val="en-IE"/>
+        </w:rPr>
+        <w:t xml:space="preserve">. After importing the Angular fire plugin at the top of page I initialise it in my imports and create a Firebase_Config file.  This is in the </w:t>
+      </w:r>
+      <w:r>
+        <w:rPr>
+          <w:sz w:val="24"/>
+          <w:lang w:val="en-IE"/>
+        </w:rPr>
+        <w:t>app</w:t>
+      </w:r>
+      <w:r>
+        <w:rPr>
+          <w:sz w:val="24"/>
+          <w:lang w:val="en-IE"/>
+        </w:rPr>
+        <w:t xml:space="preserve"> folder and contains a constant</w:t>
+      </w:r>
+      <w:r>
+        <w:rPr>
+          <w:sz w:val="24"/>
+          <w:lang w:val="en-IE"/>
+        </w:rPr>
+        <w:t xml:space="preserve"> which is how you connect your application to a firebase </w:t>
+      </w:r>
+      <w:r>
+        <w:rPr>
+          <w:sz w:val="24"/>
+          <w:lang w:val="en-IE"/>
+        </w:rPr>
+        <w:t>Realtime</w:t>
+      </w:r>
+      <w:r>
+        <w:rPr>
+          <w:sz w:val="24"/>
+          <w:lang w:val="en-IE"/>
+        </w:rPr>
+        <w:t xml:space="preserve"> database</w:t>
+      </w:r>
+      <w:r>
+        <w:rPr>
+          <w:sz w:val="24"/>
+          <w:lang w:val="en-IE"/>
+        </w:rPr>
+        <w:t xml:space="preserve"> which you access on the homepage of a created firebase (Add Firebase to your Web App)</w:t>
+      </w:r>
+      <w:r>
+        <w:rPr>
+          <w:sz w:val="24"/>
+          <w:lang w:val="en-IE"/>
+        </w:rPr>
+        <w:t xml:space="preserve">. </w:t>
+      </w:r>
+      <w:r>
+        <w:rPr>
+          <w:sz w:val="24"/>
+          <w:lang w:val="en-IE"/>
+        </w:rPr>
+        <w:t>Providers contain your services which allow the app to use the CRUD architecture for the reservation list</w:t>
+      </w:r>
+      <w:r>
+        <w:rPr>
+          <w:sz w:val="24"/>
+          <w:lang w:val="en-IE"/>
+        </w:rPr>
+        <w:t xml:space="preserve"> and Toast which displays messages to the user when they interact with the app</w:t>
+      </w:r>
+      <w:r>
+        <w:rPr>
+          <w:sz w:val="24"/>
+          <w:lang w:val="en-IE"/>
+        </w:rPr>
+        <w:t>lication</w:t>
+      </w:r>
+      <w:r>
+        <w:rPr>
+          <w:sz w:val="24"/>
+          <w:lang w:val="en-IE"/>
+        </w:rPr>
+        <w:t>.</w:t>
+      </w:r>
+    </w:p>
+    <w:p>
+      <w:pPr>
+        <w:pStyle w:val="Heading3"/>
+        <w:rPr>
+          <w:lang w:val="en-IE"/>
+        </w:rPr>
+      </w:pPr>
+      <w:bookmarkStart w:id="14" w:name="_Toc512731074"/>
+      <w:r>
+        <w:rPr>
+          <w:lang w:val="en-IE"/>
+        </w:rPr>
+        <w:t>Models</w:t>
+      </w:r>
+      <w:bookmarkEnd w:id="14"/>
+    </w:p>
+    <w:p>
+      <w:pPr>
+        <w:rPr>
+          <w:sz w:val="24"/>
+          <w:lang w:val="en-IE"/>
+        </w:rPr>
+      </w:pPr>
+      <w:r>
+        <w:rPr>
+          <w:sz w:val="24"/>
+          <w:lang w:val="en-IE"/>
+        </w:rPr>
+        <w:t xml:space="preserve">Next you have the </w:t>
+      </w:r>
+      <w:r>
+        <w:rPr>
+          <w:sz w:val="24"/>
+          <w:lang w:val="en-IE"/>
+        </w:rPr>
+        <w:t>model’s</w:t>
+      </w:r>
+      <w:r>
+        <w:rPr>
+          <w:sz w:val="24"/>
+          <w:lang w:val="en-IE"/>
+        </w:rPr>
+        <w:t xml:space="preserve"> folder which contain an interface model to define what a reservation will look like</w:t>
+      </w:r>
+      <w:r>
+        <w:rPr>
+          <w:sz w:val="24"/>
+          <w:lang w:val="en-IE"/>
+        </w:rPr>
+        <w:t>, what the variable types are and their names</w:t>
+      </w:r>
+      <w:r>
+        <w:rPr>
+          <w:sz w:val="24"/>
+          <w:lang w:val="en-IE"/>
+        </w:rPr>
+        <w:t xml:space="preserve">. I also created one for </w:t>
+      </w:r>
+      <w:r>
+        <w:rPr>
+          <w:sz w:val="24"/>
+          <w:lang w:val="en-IE"/>
+        </w:rPr>
+        <w:lastRenderedPageBreak/>
+        <w:t xml:space="preserve">the calendar when trying to search between two date </w:t>
+      </w:r>
+      <w:r>
+        <w:rPr>
+          <w:sz w:val="24"/>
+          <w:lang w:val="en-IE"/>
+        </w:rPr>
+        <w:t>parameters,</w:t>
+      </w:r>
+      <w:r>
+        <w:rPr>
+          <w:sz w:val="24"/>
+          <w:lang w:val="en-IE"/>
+        </w:rPr>
+        <w:t xml:space="preserve"> but I was unable to correctly implement that</w:t>
+      </w:r>
+      <w:r>
+        <w:rPr>
+          <w:sz w:val="24"/>
+          <w:lang w:val="en-IE"/>
+        </w:rPr>
+        <w:t xml:space="preserve"> with the calendar page</w:t>
+      </w:r>
+      <w:r>
+        <w:rPr>
+          <w:sz w:val="24"/>
+          <w:lang w:val="en-IE"/>
+        </w:rPr>
+        <w:t>.</w:t>
+      </w:r>
+    </w:p>
+    <w:p>
+      <w:pPr>
+        <w:pStyle w:val="Heading3"/>
+        <w:rPr>
+          <w:lang w:val="en-IE"/>
+        </w:rPr>
+      </w:pPr>
+      <w:bookmarkStart w:id="15" w:name="_Toc512731075"/>
+      <w:r>
+        <w:rPr>
+          <w:lang w:val="en-IE"/>
+        </w:rPr>
+        <w:t>Pages</w:t>
+      </w:r>
+      <w:bookmarkEnd w:id="15"/>
+    </w:p>
+    <w:p>
+      <w:pPr>
+        <w:rPr>
+          <w:sz w:val="24"/>
+          <w:lang w:val="en-IE"/>
+        </w:rPr>
+      </w:pPr>
+      <w:r>
+        <w:rPr>
+          <w:sz w:val="24"/>
+          <w:lang w:val="en-IE"/>
+        </w:rPr>
+        <w:t xml:space="preserve">Below this in the app/pages folder contains the application main files for the home page, add or edit reservation and show calendar. Each page contains a html, typescript, SCCS and module file. The SCSS works </w:t>
+      </w:r>
+      <w:r>
+        <w:rPr>
+          <w:sz w:val="24"/>
+          <w:lang w:val="en-IE"/>
+        </w:rPr>
+        <w:t>like</w:t>
+      </w:r>
+      <w:r>
+        <w:rPr>
+          <w:sz w:val="24"/>
+          <w:lang w:val="en-IE"/>
+        </w:rPr>
+        <w:t xml:space="preserve"> </w:t>
+      </w:r>
+      <w:r>
+        <w:rPr>
+          <w:sz w:val="24"/>
+          <w:lang w:val="en-IE"/>
+        </w:rPr>
+        <w:t>CSS</w:t>
+      </w:r>
+      <w:r>
+        <w:rPr>
+          <w:sz w:val="24"/>
+          <w:lang w:val="en-IE"/>
+        </w:rPr>
+        <w:t xml:space="preserve"> files as it allows the user put style on their pages, I left this until the end and regrettably used very little styling. </w:t>
+      </w:r>
+      <w:r>
+        <w:rPr>
+          <w:sz w:val="24"/>
+          <w:lang w:val="en-IE"/>
+        </w:rPr>
+        <w:t xml:space="preserve">The html contains ion- content which is the content of the page this can be labels or using the </w:t>
       </w:r>
       <w:proofErr w:type="spellStart"/>
       <w:r>
         <w:rPr>
-          <w:lang w:val="en-IE"/>
-        </w:rPr>
-        <w:t>src</w:t>
+          <w:sz w:val="24"/>
+          <w:lang w:val="en-IE"/>
+        </w:rPr>
+        <w:t>ngModel</w:t>
       </w:r>
       <w:proofErr w:type="spellEnd"/>
       <w:r>
         <w:rPr>
-          <w:lang w:val="en-IE"/>
-        </w:rPr>
-        <w:t>/app</w:t>
-      </w:r>
-      <w:r>
-        <w:rPr>
-          <w:lang w:val="en-IE"/>
-        </w:rPr>
-        <w:t xml:space="preserve">), </w:t>
+          <w:sz w:val="24"/>
+          <w:lang w:val="en-IE"/>
+        </w:rPr>
+        <w:t xml:space="preserve"> </w:t>
+      </w:r>
+      <w:r>
+        <w:rPr>
+          <w:sz w:val="24"/>
+          <w:lang w:val="en-IE"/>
+        </w:rPr>
+        <w:t xml:space="preserve">to </w:t>
+      </w:r>
+      <w:r>
+        <w:rPr>
+          <w:sz w:val="24"/>
+          <w:lang w:val="en-IE"/>
+        </w:rPr>
+        <w:t>communicate with the models created previously</w:t>
+      </w:r>
+      <w:r>
+        <w:rPr>
+          <w:sz w:val="24"/>
+          <w:lang w:val="en-IE"/>
+        </w:rPr>
+        <w:t xml:space="preserve"> created</w:t>
+      </w:r>
+      <w:r>
+        <w:rPr>
+          <w:sz w:val="24"/>
+          <w:lang w:val="en-IE"/>
+        </w:rPr>
+        <w:t xml:space="preserve"> </w:t>
+      </w:r>
+      <w:r>
+        <w:rPr>
+          <w:sz w:val="24"/>
+          <w:lang w:val="en-IE"/>
+        </w:rPr>
+        <w:t>and binds it to the value on the html page.</w:t>
+      </w:r>
+      <w:r>
+        <w:rPr>
+          <w:sz w:val="24"/>
+          <w:lang w:val="en-IE"/>
+        </w:rPr>
+        <w:t xml:space="preserve"> The .ts or Typescript file creat</w:t>
+      </w:r>
+      <w:r>
+        <w:rPr>
+          <w:sz w:val="24"/>
+          <w:lang w:val="en-IE"/>
+        </w:rPr>
+        <w:t>e</w:t>
+      </w:r>
+      <w:r>
+        <w:rPr>
+          <w:sz w:val="24"/>
+          <w:lang w:val="en-IE"/>
+        </w:rPr>
+        <w:t>s a version of your model to use in the page. E.g. reservation: Reservation is a new reservation based off the Reservation Model template and you can set the default values</w:t>
+      </w:r>
+      <w:r>
+        <w:rPr>
+          <w:sz w:val="24"/>
+          <w:lang w:val="en-IE"/>
+        </w:rPr>
+        <w:t xml:space="preserve"> to undefined</w:t>
+      </w:r>
+      <w:r>
+        <w:rPr>
+          <w:sz w:val="24"/>
+          <w:lang w:val="en-IE"/>
+        </w:rPr>
+        <w:t xml:space="preserve">. </w:t>
+      </w:r>
+    </w:p>
+    <w:p>
+      <w:pPr>
+        <w:pStyle w:val="Heading3"/>
+        <w:rPr>
+          <w:lang w:val="en-IE"/>
+        </w:rPr>
+      </w:pPr>
+      <w:bookmarkStart w:id="16" w:name="_Toc512731076"/>
+      <w:r>
+        <w:rPr>
+          <w:lang w:val="en-IE"/>
+        </w:rPr>
+        <w:t>Services</w:t>
+      </w:r>
+      <w:bookmarkEnd w:id="16"/>
+    </w:p>
+    <w:p>
+      <w:pPr>
+        <w:rPr>
+          <w:sz w:val="24"/>
+          <w:lang w:val="en-IE"/>
+        </w:rPr>
+      </w:pPr>
+      <w:r>
+        <w:rPr>
+          <w:sz w:val="24"/>
+          <w:lang w:val="en-IE"/>
+        </w:rPr>
+        <w:t xml:space="preserve">I use these to inject angular fire database into the application </w:t>
+      </w:r>
+      <w:r>
+        <w:rPr>
+          <w:sz w:val="24"/>
+          <w:lang w:val="en-IE"/>
+        </w:rPr>
+        <w:t xml:space="preserve">using the constructor, </w:t>
+      </w:r>
+      <w:r>
+        <w:rPr>
+          <w:sz w:val="24"/>
+          <w:lang w:val="en-IE"/>
+        </w:rPr>
+        <w:t xml:space="preserve">you create a reference to tell </w:t>
       </w:r>
       <w:proofErr w:type="spellStart"/>
       <w:r>
         <w:rPr>
-          <w:lang w:val="en-IE"/>
-        </w:rPr>
-        <w:t>App.Module.ts</w:t>
+          <w:sz w:val="24"/>
+          <w:lang w:val="en-IE"/>
+        </w:rPr>
+        <w:t>AngularFire</w:t>
       </w:r>
       <w:proofErr w:type="spellEnd"/>
       <w:r>
         <w:rPr>
+          <w:sz w:val="24"/>
+          <w:lang w:val="en-IE"/>
+        </w:rPr>
+        <w:t xml:space="preserve"> which part of the firebase you want to </w:t>
+      </w:r>
+      <w:r>
+        <w:rPr>
+          <w:sz w:val="24"/>
+          <w:lang w:val="en-IE"/>
+        </w:rPr>
+        <w:t>reference (‘reservation-list’)</w:t>
+      </w:r>
+      <w:r>
+        <w:rPr>
+          <w:sz w:val="24"/>
+          <w:lang w:val="en-IE"/>
+        </w:rPr>
+        <w:t xml:space="preserve">. </w:t>
+      </w:r>
+      <w:r>
+        <w:rPr>
+          <w:sz w:val="24"/>
           <w:lang w:val="en-IE"/>
         </w:rPr>
         <w:t xml:space="preserve"> </w:t>
       </w:r>
       <w:r>
         <w:rPr>
-          <w:lang w:val="en-IE"/>
-        </w:rPr>
-        <w:t>w</w:t>
-      </w:r>
-      <w:r>
-        <w:rPr>
-          <w:lang w:val="en-IE"/>
-        </w:rPr>
-        <w:t>orks as</w:t>
-      </w:r>
-      <w:r>
-        <w:rPr>
-          <w:lang w:val="en-IE"/>
-        </w:rPr>
-        <w:t xml:space="preserve"> a way of organising your application. </w:t>
-      </w:r>
-      <w:r>
-        <w:rPr>
-          <w:lang w:val="en-IE"/>
-        </w:rPr>
-        <w:t>In your declarations you declare any components of your app, I just chose to leave that default</w:t>
-      </w:r>
-      <w:r>
-        <w:rPr>
+          <w:sz w:val="24"/>
+          <w:lang w:val="en-IE"/>
+        </w:rPr>
+        <w:t>We then make this reference from the model equal to the type</w:t>
+      </w:r>
+      <w:r>
+        <w:rPr>
+          <w:sz w:val="24"/>
+          <w:lang w:val="en-IE"/>
+        </w:rPr>
+        <w:t xml:space="preserve"> model &lt;Reservation&gt;.</w:t>
+      </w:r>
+      <w:r>
+        <w:rPr>
+          <w:sz w:val="24"/>
+          <w:lang w:val="en-IE"/>
+        </w:rPr>
+        <w:t xml:space="preserve"> This makes sure what is written to the database is a type of reservation.</w:t>
+      </w:r>
+      <w:r>
+        <w:rPr>
+          <w:sz w:val="24"/>
           <w:lang w:val="en-IE"/>
         </w:rPr>
         <w:t xml:space="preserve"> </w:t>
       </w:r>
-      <w:r>
-        <w:rPr>
-          <w:lang w:val="en-IE"/>
-        </w:rPr>
-        <w:t>(I chose to lazy load the page)</w:t>
-      </w:r>
-      <w:r>
-        <w:rPr>
-          <w:lang w:val="en-IE"/>
-        </w:rPr>
-        <w:t xml:space="preserve">. After importing the Angular fire plugin at the top of page I initialise it in my imports and create a Firebase_Config file.  This is in the </w:t>
-      </w:r>
-      <w:r>
-        <w:rPr>
-          <w:lang w:val="en-IE"/>
-        </w:rPr>
-        <w:t>app</w:t>
-      </w:r>
-      <w:r>
-        <w:rPr>
-          <w:lang w:val="en-IE"/>
-        </w:rPr>
-        <w:t xml:space="preserve"> folder and contains a constant</w:t>
-      </w:r>
-      <w:r>
-        <w:rPr>
-          <w:lang w:val="en-IE"/>
-        </w:rPr>
-        <w:t xml:space="preserve"> which is how you connect your application to a firebase </w:t>
-      </w:r>
-      <w:proofErr w:type="spellStart"/>
-      <w:r>
-        <w:rPr>
-          <w:lang w:val="en-IE"/>
-        </w:rPr>
-        <w:t>realtime</w:t>
-      </w:r>
-      <w:proofErr w:type="spellEnd"/>
-      <w:r>
-        <w:rPr>
-          <w:lang w:val="en-IE"/>
-        </w:rPr>
-        <w:t xml:space="preserve"> database</w:t>
-      </w:r>
-      <w:r>
-        <w:rPr>
-          <w:lang w:val="en-IE"/>
-        </w:rPr>
-        <w:t xml:space="preserve"> which you access on the homepage of a created firebase (Add Firebase to your Web App)</w:t>
-      </w:r>
-      <w:r>
-        <w:rPr>
-          <w:lang w:val="en-IE"/>
-        </w:rPr>
-        <w:t xml:space="preserve">. </w:t>
-      </w:r>
-      <w:r>
-        <w:rPr>
-          <w:lang w:val="en-IE"/>
-        </w:rPr>
-        <w:t>Providers contain your services which allow the app to use the CRUD architecture for the reservation list</w:t>
-      </w:r>
-      <w:r>
-        <w:rPr>
-          <w:lang w:val="en-IE"/>
-        </w:rPr>
-        <w:t xml:space="preserve"> and Toast which displays messages to the user when they interact with the app</w:t>
-      </w:r>
-      <w:r>
-        <w:rPr>
-          <w:lang w:val="en-IE"/>
-        </w:rPr>
-        <w:t>lication</w:t>
-      </w:r>
-      <w:r>
-        <w:rPr>
-          <w:lang w:val="en-IE"/>
-        </w:rPr>
-        <w:t>.</w:t>
-      </w:r>
-    </w:p>
-    <w:p>
-      <w:pPr>
-        <w:pStyle w:val="Heading3"/>
-        <w:rPr>
-          <w:lang w:val="en-IE"/>
-        </w:rPr>
-      </w:pPr>
-      <w:bookmarkStart w:id="14" w:name="_Toc512719287"/>
-      <w:r>
-        <w:rPr>
-          <w:lang w:val="en-IE"/>
-        </w:rPr>
-        <w:t>Models</w:t>
-      </w:r>
-      <w:bookmarkEnd w:id="14"/>
-    </w:p>
-    <w:p>
-      <w:pPr>
-        <w:rPr>
-          <w:lang w:val="en-IE"/>
-        </w:rPr>
-      </w:pPr>
-      <w:r>
-        <w:rPr>
-          <w:lang w:val="en-IE"/>
-        </w:rPr>
-        <w:t xml:space="preserve">Next you have the </w:t>
-      </w:r>
-      <w:r>
-        <w:rPr>
-          <w:lang w:val="en-IE"/>
-        </w:rPr>
-        <w:t>model’s</w:t>
-      </w:r>
-      <w:r>
-        <w:rPr>
-          <w:lang w:val="en-IE"/>
-        </w:rPr>
-        <w:t xml:space="preserve"> folder which contain an interface model to define what a reservation will look like</w:t>
-      </w:r>
-      <w:r>
-        <w:rPr>
-          <w:lang w:val="en-IE"/>
-        </w:rPr>
-        <w:t>, what the variable types are and their names</w:t>
-      </w:r>
-      <w:r>
-        <w:rPr>
-          <w:lang w:val="en-IE"/>
-        </w:rPr>
-        <w:t xml:space="preserve">. I also created one for the calendar when trying to search between two date </w:t>
-      </w:r>
-      <w:r>
-        <w:rPr>
-          <w:lang w:val="en-IE"/>
-        </w:rPr>
-        <w:t>parameters,</w:t>
-      </w:r>
-      <w:r>
-        <w:rPr>
-          <w:lang w:val="en-IE"/>
-        </w:rPr>
-        <w:t xml:space="preserve"> but I was unable to correctly implement that</w:t>
-      </w:r>
-      <w:r>
-        <w:rPr>
-          <w:lang w:val="en-IE"/>
-        </w:rPr>
-        <w:t xml:space="preserve"> with the calendar page</w:t>
-      </w:r>
-      <w:r>
-        <w:rPr>
-          <w:lang w:val="en-IE"/>
-        </w:rPr>
-        <w:t>.</w:t>
-      </w:r>
-    </w:p>
-    <w:p>
-      <w:pPr>
-        <w:pStyle w:val="Heading3"/>
-        <w:rPr>
-          <w:lang w:val="en-IE"/>
-        </w:rPr>
-      </w:pPr>
-      <w:bookmarkStart w:id="15" w:name="_Toc512719288"/>
-      <w:r>
-        <w:rPr>
-          <w:lang w:val="en-IE"/>
-        </w:rPr>
-        <w:lastRenderedPageBreak/>
-        <w:t>Pages</w:t>
-      </w:r>
-      <w:bookmarkEnd w:id="15"/>
-    </w:p>
-    <w:p>
-      <w:pPr>
-        <w:rPr>
-          <w:lang w:val="en-IE"/>
-        </w:rPr>
-      </w:pPr>
-      <w:r>
-        <w:rPr>
-          <w:lang w:val="en-IE"/>
-        </w:rPr>
-        <w:t xml:space="preserve">Below this in the app/pages folder contains the application main files for the home page, add or edit reservation and show calendar. Each page contains a html, typescript, SCCS and module file. The SCSS works </w:t>
-      </w:r>
-      <w:r>
-        <w:rPr>
-          <w:lang w:val="en-IE"/>
-        </w:rPr>
-        <w:t>like</w:t>
-      </w:r>
-      <w:r>
-        <w:rPr>
-          <w:lang w:val="en-IE"/>
-        </w:rPr>
-        <w:t xml:space="preserve"> </w:t>
-      </w:r>
-      <w:r>
-        <w:rPr>
-          <w:lang w:val="en-IE"/>
-        </w:rPr>
-        <w:t>CSS</w:t>
-      </w:r>
-      <w:r>
-        <w:rPr>
-          <w:lang w:val="en-IE"/>
-        </w:rPr>
-        <w:t xml:space="preserve"> files as it allows the user put style on their pages, I left this until the end and regrettably used very little styling. </w:t>
-      </w:r>
-      <w:r>
-        <w:rPr>
-          <w:lang w:val="en-IE"/>
-        </w:rPr>
-        <w:t xml:space="preserve">The html contains ion- content which is the content of the page this can be labels or using the </w:t>
-      </w:r>
-      <w:proofErr w:type="spellStart"/>
-      <w:r>
-        <w:rPr>
-          <w:lang w:val="en-IE"/>
-        </w:rPr>
-        <w:t>ngModel</w:t>
-      </w:r>
-      <w:proofErr w:type="spellEnd"/>
-      <w:r>
-        <w:rPr>
-          <w:lang w:val="en-IE"/>
-        </w:rPr>
-        <w:t xml:space="preserve"> </w:t>
-      </w:r>
-      <w:r>
-        <w:rPr>
-          <w:lang w:val="en-IE"/>
-        </w:rPr>
-        <w:t xml:space="preserve">to </w:t>
-      </w:r>
-      <w:r>
-        <w:rPr>
-          <w:lang w:val="en-IE"/>
-        </w:rPr>
-        <w:t>communicate with the models created previously</w:t>
-      </w:r>
-      <w:r>
-        <w:rPr>
-          <w:lang w:val="en-IE"/>
-        </w:rPr>
-        <w:t xml:space="preserve"> created</w:t>
-      </w:r>
-      <w:r>
-        <w:rPr>
-          <w:lang w:val="en-IE"/>
-        </w:rPr>
-        <w:t xml:space="preserve"> </w:t>
-      </w:r>
-      <w:r>
-        <w:rPr>
-          <w:lang w:val="en-IE"/>
-        </w:rPr>
-        <w:t>and binds it to the value on the html page.</w:t>
-      </w:r>
-      <w:r>
-        <w:rPr>
-          <w:lang w:val="en-IE"/>
-        </w:rPr>
-        <w:t xml:space="preserve"> The .</w:t>
-      </w:r>
-      <w:proofErr w:type="spellStart"/>
-      <w:r>
-        <w:rPr>
-          <w:lang w:val="en-IE"/>
-        </w:rPr>
-        <w:t>ts</w:t>
-      </w:r>
-      <w:proofErr w:type="spellEnd"/>
-      <w:r>
-        <w:rPr>
-          <w:lang w:val="en-IE"/>
-        </w:rPr>
-        <w:t xml:space="preserve"> or Typescript file creat</w:t>
-      </w:r>
-      <w:r>
-        <w:rPr>
-          <w:lang w:val="en-IE"/>
-        </w:rPr>
-        <w:t>e</w:t>
-      </w:r>
-      <w:r>
-        <w:rPr>
-          <w:lang w:val="en-IE"/>
-        </w:rPr>
-        <w:t>s a version of your model to use in the page. E.g. reservation: Reservation is a new reservation based off the Reservation Model template and you can set the default values</w:t>
-      </w:r>
-      <w:r>
-        <w:rPr>
-          <w:lang w:val="en-IE"/>
-        </w:rPr>
-        <w:t xml:space="preserve"> to undefined</w:t>
-      </w:r>
-      <w:r>
-        <w:rPr>
-          <w:lang w:val="en-IE"/>
-        </w:rPr>
-        <w:t xml:space="preserve">. </w:t>
-      </w:r>
-    </w:p>
-    <w:p>
-      <w:pPr>
-        <w:pStyle w:val="Heading3"/>
-        <w:rPr>
-          <w:lang w:val="en-IE"/>
-        </w:rPr>
-      </w:pPr>
-      <w:bookmarkStart w:id="16" w:name="_Toc512719289"/>
-      <w:r>
-        <w:rPr>
-          <w:lang w:val="en-IE"/>
-        </w:rPr>
-        <w:t>Services</w:t>
-      </w:r>
-      <w:bookmarkEnd w:id="16"/>
-    </w:p>
-    <w:p>
-      <w:pPr>
-        <w:rPr>
-          <w:lang w:val="en-IE"/>
-        </w:rPr>
-      </w:pPr>
-      <w:r>
-        <w:rPr>
-          <w:lang w:val="en-IE"/>
-        </w:rPr>
-        <w:t xml:space="preserve">I use these to inject angular fire database into the application </w:t>
-      </w:r>
-      <w:r>
-        <w:rPr>
-          <w:lang w:val="en-IE"/>
-        </w:rPr>
-        <w:t xml:space="preserve">using the constructor, </w:t>
-      </w:r>
-      <w:r>
-        <w:rPr>
-          <w:lang w:val="en-IE"/>
-        </w:rPr>
-        <w:t xml:space="preserve">you create a reference to tell </w:t>
-      </w:r>
-      <w:proofErr w:type="spellStart"/>
-      <w:r>
-        <w:rPr>
-          <w:lang w:val="en-IE"/>
-        </w:rPr>
-        <w:t>AngularFire</w:t>
-      </w:r>
-      <w:proofErr w:type="spellEnd"/>
-      <w:r>
-        <w:rPr>
-          <w:lang w:val="en-IE"/>
-        </w:rPr>
-        <w:t xml:space="preserve"> which part of the firebase you want to </w:t>
-      </w:r>
-      <w:r>
-        <w:rPr>
-          <w:lang w:val="en-IE"/>
-        </w:rPr>
-        <w:t>reference (‘reservation-list’)</w:t>
-      </w:r>
-      <w:r>
-        <w:rPr>
-          <w:lang w:val="en-IE"/>
-        </w:rPr>
-        <w:t xml:space="preserve">. </w:t>
-      </w:r>
-      <w:r>
-        <w:rPr>
-          <w:lang w:val="en-IE"/>
-        </w:rPr>
-        <w:t xml:space="preserve"> </w:t>
-      </w:r>
-      <w:r>
-        <w:rPr>
-          <w:lang w:val="en-IE"/>
-        </w:rPr>
-        <w:t>We then make this reference from the model equal to the type</w:t>
-      </w:r>
-      <w:r>
-        <w:rPr>
-          <w:lang w:val="en-IE"/>
-        </w:rPr>
-        <w:t xml:space="preserve"> model &lt;Reservation&gt;.</w:t>
-      </w:r>
-      <w:r>
-        <w:rPr>
-          <w:lang w:val="en-IE"/>
-        </w:rPr>
-        <w:t xml:space="preserve"> This makes sure what is written to the database is a type of reservation.</w:t>
-      </w:r>
-      <w:r>
-        <w:rPr>
-          <w:lang w:val="en-IE"/>
-        </w:rPr>
-        <w:t xml:space="preserve"> </w:t>
-      </w:r>
     </w:p>
     <w:p>
       <w:pPr>
@@ -3997,7 +4499,7 @@
           <w:lang w:val="en-IE"/>
         </w:rPr>
       </w:pPr>
-      <w:bookmarkStart w:id="17" w:name="_Toc512719290"/>
+      <w:bookmarkStart w:id="17" w:name="_Toc512731077"/>
       <w:r>
         <w:rPr>
           <w:lang w:val="en-IE"/>
@@ -4013,7 +4515,61 @@
           <w:lang w:val="en-IE"/>
         </w:rPr>
       </w:pPr>
+    </w:p>
+    <w:p>
+      <w:pPr>
+        <w:rPr>
+          <w:lang w:val="en-IE"/>
+        </w:rPr>
+      </w:pPr>
       <w:bookmarkStart w:id="18" w:name="_Toc512526446"/>
+      <w:r>
+        <w:rPr>
+          <w:noProof/>
+          <w:lang w:val="en-IE"/>
+        </w:rPr>
+        <w:drawing>
+          <wp:inline distT="0" distB="0" distL="0" distR="0" wp14:anchorId="253D4EBF" wp14:editId="3D31912C">
+            <wp:extent cx="5731510" cy="3171825"/>
+            <wp:effectExtent l="0" t="0" r="2540" b="9525"/>
+            <wp:docPr id="4" name="Picture 4"/>
+            <wp:cNvGraphicFramePr>
+              <a:graphicFrameLocks xmlns:a="http://schemas.openxmlformats.org/drawingml/2006/main" noChangeAspect="1"/>
+            </wp:cNvGraphicFramePr>
+            <a:graphic xmlns:a="http://schemas.openxmlformats.org/drawingml/2006/main">
+              <a:graphicData uri="http://schemas.openxmlformats.org/drawingml/2006/picture">
+                <pic:pic xmlns:pic="http://schemas.openxmlformats.org/drawingml/2006/picture">
+                  <pic:nvPicPr>
+                    <pic:cNvPr id="4" name="structure.JPG"/>
+                    <pic:cNvPicPr/>
+                  </pic:nvPicPr>
+                  <pic:blipFill>
+                    <a:blip r:embed="rId15">
+                      <a:extLst>
+                        <a:ext uri="{28A0092B-C50C-407E-A947-70E740481C1C}">
+                          <a14:useLocalDpi xmlns:a14="http://schemas.microsoft.com/office/drawing/2010/main" val="0"/>
+                        </a:ext>
+                      </a:extLst>
+                    </a:blip>
+                    <a:stretch>
+                      <a:fillRect/>
+                    </a:stretch>
+                  </pic:blipFill>
+                  <pic:spPr>
+                    <a:xfrm>
+                      <a:off x="0" y="0"/>
+                      <a:ext cx="5731510" cy="3171825"/>
+                    </a:xfrm>
+                    <a:prstGeom prst="rect">
+                      <a:avLst/>
+                    </a:prstGeom>
+                  </pic:spPr>
+                </pic:pic>
+              </a:graphicData>
+            </a:graphic>
+          </wp:inline>
+        </w:drawing>
+      </w:r>
     </w:p>
     <w:p>
       <w:pPr>
@@ -4022,7 +4578,7 @@
           <w:lang w:val="en-IE"/>
         </w:rPr>
       </w:pPr>
-      <w:bookmarkStart w:id="19" w:name="_Toc512719291"/>
+      <w:bookmarkStart w:id="19" w:name="_Toc512731078"/>
       <w:r>
         <w:rPr>
           <w:lang w:val="en-IE"/>
@@ -4035,16 +4591,876 @@
     <w:p>
       <w:pPr>
         <w:rPr>
+          <w:sz w:val="24"/>
           <w:lang w:val="en-IE"/>
         </w:rPr>
       </w:pPr>
       <w:bookmarkStart w:id="20" w:name="_Toc512526447"/>
       <w:r>
         <w:rPr>
-          <w:lang w:val="en-IE"/>
-        </w:rPr>
-        <w:t>CRUD</w:t>
-      </w:r>
+          <w:sz w:val="24"/>
+          <w:lang w:val="en-IE"/>
+        </w:rPr>
+        <w:t xml:space="preserve">The </w:t>
+      </w:r>
+      <w:r>
+        <w:rPr>
+          <w:sz w:val="24"/>
+          <w:lang w:val="en-IE"/>
+        </w:rPr>
+        <w:t>key features</w:t>
+      </w:r>
+      <w:r>
+        <w:rPr>
+          <w:sz w:val="24"/>
+          <w:lang w:val="en-IE"/>
+        </w:rPr>
+        <w:t xml:space="preserve"> are the navigation between pages</w:t>
+      </w:r>
+      <w:r>
+        <w:rPr>
+          <w:sz w:val="24"/>
+          <w:lang w:val="en-IE"/>
+        </w:rPr>
+        <w:t xml:space="preserve"> and CRUD implementation to and from the Firebase Realtime Database</w:t>
+      </w:r>
+      <w:r>
+        <w:rPr>
+          <w:sz w:val="24"/>
+          <w:lang w:val="en-IE"/>
+        </w:rPr>
+        <w:t xml:space="preserve">. </w:t>
+      </w:r>
+      <w:r>
+        <w:rPr>
+          <w:sz w:val="24"/>
+          <w:lang w:val="en-IE"/>
+        </w:rPr>
+        <w:t>Navigation through pages is automatically implemented but</w:t>
+      </w:r>
+      <w:r>
+        <w:rPr>
+          <w:sz w:val="24"/>
+          <w:lang w:val="en-IE"/>
+        </w:rPr>
+        <w:t xml:space="preserve"> the cr</w:t>
+      </w:r>
+      <w:r>
+        <w:rPr>
+          <w:sz w:val="24"/>
+          <w:lang w:val="en-IE"/>
+        </w:rPr>
+        <w:t>eate, read, update and delete</w:t>
+      </w:r>
+      <w:r>
+        <w:rPr>
+          <w:sz w:val="24"/>
+          <w:lang w:val="en-IE"/>
+        </w:rPr>
+        <w:t xml:space="preserve"> obviously are not</w:t>
+      </w:r>
+      <w:r>
+        <w:rPr>
+          <w:sz w:val="24"/>
+          <w:lang w:val="en-IE"/>
+        </w:rPr>
+        <w:t xml:space="preserve">. </w:t>
+      </w:r>
+      <w:r>
+        <w:rPr>
+          <w:sz w:val="24"/>
+          <w:lang w:val="en-IE"/>
+        </w:rPr>
+        <w:t>All changes to firebase are handled in the reservation-</w:t>
+      </w:r>
+      <w:proofErr w:type="spellStart"/>
+      <w:r>
+        <w:rPr>
+          <w:sz w:val="24"/>
+          <w:lang w:val="en-IE"/>
+        </w:rPr>
+        <w:t>list.services.ts</w:t>
+      </w:r>
+      <w:proofErr w:type="spellEnd"/>
+      <w:r>
+        <w:rPr>
+          <w:sz w:val="24"/>
+          <w:lang w:val="en-IE"/>
+        </w:rPr>
+        <w:t xml:space="preserve"> file in the app folder. </w:t>
+      </w:r>
+    </w:p>
+    <w:p>
+      <w:pPr>
+        <w:pStyle w:val="Heading3"/>
+        <w:rPr>
+          <w:sz w:val="28"/>
+          <w:lang w:val="en-IE"/>
+        </w:rPr>
+      </w:pPr>
+      <w:bookmarkStart w:id="21" w:name="_Toc512731079"/>
+      <w:r>
+        <w:rPr>
+          <w:sz w:val="28"/>
+          <w:lang w:val="en-IE"/>
+        </w:rPr>
+        <w:lastRenderedPageBreak/>
+        <w:t>Firebase</w:t>
+      </w:r>
+      <w:bookmarkEnd w:id="21"/>
+    </w:p>
+    <w:p>
+      <w:pPr>
+        <w:rPr>
+          <w:sz w:val="24"/>
+          <w:szCs w:val="24"/>
+          <w:lang w:val="en-IE"/>
+        </w:rPr>
+      </w:pPr>
+      <w:r>
+        <w:rPr>
+          <w:sz w:val="24"/>
+          <w:szCs w:val="24"/>
+          <w:lang w:val="en-IE"/>
+        </w:rPr>
+        <w:t xml:space="preserve">First, </w:t>
+      </w:r>
+      <w:r>
+        <w:rPr>
+          <w:sz w:val="24"/>
+          <w:szCs w:val="24"/>
+          <w:lang w:val="en-IE"/>
+        </w:rPr>
+        <w:t>I created a blank application in ionic 3. Then I in</w:t>
+      </w:r>
+      <w:r>
+        <w:rPr>
+          <w:sz w:val="24"/>
+          <w:szCs w:val="24"/>
+          <w:lang w:val="en-IE"/>
+        </w:rPr>
+        <w:t>stall</w:t>
+      </w:r>
+      <w:r>
+        <w:rPr>
+          <w:sz w:val="24"/>
+          <w:szCs w:val="24"/>
+          <w:lang w:val="en-IE"/>
+        </w:rPr>
+        <w:t>ed</w:t>
+      </w:r>
+      <w:r>
+        <w:rPr>
+          <w:sz w:val="24"/>
+          <w:szCs w:val="24"/>
+          <w:lang w:val="en-IE"/>
+        </w:rPr>
+        <w:t xml:space="preserve"> firebase </w:t>
+      </w:r>
+      <w:r>
+        <w:rPr>
+          <w:sz w:val="24"/>
+          <w:szCs w:val="24"/>
+          <w:lang w:val="en-IE"/>
+        </w:rPr>
+        <w:t xml:space="preserve">and </w:t>
+      </w:r>
+      <w:r>
+        <w:rPr>
+          <w:sz w:val="24"/>
+          <w:szCs w:val="24"/>
+          <w:lang w:val="en-IE"/>
+        </w:rPr>
+        <w:t xml:space="preserve">angular fire </w:t>
+      </w:r>
+      <w:r>
+        <w:rPr>
+          <w:sz w:val="24"/>
+          <w:szCs w:val="24"/>
+          <w:lang w:val="en-IE"/>
+        </w:rPr>
+        <w:t>dependencies</w:t>
+      </w:r>
+      <w:r>
+        <w:rPr>
+          <w:sz w:val="24"/>
+          <w:szCs w:val="24"/>
+          <w:lang w:val="en-IE"/>
+        </w:rPr>
+        <w:t xml:space="preserve"> in app</w:t>
+      </w:r>
+      <w:r>
+        <w:rPr>
+          <w:sz w:val="24"/>
+          <w:szCs w:val="24"/>
+          <w:lang w:val="en-IE"/>
+        </w:rPr>
+        <w:t xml:space="preserve"> via the command line.</w:t>
+      </w:r>
+      <w:r>
+        <w:rPr>
+          <w:sz w:val="24"/>
+          <w:szCs w:val="24"/>
+          <w:lang w:val="en-IE"/>
+        </w:rPr>
+        <w:t xml:space="preserve"> </w:t>
+      </w:r>
+      <w:r>
+        <w:rPr>
+          <w:sz w:val="24"/>
+          <w:szCs w:val="24"/>
+          <w:lang w:val="en-IE"/>
+        </w:rPr>
+        <w:t>T</w:t>
+      </w:r>
+      <w:r>
+        <w:rPr>
+          <w:sz w:val="24"/>
+          <w:szCs w:val="24"/>
+          <w:lang w:val="en-IE"/>
+        </w:rPr>
+        <w:t xml:space="preserve">he application </w:t>
+      </w:r>
+      <w:r>
+        <w:rPr>
+          <w:sz w:val="24"/>
+          <w:szCs w:val="24"/>
+          <w:lang w:val="en-IE"/>
+        </w:rPr>
+        <w:t>will c</w:t>
+      </w:r>
+      <w:r>
+        <w:rPr>
+          <w:sz w:val="24"/>
+          <w:szCs w:val="24"/>
+          <w:lang w:val="en-IE"/>
+        </w:rPr>
+        <w:t xml:space="preserve">onnect to </w:t>
+      </w:r>
+      <w:r>
+        <w:rPr>
+          <w:sz w:val="24"/>
+          <w:szCs w:val="24"/>
+          <w:lang w:val="en-IE"/>
+        </w:rPr>
+        <w:t>Firebase</w:t>
+      </w:r>
+      <w:r>
+        <w:rPr>
+          <w:sz w:val="24"/>
+          <w:szCs w:val="24"/>
+          <w:lang w:val="en-IE"/>
+        </w:rPr>
+        <w:t xml:space="preserve"> using </w:t>
+      </w:r>
+      <w:proofErr w:type="spellStart"/>
+      <w:r>
+        <w:rPr>
+          <w:sz w:val="24"/>
+          <w:szCs w:val="24"/>
+          <w:lang w:val="en-IE"/>
+        </w:rPr>
+        <w:t>Firebase.</w:t>
+      </w:r>
+      <w:r>
+        <w:rPr>
+          <w:sz w:val="24"/>
+          <w:szCs w:val="24"/>
+          <w:lang w:val="en-IE"/>
+        </w:rPr>
+        <w:t>credentials</w:t>
+      </w:r>
+      <w:r>
+        <w:rPr>
+          <w:sz w:val="24"/>
+          <w:szCs w:val="24"/>
+          <w:lang w:val="en-IE"/>
+        </w:rPr>
+        <w:t>.ts</w:t>
+      </w:r>
+      <w:proofErr w:type="spellEnd"/>
+      <w:r>
+        <w:rPr>
+          <w:sz w:val="24"/>
+          <w:szCs w:val="24"/>
+          <w:lang w:val="en-IE"/>
+        </w:rPr>
+        <w:t xml:space="preserve"> in app</w:t>
+      </w:r>
+      <w:r>
+        <w:rPr>
+          <w:sz w:val="24"/>
+          <w:szCs w:val="24"/>
+          <w:lang w:val="en-IE"/>
+        </w:rPr>
+        <w:t xml:space="preserve"> folder</w:t>
+      </w:r>
+      <w:r>
+        <w:rPr>
+          <w:sz w:val="24"/>
+          <w:szCs w:val="24"/>
+          <w:lang w:val="en-IE"/>
+        </w:rPr>
+        <w:t xml:space="preserve">. </w:t>
+      </w:r>
+      <w:r>
+        <w:rPr>
+          <w:sz w:val="24"/>
+          <w:szCs w:val="24"/>
+          <w:lang w:val="en-IE"/>
+        </w:rPr>
+        <w:t>This c</w:t>
+      </w:r>
+      <w:r>
+        <w:rPr>
+          <w:sz w:val="24"/>
+          <w:szCs w:val="24"/>
+          <w:lang w:val="en-IE"/>
+        </w:rPr>
+        <w:t xml:space="preserve">ontains a </w:t>
+      </w:r>
+      <w:r>
+        <w:rPr>
+          <w:sz w:val="24"/>
+          <w:szCs w:val="24"/>
+          <w:lang w:val="en-IE"/>
+        </w:rPr>
+        <w:t>constant F</w:t>
+      </w:r>
+      <w:r>
+        <w:rPr>
+          <w:sz w:val="24"/>
+          <w:szCs w:val="24"/>
+          <w:lang w:val="en-IE"/>
+        </w:rPr>
+        <w:t>IREBASE</w:t>
+      </w:r>
+      <w:r>
+        <w:rPr>
+          <w:sz w:val="24"/>
+          <w:szCs w:val="24"/>
+          <w:lang w:val="en-IE"/>
+        </w:rPr>
+        <w:t>_C</w:t>
+      </w:r>
+      <w:r>
+        <w:rPr>
+          <w:sz w:val="24"/>
+          <w:szCs w:val="24"/>
+          <w:lang w:val="en-IE"/>
+        </w:rPr>
+        <w:t>ONFIG</w:t>
+      </w:r>
+      <w:r>
+        <w:rPr>
+          <w:sz w:val="24"/>
+          <w:szCs w:val="24"/>
+          <w:lang w:val="en-IE"/>
+        </w:rPr>
+        <w:t xml:space="preserve"> (cop</w:t>
+      </w:r>
+      <w:r>
+        <w:rPr>
+          <w:sz w:val="24"/>
+          <w:szCs w:val="24"/>
+          <w:lang w:val="en-IE"/>
+        </w:rPr>
+        <w:t>y from your Firebase project as seen in the Install-Config-Guide</w:t>
+      </w:r>
+      <w:r>
+        <w:rPr>
+          <w:sz w:val="24"/>
+          <w:szCs w:val="24"/>
+          <w:lang w:val="en-IE"/>
+        </w:rPr>
+        <w:t>).</w:t>
+      </w:r>
+    </w:p>
+    <w:p>
+      <w:pPr>
+        <w:rPr>
+          <w:sz w:val="24"/>
+          <w:szCs w:val="24"/>
+          <w:lang w:val="en-IE"/>
+        </w:rPr>
+      </w:pPr>
+      <w:r>
+        <w:rPr>
+          <w:sz w:val="24"/>
+          <w:szCs w:val="24"/>
+          <w:lang w:val="en-IE"/>
+        </w:rPr>
+        <w:t xml:space="preserve">I create a button to take me to the form to complete and a button to push the saved data to firebase. It does this in the following way. I create a model Reservation which I will bind to the </w:t>
+      </w:r>
+      <w:r>
+        <w:rPr>
+          <w:sz w:val="24"/>
+          <w:szCs w:val="24"/>
+          <w:lang w:val="en-IE"/>
+        </w:rPr>
+        <w:t xml:space="preserve">html and import the model into the typescript file. </w:t>
+      </w:r>
+    </w:p>
+    <w:p>
+      <w:pPr>
+        <w:pStyle w:val="Heading3"/>
+        <w:rPr>
+          <w:lang w:val="en-IE"/>
+        </w:rPr>
+      </w:pPr>
+      <w:bookmarkStart w:id="22" w:name="_Toc512731080"/>
+      <w:r>
+        <w:rPr>
+          <w:sz w:val="28"/>
+          <w:lang w:val="en-IE"/>
+        </w:rPr>
+        <w:t>Angular</w:t>
+      </w:r>
+      <w:bookmarkEnd w:id="22"/>
+    </w:p>
+    <w:p>
+      <w:pPr>
+        <w:rPr>
+          <w:sz w:val="24"/>
+          <w:szCs w:val="24"/>
+          <w:lang w:val="en-IE"/>
+        </w:rPr>
+      </w:pPr>
+      <w:r>
+        <w:rPr>
+          <w:sz w:val="24"/>
+          <w:szCs w:val="24"/>
+          <w:lang w:val="en-IE"/>
+        </w:rPr>
+        <w:t xml:space="preserve">In services I create a constructor which injects Angular into the application and allows the use of </w:t>
+      </w:r>
+      <w:proofErr w:type="spellStart"/>
+      <w:r>
+        <w:rPr>
+          <w:sz w:val="24"/>
+          <w:szCs w:val="24"/>
+          <w:lang w:val="en-IE"/>
+        </w:rPr>
+        <w:t>AngularFireDatabase</w:t>
+      </w:r>
+      <w:proofErr w:type="spellEnd"/>
+      <w:r>
+        <w:rPr>
+          <w:sz w:val="24"/>
+          <w:szCs w:val="24"/>
+          <w:lang w:val="en-IE"/>
+        </w:rPr>
+        <w:t>. I create a reference to allow the model &lt;Reservation&gt; to be bound to firebase to write data via a reservation-list model.  I then create a</w:t>
+      </w:r>
+      <w:r>
+        <w:rPr>
+          <w:sz w:val="24"/>
+          <w:szCs w:val="24"/>
+          <w:lang w:val="en-IE"/>
+        </w:rPr>
+        <w:t xml:space="preserve"> function to call this</w:t>
+      </w:r>
+      <w:r>
+        <w:rPr>
+          <w:sz w:val="24"/>
+          <w:szCs w:val="24"/>
+          <w:lang w:val="en-IE"/>
+        </w:rPr>
+        <w:t xml:space="preserve"> reference</w:t>
+      </w:r>
+      <w:r>
+        <w:rPr>
+          <w:sz w:val="24"/>
+          <w:szCs w:val="24"/>
+          <w:lang w:val="en-IE"/>
+        </w:rPr>
+        <w:t xml:space="preserve"> to allow it to be displayed to the user. </w:t>
+      </w:r>
+    </w:p>
+    <w:p>
+      <w:pPr>
+        <w:pStyle w:val="Heading3"/>
+        <w:rPr>
+          <w:lang w:val="en-IE"/>
+        </w:rPr>
+      </w:pPr>
+      <w:bookmarkStart w:id="23" w:name="_Toc512731081"/>
+      <w:r>
+        <w:rPr>
+          <w:sz w:val="28"/>
+          <w:lang w:val="en-IE"/>
+        </w:rPr>
+        <w:t>Create</w:t>
+      </w:r>
+      <w:bookmarkEnd w:id="23"/>
+    </w:p>
+    <w:p>
+      <w:pPr>
+        <w:rPr>
+          <w:sz w:val="24"/>
+          <w:szCs w:val="24"/>
+          <w:lang w:val="en-IE"/>
+        </w:rPr>
+      </w:pPr>
+      <w:r>
+        <w:rPr>
+          <w:sz w:val="24"/>
+          <w:szCs w:val="24"/>
+          <w:lang w:val="en-IE"/>
+        </w:rPr>
+        <w:t>Next, I</w:t>
+      </w:r>
+      <w:r>
+        <w:rPr>
+          <w:sz w:val="24"/>
+          <w:szCs w:val="24"/>
+          <w:lang w:val="en-IE"/>
+        </w:rPr>
+        <w:t xml:space="preserve"> create a method to add a reservation. I import the model and the service to allow access these </w:t>
+      </w:r>
+      <w:r>
+        <w:rPr>
+          <w:sz w:val="24"/>
+          <w:szCs w:val="24"/>
+          <w:lang w:val="en-IE"/>
+        </w:rPr>
+        <w:t>parameters</w:t>
+      </w:r>
+      <w:r>
+        <w:rPr>
+          <w:sz w:val="24"/>
+          <w:szCs w:val="24"/>
+          <w:lang w:val="en-IE"/>
+        </w:rPr>
+        <w:t xml:space="preserve">. I create </w:t>
+      </w:r>
+      <w:r>
+        <w:rPr>
+          <w:sz w:val="24"/>
+          <w:szCs w:val="24"/>
+          <w:lang w:val="en-IE"/>
+        </w:rPr>
+        <w:t>reservation</w:t>
+      </w:r>
+      <w:r>
+        <w:rPr>
+          <w:sz w:val="24"/>
+          <w:szCs w:val="24"/>
+          <w:lang w:val="en-IE"/>
+        </w:rPr>
+        <w:t xml:space="preserve">s by filling in the form and </w:t>
+      </w:r>
+      <w:r>
+        <w:rPr>
+          <w:sz w:val="24"/>
+          <w:szCs w:val="24"/>
+          <w:lang w:val="en-IE"/>
+        </w:rPr>
+        <w:t>pressing a button (</w:t>
+      </w:r>
+      <w:r>
+        <w:rPr>
+          <w:sz w:val="24"/>
+          <w:szCs w:val="24"/>
+          <w:lang w:val="en-IE"/>
+        </w:rPr>
+        <w:t>using an on click event</w:t>
+      </w:r>
+      <w:r>
+        <w:rPr>
+          <w:sz w:val="24"/>
+          <w:szCs w:val="24"/>
+          <w:lang w:val="en-IE"/>
+        </w:rPr>
+        <w:t>)</w:t>
+      </w:r>
+      <w:r>
+        <w:rPr>
+          <w:sz w:val="24"/>
+          <w:szCs w:val="24"/>
+          <w:lang w:val="en-IE"/>
+        </w:rPr>
+        <w:t xml:space="preserve"> </w:t>
+      </w:r>
+      <w:r>
+        <w:rPr>
+          <w:sz w:val="24"/>
+          <w:szCs w:val="24"/>
+          <w:lang w:val="en-IE"/>
+        </w:rPr>
+        <w:t>that calls a function which uses an</w:t>
+      </w:r>
+      <w:r>
+        <w:rPr>
+          <w:sz w:val="24"/>
+          <w:szCs w:val="24"/>
+          <w:lang w:val="en-IE"/>
+        </w:rPr>
+        <w:t xml:space="preserve"> Angular </w:t>
+      </w:r>
+      <w:r>
+        <w:rPr>
+          <w:sz w:val="24"/>
+          <w:szCs w:val="24"/>
+          <w:lang w:val="en-IE"/>
+        </w:rPr>
+        <w:t>method</w:t>
+      </w:r>
+      <w:r>
+        <w:rPr>
+          <w:sz w:val="24"/>
+          <w:szCs w:val="24"/>
+          <w:lang w:val="en-IE"/>
+        </w:rPr>
+        <w:t xml:space="preserve"> called </w:t>
+      </w:r>
+      <w:r>
+        <w:rPr>
+          <w:sz w:val="24"/>
+          <w:szCs w:val="24"/>
+          <w:lang w:val="en-IE"/>
+        </w:rPr>
+        <w:t>.</w:t>
+      </w:r>
+      <w:r>
+        <w:rPr>
+          <w:sz w:val="24"/>
+          <w:szCs w:val="24"/>
+          <w:lang w:val="en-IE"/>
+        </w:rPr>
+        <w:t xml:space="preserve">push </w:t>
+      </w:r>
+      <w:r>
+        <w:rPr>
+          <w:sz w:val="24"/>
+          <w:szCs w:val="24"/>
+          <w:lang w:val="en-IE"/>
+        </w:rPr>
+        <w:t>which</w:t>
+      </w:r>
+      <w:r>
+        <w:rPr>
+          <w:sz w:val="24"/>
+          <w:szCs w:val="24"/>
+          <w:lang w:val="en-IE"/>
+        </w:rPr>
+        <w:t xml:space="preserve"> push</w:t>
+      </w:r>
+      <w:r>
+        <w:rPr>
+          <w:sz w:val="24"/>
+          <w:szCs w:val="24"/>
+          <w:lang w:val="en-IE"/>
+        </w:rPr>
+        <w:t>es</w:t>
+      </w:r>
+      <w:r>
+        <w:rPr>
+          <w:sz w:val="24"/>
+          <w:szCs w:val="24"/>
+          <w:lang w:val="en-IE"/>
+        </w:rPr>
+        <w:t xml:space="preserve"> the reservation model on to firebase. </w:t>
+      </w:r>
+    </w:p>
+    <w:p>
+      <w:pPr>
+        <w:pStyle w:val="Heading3"/>
+        <w:rPr>
+          <w:lang w:val="en-IE"/>
+        </w:rPr>
+      </w:pPr>
+      <w:bookmarkStart w:id="24" w:name="_Toc512731082"/>
+      <w:r>
+        <w:rPr>
+          <w:sz w:val="28"/>
+          <w:lang w:val="en-IE"/>
+        </w:rPr>
+        <w:t>Read</w:t>
+      </w:r>
+      <w:bookmarkEnd w:id="24"/>
+    </w:p>
+    <w:p>
+      <w:pPr>
+        <w:rPr>
+          <w:sz w:val="24"/>
+          <w:szCs w:val="24"/>
+          <w:lang w:val="en-IE"/>
+        </w:rPr>
+      </w:pPr>
+      <w:r>
+        <w:rPr>
+          <w:sz w:val="24"/>
+          <w:szCs w:val="24"/>
+          <w:lang w:val="en-IE"/>
+        </w:rPr>
+        <w:t>I display this using *ngFor that helps display the list as a string and async retrieves the latest value of the model from firebase. To help this happen use an Observable that gets the list from the database and any changes to it by retrieving its key and values which returns an object/s of reservation/s from the reservation-list.</w:t>
+      </w:r>
+    </w:p>
+    <w:p>
+      <w:pPr>
+        <w:pStyle w:val="Heading3"/>
+        <w:rPr>
+          <w:lang w:val="en-IE"/>
+        </w:rPr>
+      </w:pPr>
+      <w:bookmarkStart w:id="25" w:name="_Toc512731083"/>
+      <w:r>
+        <w:rPr>
+          <w:sz w:val="28"/>
+          <w:lang w:val="en-IE"/>
+        </w:rPr>
+        <w:t>Update</w:t>
+      </w:r>
+      <w:bookmarkEnd w:id="25"/>
+      <w:r>
+        <w:rPr>
+          <w:sz w:val="28"/>
+          <w:lang w:val="en-IE"/>
+        </w:rPr>
+        <w:t xml:space="preserve"> </w:t>
+      </w:r>
+    </w:p>
+    <w:p>
+      <w:pPr>
+        <w:rPr>
+          <w:sz w:val="24"/>
+          <w:szCs w:val="24"/>
+          <w:lang w:val="en-IE"/>
+        </w:rPr>
+      </w:pPr>
+      <w:r>
+        <w:rPr>
+          <w:sz w:val="24"/>
+          <w:szCs w:val="24"/>
+          <w:lang w:val="en-IE"/>
+        </w:rPr>
+        <w:t>I edit a</w:t>
+      </w:r>
+      <w:r>
+        <w:rPr>
+          <w:sz w:val="24"/>
+          <w:szCs w:val="24"/>
+          <w:lang w:val="en-IE"/>
+        </w:rPr>
+        <w:t xml:space="preserve"> reservation </w:t>
+      </w:r>
+      <w:r>
+        <w:rPr>
+          <w:sz w:val="24"/>
+          <w:szCs w:val="24"/>
+          <w:lang w:val="en-IE"/>
+        </w:rPr>
+        <w:t xml:space="preserve">by creating a function which uses the Angular method .update. I use navPush from where the reservation list  is displayed to go to </w:t>
+      </w:r>
+      <w:r>
+        <w:rPr>
+          <w:sz w:val="24"/>
+          <w:szCs w:val="24"/>
+          <w:lang w:val="en-IE"/>
+        </w:rPr>
+        <w:t>the</w:t>
+      </w:r>
+      <w:r>
+        <w:rPr>
+          <w:sz w:val="24"/>
+          <w:szCs w:val="24"/>
+          <w:lang w:val="en-IE"/>
+        </w:rPr>
+        <w:t xml:space="preserve"> edit-reservation page which displays the selected model and allows you to </w:t>
+      </w:r>
+      <w:r>
+        <w:rPr>
+          <w:sz w:val="24"/>
+          <w:szCs w:val="24"/>
+          <w:lang w:val="en-IE"/>
+        </w:rPr>
+        <w:t>change</w:t>
+      </w:r>
+      <w:r>
+        <w:rPr>
+          <w:sz w:val="24"/>
+          <w:szCs w:val="24"/>
+          <w:lang w:val="en-IE"/>
+        </w:rPr>
+        <w:t xml:space="preserve"> the reservation. Like the add reservation it makes changes to the reservation-list using the key and values. </w:t>
+      </w:r>
+    </w:p>
+    <w:p>
+      <w:pPr>
+        <w:pStyle w:val="Heading3"/>
+        <w:rPr>
+          <w:sz w:val="28"/>
+          <w:lang w:val="en-IE"/>
+        </w:rPr>
+      </w:pPr>
+      <w:bookmarkStart w:id="26" w:name="_Toc512731084"/>
+      <w:r>
+        <w:rPr>
+          <w:sz w:val="28"/>
+          <w:lang w:val="en-IE"/>
+        </w:rPr>
+        <w:t>Delete</w:t>
+      </w:r>
+      <w:bookmarkEnd w:id="26"/>
+    </w:p>
+    <w:p>
+      <w:pPr>
+        <w:rPr>
+          <w:sz w:val="24"/>
+          <w:szCs w:val="24"/>
+          <w:lang w:val="en-IE"/>
+        </w:rPr>
+      </w:pPr>
+      <w:r>
+        <w:rPr>
+          <w:sz w:val="24"/>
+          <w:szCs w:val="24"/>
+          <w:lang w:val="en-IE"/>
+        </w:rPr>
+        <w:t xml:space="preserve">Deleting uses an Angular method .remove which calls a function in services. Like the add and edit methods it uses an </w:t>
+      </w:r>
+      <w:proofErr w:type="spellStart"/>
+      <w:r>
+        <w:rPr>
+          <w:sz w:val="24"/>
+          <w:szCs w:val="24"/>
+          <w:lang w:val="en-IE"/>
+        </w:rPr>
+        <w:t>onClick</w:t>
+      </w:r>
+      <w:proofErr w:type="spellEnd"/>
+      <w:r>
+        <w:rPr>
+          <w:sz w:val="24"/>
+          <w:szCs w:val="24"/>
+          <w:lang w:val="en-IE"/>
+        </w:rPr>
+        <w:t xml:space="preserve"> event contained in a button. The reservation model selected redirects you to </w:t>
+      </w:r>
+      <w:r>
+        <w:rPr>
+          <w:sz w:val="24"/>
+          <w:szCs w:val="24"/>
+          <w:lang w:val="en-IE"/>
+        </w:rPr>
+        <w:t xml:space="preserve">the edit reservation page which contains the button to remove. </w:t>
+      </w:r>
+      <w:r>
+        <w:rPr>
+          <w:sz w:val="24"/>
+          <w:szCs w:val="24"/>
+          <w:lang w:val="en-IE"/>
+        </w:rPr>
+        <w:t xml:space="preserve"> </w:t>
+      </w:r>
+    </w:p>
+    <w:p>
+      <w:pPr>
+        <w:rPr>
+          <w:lang w:val="en-IE"/>
+        </w:rPr>
+      </w:pPr>
     </w:p>
     <w:p>
       <w:pPr>
@@ -4053,7 +5469,7 @@
           <w:lang w:val="en-IE"/>
         </w:rPr>
       </w:pPr>
-      <w:bookmarkStart w:id="21" w:name="_Toc512719292"/>
+      <w:bookmarkStart w:id="27" w:name="_Toc512731085"/>
       <w:r>
         <w:rPr>
           <w:lang w:val="en-IE"/>
@@ -4061,59 +5477,439 @@
         <w:t>Limitations</w:t>
       </w:r>
       <w:bookmarkEnd w:id="20"/>
-      <w:bookmarkEnd w:id="21"/>
-    </w:p>
-    <w:p>
-      <w:pPr>
-        <w:rPr>
-          <w:lang w:val="en-IE"/>
-        </w:rPr>
-      </w:pPr>
-      <w:bookmarkStart w:id="22" w:name="_Toc512526448"/>
-      <w:r>
-        <w:rPr>
+      <w:bookmarkEnd w:id="27"/>
+    </w:p>
+    <w:p>
+      <w:pPr>
+        <w:rPr>
+          <w:sz w:val="24"/>
+          <w:lang w:val="en-IE"/>
+        </w:rPr>
+      </w:pPr>
+      <w:bookmarkStart w:id="28" w:name="_Toc512526448"/>
+      <w:r>
+        <w:rPr>
+          <w:sz w:val="24"/>
           <w:lang w:val="en-IE"/>
         </w:rPr>
         <w:t xml:space="preserve">There are obviously several limitations to the final design. As described in my recommendations for future development I had tried several </w:t>
       </w:r>
       <w:r>
         <w:rPr>
-          <w:lang w:val="en-IE"/>
-        </w:rPr>
-        <w:t xml:space="preserve">limitations of the current design. I am missing a search function that correctly organises the appointments in an appropriate manner. I initially tried to display them in a calendar style timetable to show the appointments and that could not display properly. Then I tried to search between two date fields but that did not work correctly either too. </w:t>
-      </w:r>
-    </w:p>
-    <w:p>
-      <w:pPr>
-        <w:rPr>
-          <w:lang w:val="en-IE"/>
-        </w:rPr>
-      </w:pPr>
-      <w:r>
-        <w:rPr>
+          <w:sz w:val="24"/>
+          <w:lang w:val="en-IE"/>
+        </w:rPr>
+        <w:t xml:space="preserve">limitations of the current design. I am missing a search function that correctly organises the appointments in an appropriate manner. I initially tried to display them in a calendar style timetable to show the </w:t>
+      </w:r>
+      <w:r>
+        <w:rPr>
+          <w:sz w:val="24"/>
+          <w:lang w:val="en-IE"/>
+        </w:rPr>
+        <w:lastRenderedPageBreak/>
+        <w:t xml:space="preserve">appointments and that could not display properly. Then I tried to search between two date fields but that did not work correctly either too. </w:t>
+      </w:r>
+    </w:p>
+    <w:p>
+      <w:pPr>
+        <w:rPr>
+          <w:sz w:val="24"/>
+          <w:lang w:val="en-IE"/>
+        </w:rPr>
+      </w:pPr>
+      <w:r>
+        <w:rPr>
+          <w:sz w:val="24"/>
           <w:lang w:val="en-IE"/>
         </w:rPr>
         <w:t xml:space="preserve">I also wanted to do a login for </w:t>
       </w:r>
       <w:r>
         <w:rPr>
+          <w:sz w:val="24"/>
           <w:lang w:val="en-IE"/>
         </w:rPr>
         <w:t xml:space="preserve">customers to make and see appointments and maybe a separate login then for the business owner to see what appointments are made and when, also allow them certain privileges not available to the customers. </w:t>
       </w:r>
       <w:r>
         <w:rPr>
+          <w:sz w:val="24"/>
+          <w:lang w:val="en-IE"/>
+        </w:rPr>
+        <w:t xml:space="preserve"> I’ll go into more detail in my conclusion about what I would have done if I were able to do it all over again.   </w:t>
+      </w:r>
+    </w:p>
+    <w:p>
+      <w:pPr>
+        <w:pStyle w:val="Heading1"/>
+        <w:rPr>
+          <w:lang w:val="en-IE"/>
+        </w:rPr>
+      </w:pPr>
+      <w:bookmarkStart w:id="29" w:name="_Toc512731086"/>
+      <w:r>
+        <w:rPr>
+          <w:lang w:val="en-IE"/>
+        </w:rPr>
+        <w:t>Known Bugs</w:t>
+      </w:r>
+      <w:bookmarkEnd w:id="28"/>
+      <w:bookmarkEnd w:id="29"/>
+    </w:p>
+    <w:p>
+      <w:pPr>
+        <w:rPr>
+          <w:sz w:val="24"/>
+          <w:lang w:val="en-IE"/>
+        </w:rPr>
+      </w:pPr>
+      <w:bookmarkStart w:id="30" w:name="_Toc512526449"/>
+      <w:r>
+        <w:rPr>
+          <w:sz w:val="24"/>
+          <w:lang w:val="en-IE"/>
+        </w:rPr>
+        <w:t xml:space="preserve">There are not many bugs in the project as the design is simplistic in design rather than overly complex as there were </w:t>
+      </w:r>
+      <w:r>
+        <w:rPr>
+          <w:sz w:val="24"/>
+          <w:lang w:val="en-IE"/>
+        </w:rPr>
+        <w:t>areas of the project that were not working as desired that I had to remove. With Ionic if you have blatant errors in the code it will affect any functionality of the app and it won’t run as required</w:t>
+      </w:r>
+      <w:r>
+        <w:rPr>
+          <w:sz w:val="24"/>
+          <w:lang w:val="en-IE"/>
+        </w:rPr>
+        <w:t xml:space="preserve"> from the boot up</w:t>
+      </w:r>
+      <w:r>
+        <w:rPr>
+          <w:sz w:val="24"/>
+          <w:lang w:val="en-IE"/>
+        </w:rPr>
+        <w:t xml:space="preserve">. </w:t>
+      </w:r>
+      <w:r>
+        <w:rPr>
+          <w:sz w:val="24"/>
+          <w:lang w:val="en-IE"/>
+        </w:rPr>
+        <w:t xml:space="preserve"> The only known bug in this code is occasionally the back button used to navigate between pages won’t appear. In previous versions of ionic you would have to create a button specifically </w:t>
+      </w:r>
+      <w:r>
+        <w:rPr>
+          <w:sz w:val="24"/>
+          <w:lang w:val="en-IE"/>
+        </w:rPr>
+        <w:t xml:space="preserve">to traverse between pages but in Ionic version 3 these are automatically generated once called in the code. </w:t>
+      </w:r>
+    </w:p>
+    <w:p>
+      <w:pPr>
+        <w:pStyle w:val="Heading1"/>
+        <w:rPr>
+          <w:lang w:val="en-IE"/>
+        </w:rPr>
+      </w:pPr>
+      <w:bookmarkStart w:id="31" w:name="_Toc512731087"/>
+      <w:r>
+        <w:rPr>
+          <w:lang w:val="en-IE"/>
+        </w:rPr>
+        <w:t>Recommendations for Future Development</w:t>
+      </w:r>
+      <w:bookmarkEnd w:id="30"/>
+      <w:bookmarkEnd w:id="31"/>
+    </w:p>
+    <w:p>
+      <w:pPr>
+        <w:rPr>
+          <w:sz w:val="24"/>
+          <w:lang w:val="en-IE"/>
+        </w:rPr>
+      </w:pPr>
+      <w:r>
+        <w:rPr>
+          <w:sz w:val="24"/>
+          <w:lang w:val="en-IE"/>
+        </w:rPr>
+        <w:t xml:space="preserve">As seen in the introduction of this document I initially had grander plans for this project but a lack of knowledge and skill lead to me having to slowly pare back on the ambition of the project once I hit a wall in how I would display the data written to firebase. This was a constant issue from the moment I had a CRUD system working on the application. </w:t>
+      </w:r>
+    </w:p>
+    <w:p>
+      <w:pPr>
+        <w:rPr>
+          <w:sz w:val="24"/>
+          <w:lang w:val="en-IE"/>
+        </w:rPr>
+      </w:pPr>
+      <w:bookmarkStart w:id="32" w:name="_Toc512526450"/>
+      <w:r>
+        <w:rPr>
+          <w:sz w:val="24"/>
+          <w:lang w:val="en-IE"/>
+        </w:rPr>
+        <w:t>At first</w:t>
+      </w:r>
+      <w:r>
+        <w:rPr>
+          <w:sz w:val="24"/>
+          <w:lang w:val="en-IE"/>
+        </w:rPr>
+        <w:t>,</w:t>
+      </w:r>
+      <w:r>
+        <w:rPr>
+          <w:sz w:val="24"/>
           <w:lang w:val="en-IE"/>
         </w:rPr>
         <w:t xml:space="preserve"> </w:t>
       </w:r>
-      <w:bookmarkStart w:id="23" w:name="_GoBack"/>
-      <w:bookmarkEnd w:id="23"/>
-      <w:r>
-        <w:rPr>
-          <w:lang w:val="en-IE"/>
-        </w:rPr>
-        <w:t xml:space="preserve">I’ll go into more detail in my conclusion about what I would have done if I were able to do it all over again.   </w:t>
+      <w:r>
+        <w:rPr>
+          <w:sz w:val="24"/>
+          <w:lang w:val="en-IE"/>
+        </w:rPr>
+        <w:t>I would have liked to have integrated a calendar in one of the button links in the to</w:t>
+      </w:r>
+      <w:r>
+        <w:rPr>
+          <w:sz w:val="24"/>
+          <w:lang w:val="en-IE"/>
+        </w:rPr>
+        <w:t>p left</w:t>
+      </w:r>
+      <w:r>
+        <w:rPr>
+          <w:sz w:val="24"/>
+          <w:lang w:val="en-IE"/>
+        </w:rPr>
+        <w:t xml:space="preserve"> corner. The calendar would have displayed a week format with a timetable that shows the timetable for the days with separate </w:t>
+      </w:r>
+      <w:r>
+        <w:rPr>
+          <w:sz w:val="24"/>
+          <w:lang w:val="en-IE"/>
+        </w:rPr>
+        <w:t>hour slot during the day that displays the appointment and who</w:t>
+      </w:r>
+      <w:r>
+        <w:rPr>
+          <w:sz w:val="24"/>
+          <w:lang w:val="en-IE"/>
+        </w:rPr>
+        <w:t xml:space="preserve"> is booked into that time.</w:t>
+      </w:r>
+      <w:r>
+        <w:rPr>
+          <w:sz w:val="24"/>
+          <w:lang w:val="en-IE"/>
+        </w:rPr>
+        <w:t xml:space="preserve"> I was unable to implement this as I could not get the calendar to display in the format I wanted to implement. </w:t>
+      </w:r>
+      <w:r>
+        <w:rPr>
+          <w:sz w:val="24"/>
+          <w:lang w:val="en-IE"/>
+        </w:rPr>
+        <w:t xml:space="preserve"> </w:t>
+      </w:r>
+      <w:r>
+        <w:rPr>
+          <w:sz w:val="24"/>
+          <w:lang w:val="en-IE"/>
+        </w:rPr>
+        <w:t xml:space="preserve"> </w:t>
+      </w:r>
+      <w:r>
+        <w:rPr>
+          <w:sz w:val="24"/>
+          <w:lang w:val="en-IE"/>
+        </w:rPr>
+        <w:t xml:space="preserve">I would get the headers of the calendar but not the underlying hour slots to differentiate the appointments. I’m sure this is possible to do but I was unable to integrate it into my Ionic 3 reservation application. I’m sure it is possible, but I panicked and quickly had to abandon it once </w:t>
+      </w:r>
+      <w:r>
+        <w:rPr>
+          <w:sz w:val="24"/>
+          <w:lang w:val="en-IE"/>
+        </w:rPr>
+        <w:t>I</w:t>
+      </w:r>
+      <w:r>
+        <w:rPr>
+          <w:sz w:val="24"/>
+          <w:lang w:val="en-IE"/>
+        </w:rPr>
+        <w:t xml:space="preserve"> could not get it to work correctly.</w:t>
+      </w:r>
+    </w:p>
+    <w:p>
+      <w:pPr>
+        <w:rPr>
+          <w:sz w:val="24"/>
+          <w:lang w:val="en-IE"/>
+        </w:rPr>
+      </w:pPr>
+      <w:r>
+        <w:rPr>
+          <w:sz w:val="24"/>
+          <w:lang w:val="en-IE"/>
+        </w:rPr>
+        <w:t>I also tried to create a search between two date parameters to f</w:t>
+      </w:r>
+      <w:r>
+        <w:rPr>
+          <w:sz w:val="24"/>
+          <w:lang w:val="en-IE"/>
+        </w:rPr>
+        <w:t>ind appointments booked between those dates</w:t>
+      </w:r>
+      <w:r>
+        <w:rPr>
+          <w:sz w:val="24"/>
+          <w:lang w:val="en-IE"/>
+        </w:rPr>
+        <w:t xml:space="preserve"> with the use of a search method and a button</w:t>
+      </w:r>
+      <w:r>
+        <w:rPr>
+          <w:sz w:val="24"/>
+          <w:lang w:val="en-IE"/>
+        </w:rPr>
+        <w:t xml:space="preserve">. </w:t>
+      </w:r>
+      <w:r>
+        <w:rPr>
+          <w:sz w:val="24"/>
+          <w:lang w:val="en-IE"/>
+        </w:rPr>
+        <w:t>I was unable to get this function working and bringing back the dates in a correct order.</w:t>
+      </w:r>
+      <w:r>
+        <w:rPr>
+          <w:sz w:val="24"/>
+          <w:lang w:val="en-IE"/>
+        </w:rPr>
+        <w:t xml:space="preserve"> </w:t>
+      </w:r>
+      <w:r>
+        <w:rPr>
+          <w:sz w:val="24"/>
+          <w:lang w:val="en-IE"/>
+        </w:rPr>
+        <w:t>Both</w:t>
+      </w:r>
+      <w:r>
+        <w:rPr>
+          <w:sz w:val="24"/>
+          <w:lang w:val="en-IE"/>
+        </w:rPr>
+        <w:t xml:space="preserve"> are more organised and aesthetically pleasing display formats than the display I had to end up using.</w:t>
+      </w:r>
+      <w:r>
+        <w:rPr>
+          <w:sz w:val="24"/>
+          <w:lang w:val="en-IE"/>
+        </w:rPr>
+        <w:t xml:space="preserve"> </w:t>
+      </w:r>
+      <w:r>
+        <w:rPr>
+          <w:sz w:val="24"/>
+          <w:lang w:val="en-IE"/>
+        </w:rPr>
+        <w:t>I</w:t>
+      </w:r>
+      <w:r>
+        <w:rPr>
+          <w:sz w:val="24"/>
+          <w:lang w:val="en-IE"/>
+        </w:rPr>
+        <w:t xml:space="preserve">f I had to make any changes to build upon </w:t>
+      </w:r>
+      <w:r>
+        <w:rPr>
+          <w:sz w:val="24"/>
+          <w:lang w:val="en-IE"/>
+        </w:rPr>
+        <w:t>the current display</w:t>
+      </w:r>
+      <w:r>
+        <w:rPr>
+          <w:sz w:val="24"/>
+          <w:lang w:val="en-IE"/>
+        </w:rPr>
+        <w:t xml:space="preserve"> I would prefer to display the appointments</w:t>
+      </w:r>
+      <w:r>
+        <w:rPr>
+          <w:sz w:val="24"/>
+          <w:lang w:val="en-IE"/>
+        </w:rPr>
+        <w:t xml:space="preserve"> in a different format</w:t>
+      </w:r>
+      <w:r>
+        <w:rPr>
+          <w:sz w:val="24"/>
+          <w:lang w:val="en-IE"/>
+        </w:rPr>
+        <w:t>.</w:t>
+      </w:r>
+    </w:p>
+    <w:p>
+      <w:pPr>
+        <w:rPr>
+          <w:sz w:val="24"/>
+          <w:lang w:val="en-IE"/>
+        </w:rPr>
+      </w:pPr>
+      <w:r>
+        <w:rPr>
+          <w:sz w:val="24"/>
+          <w:lang w:val="en-IE"/>
+        </w:rPr>
+        <w:t xml:space="preserve">If I had time at the end of the project I wanted </w:t>
+      </w:r>
+      <w:r>
+        <w:rPr>
+          <w:sz w:val="24"/>
+          <w:lang w:val="en-IE"/>
+        </w:rPr>
+        <w:t xml:space="preserve">to create </w:t>
+      </w:r>
+      <w:r>
+        <w:rPr>
+          <w:sz w:val="24"/>
+          <w:lang w:val="en-IE"/>
+        </w:rPr>
+        <w:t>a separate login for a customer who can view appointments a</w:t>
+      </w:r>
+      <w:r>
+        <w:rPr>
+          <w:sz w:val="24"/>
+          <w:lang w:val="en-IE"/>
+        </w:rPr>
+        <w:t xml:space="preserve">nd see where there was space to book an appointment. Then as a business you can log in to view their appointments or delete/update appointments.  </w:t>
+      </w:r>
+    </w:p>
+    <w:p>
+      <w:pPr>
+        <w:rPr>
+          <w:rFonts w:asciiTheme="majorHAnsi" w:eastAsiaTheme="majorEastAsia" w:hAnsiTheme="majorHAnsi" w:cstheme="majorBidi"/>
+          <w:color w:val="2F5496" w:themeColor="accent1" w:themeShade="BF"/>
+          <w:sz w:val="32"/>
+          <w:szCs w:val="32"/>
+          <w:lang w:val="en-IE"/>
+        </w:rPr>
+      </w:pPr>
+      <w:r>
+        <w:rPr>
+          <w:lang w:val="en-IE"/>
+        </w:rPr>
+        <w:br w:type="page"/>
       </w:r>
     </w:p>
     <w:p>
@@ -4123,58 +5919,120 @@
           <w:lang w:val="en-IE"/>
         </w:rPr>
       </w:pPr>
-      <w:bookmarkStart w:id="24" w:name="_Toc512719293"/>
-      <w:r>
-        <w:rPr>
-          <w:lang w:val="en-IE"/>
-        </w:rPr>
-        <w:t>Known Bugs</w:t>
-      </w:r>
-      <w:bookmarkEnd w:id="22"/>
-      <w:bookmarkEnd w:id="24"/>
-    </w:p>
-    <w:p>
-      <w:pPr>
-        <w:rPr>
-          <w:lang w:val="en-IE"/>
-        </w:rPr>
-      </w:pPr>
-      <w:bookmarkStart w:id="25" w:name="_Toc512526449"/>
-      <w:r>
-        <w:rPr>
-          <w:lang w:val="en-IE"/>
-        </w:rPr>
-        <w:t xml:space="preserve">There are not many bugs in the project as the design is simplistic in design rather than overly complex as there were </w:t>
-      </w:r>
-      <w:r>
-        <w:rPr>
-          <w:lang w:val="en-IE"/>
-        </w:rPr>
-        <w:t>areas of the project that were not working as desired that I had to remove. With Ionic if you have blatant errors in the code it will affect any functionality of the app and it won’t run as required</w:t>
-      </w:r>
-      <w:r>
-        <w:rPr>
-          <w:lang w:val="en-IE"/>
-        </w:rPr>
-        <w:t xml:space="preserve"> from the boot up</w:t>
-      </w:r>
-      <w:r>
-        <w:rPr>
-          <w:lang w:val="en-IE"/>
-        </w:rPr>
-        <w:t xml:space="preserve">. </w:t>
-      </w:r>
-      <w:r>
-        <w:rPr>
-          <w:lang w:val="en-IE"/>
-        </w:rPr>
-        <w:t xml:space="preserve"> The only known bug in this code is occasionally the back button used to navigate between pages won’t appear. In previous versions of ionic you would have to create a button specifically </w:t>
-      </w:r>
-      <w:r>
-        <w:rPr>
-          <w:lang w:val="en-IE"/>
-        </w:rPr>
-        <w:t xml:space="preserve">to traverse between pages but in Ionic version 3 these are automatically generated once called in the code. </w:t>
+      <w:bookmarkStart w:id="33" w:name="_Toc512731088"/>
+      <w:r>
+        <w:rPr>
+          <w:lang w:val="en-IE"/>
+        </w:rPr>
+        <w:lastRenderedPageBreak/>
+        <w:t>Conclusions</w:t>
+      </w:r>
+      <w:bookmarkEnd w:id="32"/>
+      <w:bookmarkEnd w:id="33"/>
+    </w:p>
+    <w:p>
+      <w:pPr>
+        <w:rPr>
+          <w:sz w:val="24"/>
+          <w:lang w:val="en-IE"/>
+        </w:rPr>
+      </w:pPr>
+      <w:r>
+        <w:rPr>
+          <w:sz w:val="24"/>
+          <w:lang w:val="en-IE"/>
+        </w:rPr>
+        <w:t xml:space="preserve">I found this project a lot more challenging than I imagined. I felt I struggled t control the concept after my initial outline of what it would be. </w:t>
+      </w:r>
+      <w:r>
+        <w:rPr>
+          <w:sz w:val="24"/>
+          <w:lang w:val="en-IE"/>
+        </w:rPr>
+        <w:t xml:space="preserve">I had intended to write the appointments to a calendar which would display them in a 5 day week format, but I struggled to implement it correctly. This lead me down a proverbial rabbit hole of concepts that </w:t>
+      </w:r>
+      <w:r>
+        <w:rPr>
+          <w:sz w:val="24"/>
+          <w:lang w:val="en-IE"/>
+        </w:rPr>
+        <w:t>lead to me trying several display formats but would not solve the biggest iss</w:t>
+      </w:r>
+      <w:r>
+        <w:rPr>
+          <w:sz w:val="24"/>
+          <w:lang w:val="en-IE"/>
+        </w:rPr>
+        <w:t>ue which was the initial limiting core design.</w:t>
+      </w:r>
+    </w:p>
+    <w:p>
+      <w:pPr>
+        <w:rPr>
+          <w:sz w:val="24"/>
+          <w:lang w:val="en-IE"/>
+        </w:rPr>
+      </w:pPr>
+      <w:r>
+        <w:rPr>
+          <w:sz w:val="24"/>
+          <w:lang w:val="en-IE"/>
+        </w:rPr>
+        <w:t xml:space="preserve">I struggled to deal with the ionic development environment as its one of the more punishing applications to use as any error can lead to the designed apps not functioning on any level. I considered using a MySQL </w:t>
+      </w:r>
+      <w:r>
+        <w:rPr>
+          <w:sz w:val="24"/>
+          <w:lang w:val="en-IE"/>
+        </w:rPr>
+        <w:t>database,</w:t>
+      </w:r>
+      <w:r>
+        <w:rPr>
+          <w:sz w:val="24"/>
+          <w:lang w:val="en-IE"/>
+        </w:rPr>
+        <w:t xml:space="preserve"> but I figured I would struggle to design it to work as effectively as I wanted as I have experienced how complex they can be in previous projects on separate course. </w:t>
+      </w:r>
+    </w:p>
+    <w:p>
+      <w:pPr>
+        <w:rPr>
+          <w:sz w:val="24"/>
+          <w:lang w:val="en-IE"/>
+        </w:rPr>
+      </w:pPr>
+      <w:bookmarkStart w:id="34" w:name="_GoBack"/>
+      <w:bookmarkEnd w:id="34"/>
+    </w:p>
+    <w:p>
+      <w:pPr>
+        <w:rPr>
+          <w:sz w:val="24"/>
+          <w:lang w:val="en-IE"/>
+        </w:rPr>
+      </w:pPr>
+      <w:r>
+        <w:rPr>
+          <w:sz w:val="24"/>
+          <w:lang w:val="en-IE"/>
+        </w:rPr>
+        <w:t>attempted differ</w:t>
+      </w:r>
+    </w:p>
+    <w:p>
+      <w:pPr>
+        <w:rPr>
+          <w:sz w:val="24"/>
+          <w:lang w:val="en-IE"/>
+        </w:rPr>
+      </w:pPr>
+      <w:r>
+        <w:rPr>
+          <w:sz w:val="24"/>
+          <w:lang w:val="en-IE"/>
+        </w:rPr>
+        <w:br w:type="page"/>
       </w:r>
     </w:p>
     <w:p>
@@ -4184,334 +6042,15 @@
           <w:lang w:val="en-IE"/>
         </w:rPr>
       </w:pPr>
-      <w:bookmarkStart w:id="26" w:name="_Toc512719294"/>
-      <w:r>
-        <w:rPr>
-          <w:lang w:val="en-IE"/>
-        </w:rPr>
-        <w:t>Recommendations for Future Development</w:t>
-      </w:r>
-      <w:bookmarkEnd w:id="25"/>
-      <w:bookmarkEnd w:id="26"/>
-    </w:p>
-    <w:p>
-      <w:pPr>
-        <w:rPr>
-          <w:sz w:val="24"/>
-          <w:lang w:val="en-IE"/>
-        </w:rPr>
-      </w:pPr>
-      <w:r>
-        <w:rPr>
-          <w:sz w:val="24"/>
-          <w:lang w:val="en-IE"/>
-        </w:rPr>
-        <w:t xml:space="preserve">As seen in the introduction of this document I initially had grander plans for this project but a lack of knowledge and skill lead to me having to slowly pare back on the ambition of the </w:t>
-      </w:r>
-      <w:r>
-        <w:rPr>
-          <w:sz w:val="24"/>
+      <w:bookmarkStart w:id="35" w:name="_Toc512731089"/>
+      <w:r>
+        <w:rPr>
           <w:lang w:val="en-IE"/>
         </w:rPr>
         <w:lastRenderedPageBreak/>
-        <w:t xml:space="preserve">project once I hit a wall in how I would display the data written to firebase. This was a constant issue from the moment I had a CRUD system working on the application. </w:t>
-      </w:r>
-    </w:p>
-    <w:p>
-      <w:pPr>
-        <w:rPr>
-          <w:sz w:val="24"/>
-          <w:lang w:val="en-IE"/>
-        </w:rPr>
-      </w:pPr>
-      <w:bookmarkStart w:id="27" w:name="_Toc512526450"/>
-      <w:r>
-        <w:rPr>
-          <w:sz w:val="24"/>
-          <w:lang w:val="en-IE"/>
-        </w:rPr>
-        <w:t>At first</w:t>
-      </w:r>
-      <w:r>
-        <w:rPr>
-          <w:sz w:val="24"/>
-          <w:lang w:val="en-IE"/>
-        </w:rPr>
-        <w:t>,</w:t>
-      </w:r>
-      <w:r>
-        <w:rPr>
-          <w:sz w:val="24"/>
-          <w:lang w:val="en-IE"/>
-        </w:rPr>
-        <w:t xml:space="preserve"> </w:t>
-      </w:r>
-      <w:r>
-        <w:rPr>
-          <w:sz w:val="24"/>
-          <w:lang w:val="en-IE"/>
-        </w:rPr>
-        <w:t>I would have liked to have integrated a calendar in one of the button links in the to</w:t>
-      </w:r>
-      <w:r>
-        <w:rPr>
-          <w:sz w:val="24"/>
-          <w:lang w:val="en-IE"/>
-        </w:rPr>
-        <w:t>p left</w:t>
-      </w:r>
-      <w:r>
-        <w:rPr>
-          <w:sz w:val="24"/>
-          <w:lang w:val="en-IE"/>
-        </w:rPr>
-        <w:t xml:space="preserve"> corner. The calendar would have displayed a week format with a timetable that shows the timetable for the days with separate </w:t>
-      </w:r>
-      <w:r>
-        <w:rPr>
-          <w:sz w:val="24"/>
-          <w:lang w:val="en-IE"/>
-        </w:rPr>
-        <w:t>hour slot during the day that displays the appointment and who</w:t>
-      </w:r>
-      <w:r>
-        <w:rPr>
-          <w:sz w:val="24"/>
-          <w:lang w:val="en-IE"/>
-        </w:rPr>
-        <w:t xml:space="preserve"> is booked into that time.</w:t>
-      </w:r>
-      <w:r>
-        <w:rPr>
-          <w:sz w:val="24"/>
-          <w:lang w:val="en-IE"/>
-        </w:rPr>
-        <w:t xml:space="preserve"> I was unable to implement this as I could not get the calendar to display in the format I wanted to implement. </w:t>
-      </w:r>
-      <w:r>
-        <w:rPr>
-          <w:sz w:val="24"/>
-          <w:lang w:val="en-IE"/>
-        </w:rPr>
-        <w:t xml:space="preserve"> </w:t>
-      </w:r>
-      <w:r>
-        <w:rPr>
-          <w:sz w:val="24"/>
-          <w:lang w:val="en-IE"/>
-        </w:rPr>
-        <w:t xml:space="preserve"> </w:t>
-      </w:r>
-      <w:r>
-        <w:rPr>
-          <w:sz w:val="24"/>
-          <w:lang w:val="en-IE"/>
-        </w:rPr>
-        <w:t xml:space="preserve">I would get the headers of the calendar but not the underlying hour slots to differentiate the appointments. I’m sure this is possible to do but I was unable to integrate it into my Ionic 3 reservation application. I’m sure it is possible, but I panicked and quickly had to abandon it once </w:t>
-      </w:r>
-      <w:r>
-        <w:rPr>
-          <w:sz w:val="24"/>
-          <w:lang w:val="en-IE"/>
-        </w:rPr>
-        <w:t>I</w:t>
-      </w:r>
-      <w:r>
-        <w:rPr>
-          <w:sz w:val="24"/>
-          <w:lang w:val="en-IE"/>
-        </w:rPr>
-        <w:t xml:space="preserve"> could not get it to work correctly.</w:t>
-      </w:r>
-    </w:p>
-    <w:p>
-      <w:pPr>
-        <w:rPr>
-          <w:sz w:val="24"/>
-          <w:lang w:val="en-IE"/>
-        </w:rPr>
-      </w:pPr>
-      <w:r>
-        <w:rPr>
-          <w:sz w:val="24"/>
-          <w:lang w:val="en-IE"/>
-        </w:rPr>
-        <w:t>I also tried to create a search between two date parameters to f</w:t>
-      </w:r>
-      <w:r>
-        <w:rPr>
-          <w:sz w:val="24"/>
-          <w:lang w:val="en-IE"/>
-        </w:rPr>
-        <w:t>ind appointments booked between those dates</w:t>
-      </w:r>
-      <w:r>
-        <w:rPr>
-          <w:sz w:val="24"/>
-          <w:lang w:val="en-IE"/>
-        </w:rPr>
-        <w:t xml:space="preserve"> with the use of a search method and a button</w:t>
-      </w:r>
-      <w:r>
-        <w:rPr>
-          <w:sz w:val="24"/>
-          <w:lang w:val="en-IE"/>
-        </w:rPr>
-        <w:t xml:space="preserve">. </w:t>
-      </w:r>
-      <w:r>
-        <w:rPr>
-          <w:sz w:val="24"/>
-          <w:lang w:val="en-IE"/>
-        </w:rPr>
-        <w:t>I was unable to get this function working and bringing back the dates in a correct order.</w:t>
-      </w:r>
-      <w:r>
-        <w:rPr>
-          <w:sz w:val="24"/>
-          <w:lang w:val="en-IE"/>
-        </w:rPr>
-        <w:t xml:space="preserve"> </w:t>
-      </w:r>
-      <w:r>
-        <w:rPr>
-          <w:sz w:val="24"/>
-          <w:lang w:val="en-IE"/>
-        </w:rPr>
-        <w:t>Both</w:t>
-      </w:r>
-      <w:r>
-        <w:rPr>
-          <w:sz w:val="24"/>
-          <w:lang w:val="en-IE"/>
-        </w:rPr>
-        <w:t xml:space="preserve"> are more organised and aesthetically pleasing display formats than the display I had to end up using.</w:t>
-      </w:r>
-      <w:r>
-        <w:rPr>
-          <w:sz w:val="24"/>
-          <w:lang w:val="en-IE"/>
-        </w:rPr>
-        <w:t xml:space="preserve"> </w:t>
-      </w:r>
-      <w:r>
-        <w:rPr>
-          <w:sz w:val="24"/>
-          <w:lang w:val="en-IE"/>
-        </w:rPr>
-        <w:t>I</w:t>
-      </w:r>
-      <w:r>
-        <w:rPr>
-          <w:sz w:val="24"/>
-          <w:lang w:val="en-IE"/>
-        </w:rPr>
-        <w:t xml:space="preserve">f I had to make any changes to build upon </w:t>
-      </w:r>
-      <w:r>
-        <w:rPr>
-          <w:sz w:val="24"/>
-          <w:lang w:val="en-IE"/>
-        </w:rPr>
-        <w:t>the current display</w:t>
-      </w:r>
-      <w:r>
-        <w:rPr>
-          <w:sz w:val="24"/>
-          <w:lang w:val="en-IE"/>
-        </w:rPr>
-        <w:t xml:space="preserve"> I would prefer to display the appointments</w:t>
-      </w:r>
-      <w:r>
-        <w:rPr>
-          <w:sz w:val="24"/>
-          <w:lang w:val="en-IE"/>
-        </w:rPr>
-        <w:t xml:space="preserve"> in a different format</w:t>
-      </w:r>
-      <w:r>
-        <w:rPr>
-          <w:sz w:val="24"/>
-          <w:lang w:val="en-IE"/>
-        </w:rPr>
-        <w:t>.</w:t>
-      </w:r>
-    </w:p>
-    <w:p>
-      <w:pPr>
-        <w:rPr>
-          <w:sz w:val="24"/>
-          <w:lang w:val="en-IE"/>
-        </w:rPr>
-      </w:pPr>
-      <w:r>
-        <w:rPr>
-          <w:sz w:val="24"/>
-          <w:lang w:val="en-IE"/>
-        </w:rPr>
-        <w:t xml:space="preserve">If I had time at the end of the project I wanted </w:t>
-      </w:r>
-      <w:r>
-        <w:rPr>
-          <w:sz w:val="24"/>
-          <w:lang w:val="en-IE"/>
-        </w:rPr>
-        <w:t xml:space="preserve">to create </w:t>
-      </w:r>
-      <w:r>
-        <w:rPr>
-          <w:sz w:val="24"/>
-          <w:lang w:val="en-IE"/>
-        </w:rPr>
-        <w:t>a separate login for a customer who can view appointments a</w:t>
-      </w:r>
-      <w:r>
-        <w:rPr>
-          <w:sz w:val="24"/>
-          <w:lang w:val="en-IE"/>
-        </w:rPr>
-        <w:t xml:space="preserve">nd see where there was space to book an appointment. Then as a business you can log in to view their appointments or delete/update appointments.  </w:t>
-      </w:r>
-    </w:p>
-    <w:p>
-      <w:pPr>
-        <w:pStyle w:val="Heading1"/>
-        <w:rPr>
-          <w:lang w:val="en-IE"/>
-        </w:rPr>
-      </w:pPr>
-      <w:bookmarkStart w:id="28" w:name="_Toc512719295"/>
-      <w:r>
-        <w:rPr>
-          <w:lang w:val="en-IE"/>
-        </w:rPr>
-        <w:t>Conclusions</w:t>
-      </w:r>
-      <w:bookmarkEnd w:id="27"/>
-      <w:bookmarkEnd w:id="28"/>
-    </w:p>
-    <w:p>
-      <w:pPr>
-        <w:rPr>
-          <w:lang w:val="en-IE"/>
-        </w:rPr>
-      </w:pPr>
-    </w:p>
-    <w:p>
-      <w:pPr>
-        <w:pStyle w:val="Heading1"/>
-        <w:rPr>
-          <w:lang w:val="en-IE"/>
-        </w:rPr>
-      </w:pPr>
-      <w:bookmarkStart w:id="29" w:name="_Toc512719296"/>
-      <w:r>
-        <w:rPr>
-          <w:lang w:val="en-IE"/>
-        </w:rPr>
         <w:t>Appendix</w:t>
       </w:r>
-      <w:bookmarkEnd w:id="29"/>
+      <w:bookmarkEnd w:id="35"/>
     </w:p>
     <w:p>
       <w:pPr>
@@ -4525,7 +6064,7 @@
         </w:rPr>
         <w:t xml:space="preserve">Firebase: </w:t>
       </w:r>
-      <w:hyperlink r:id="rId15" w:history="1">
+      <w:hyperlink r:id="rId16" w:history="1">
         <w:r>
           <w:rPr>
             <w:rStyle w:val="Hyperlink"/>
@@ -4559,7 +6098,7 @@
         </w:rPr>
         <w:t xml:space="preserve">pm: </w:t>
       </w:r>
-      <w:hyperlink r:id="rId16" w:history="1">
+      <w:hyperlink r:id="rId17" w:history="1">
         <w:r>
           <w:rPr>
             <w:rStyle w:val="Hyperlink"/>
@@ -4581,7 +6120,7 @@
         </w:rPr>
         <w:t xml:space="preserve">Update Cordova: </w:t>
       </w:r>
-      <w:hyperlink r:id="rId17" w:anchor="updating-cordova" w:history="1">
+      <w:hyperlink r:id="rId18" w:anchor="updating-cordova" w:history="1">
         <w:r>
           <w:rPr>
             <w:rStyle w:val="Hyperlink"/>
@@ -4603,7 +6142,7 @@
         </w:rPr>
         <w:t xml:space="preserve">Uninstall Ionic: </w:t>
       </w:r>
-      <w:hyperlink r:id="rId18" w:history="1">
+      <w:hyperlink r:id="rId19" w:history="1">
         <w:r>
           <w:rPr>
             <w:rStyle w:val="Hyperlink"/>
@@ -4625,7 +6164,7 @@
         </w:rPr>
         <w:t xml:space="preserve">Ionic starter: </w:t>
       </w:r>
-      <w:hyperlink r:id="rId19" w:history="1">
+      <w:hyperlink r:id="rId20" w:history="1">
         <w:r>
           <w:rPr>
             <w:rStyle w:val="Hyperlink"/>
@@ -4647,7 +6186,7 @@
         </w:rPr>
         <w:t xml:space="preserve">Ionic 3 Firebase: </w:t>
       </w:r>
-      <w:hyperlink r:id="rId20" w:history="1">
+      <w:hyperlink r:id="rId21" w:history="1">
         <w:r>
           <w:rPr>
             <w:rStyle w:val="Hyperlink"/>
@@ -4669,7 +6208,7 @@
         </w:rPr>
         <w:t xml:space="preserve">Fetch server data: </w:t>
       </w:r>
-      <w:hyperlink r:id="rId21" w:history="1">
+      <w:hyperlink r:id="rId22" w:history="1">
         <w:r>
           <w:rPr>
             <w:rStyle w:val="Hyperlink"/>
@@ -4691,7 +6230,7 @@
         </w:rPr>
         <w:t xml:space="preserve">Ionic 3 Integrate firebase: </w:t>
       </w:r>
-      <w:hyperlink r:id="rId22" w:history="1">
+      <w:hyperlink r:id="rId23" w:history="1">
         <w:r>
           <w:rPr>
             <w:rStyle w:val="Hyperlink"/>
@@ -4713,7 +6252,7 @@
         </w:rPr>
         <w:t xml:space="preserve">Import AngularJS: </w:t>
       </w:r>
-      <w:hyperlink r:id="rId23" w:history="1">
+      <w:hyperlink r:id="rId24" w:history="1">
         <w:r>
           <w:rPr>
             <w:rStyle w:val="Hyperlink"/>
@@ -4735,7 +6274,7 @@
         </w:rPr>
         <w:t xml:space="preserve">Ionic research: </w:t>
       </w:r>
-      <w:hyperlink r:id="rId24" w:history="1">
+      <w:hyperlink r:id="rId25" w:history="1">
         <w:r>
           <w:rPr>
             <w:rStyle w:val="Hyperlink"/>
@@ -4755,10 +6294,9 @@
         <w:rPr>
           <w:lang w:eastAsia="en-GB"/>
         </w:rPr>
-        <w:lastRenderedPageBreak/>
         <w:t xml:space="preserve">Ionic firebase: </w:t>
       </w:r>
-      <w:hyperlink r:id="rId25" w:history="1">
+      <w:hyperlink r:id="rId26" w:history="1">
         <w:r>
           <w:rPr>
             <w:rStyle w:val="Hyperlink"/>
@@ -4780,7 +6318,7 @@
         </w:rPr>
         <w:t xml:space="preserve">Ionic Issue: </w:t>
       </w:r>
-      <w:hyperlink r:id="rId26" w:history="1">
+      <w:hyperlink r:id="rId27" w:history="1">
         <w:r>
           <w:rPr>
             <w:rStyle w:val="Hyperlink"/>
@@ -4814,7 +6352,7 @@
         </w:rPr>
         <w:t xml:space="preserve">day: </w:t>
       </w:r>
-      <w:hyperlink r:id="rId27" w:history="1">
+      <w:hyperlink r:id="rId28" w:history="1">
         <w:r>
           <w:rPr>
             <w:rStyle w:val="Hyperlink"/>
@@ -4836,7 +6374,7 @@
         </w:rPr>
         <w:t xml:space="preserve">Ionic DateTime: </w:t>
       </w:r>
-      <w:hyperlink r:id="rId28" w:history="1">
+      <w:hyperlink r:id="rId29" w:history="1">
         <w:r>
           <w:rPr>
             <w:rStyle w:val="Hyperlink"/>
@@ -4858,7 +6396,7 @@
         </w:rPr>
         <w:t xml:space="preserve">Ionic Timepicker: </w:t>
       </w:r>
-      <w:hyperlink r:id="rId29" w:history="1">
+      <w:hyperlink r:id="rId30" w:history="1">
         <w:r>
           <w:rPr>
             <w:rStyle w:val="Hyperlink"/>
@@ -4880,7 +6418,7 @@
         </w:rPr>
         <w:t xml:space="preserve">Ionic default time: </w:t>
       </w:r>
-      <w:hyperlink r:id="rId30" w:history="1">
+      <w:hyperlink r:id="rId31" w:history="1">
         <w:r>
           <w:rPr>
             <w:rStyle w:val="Hyperlink"/>
@@ -4902,7 +6440,7 @@
         </w:rPr>
         <w:t xml:space="preserve">Ionic forum: </w:t>
       </w:r>
-      <w:hyperlink r:id="rId31" w:history="1">
+      <w:hyperlink r:id="rId32" w:history="1">
         <w:r>
           <w:rPr>
             <w:rStyle w:val="Hyperlink"/>
@@ -4924,7 +6462,7 @@
         </w:rPr>
         <w:t xml:space="preserve">Ionic calendar: </w:t>
       </w:r>
-      <w:hyperlink r:id="rId32" w:history="1">
+      <w:hyperlink r:id="rId33" w:history="1">
         <w:r>
           <w:rPr>
             <w:rStyle w:val="Hyperlink"/>
@@ -4946,7 +6484,7 @@
         </w:rPr>
         <w:t xml:space="preserve">Firebase LINK: </w:t>
       </w:r>
-      <w:hyperlink r:id="rId33" w:history="1">
+      <w:hyperlink r:id="rId34" w:history="1">
         <w:r>
           <w:rPr>
             <w:rStyle w:val="Hyperlink"/>
@@ -4968,7 +6506,7 @@
         </w:rPr>
         <w:t xml:space="preserve">Ionic calendar 2: </w:t>
       </w:r>
-      <w:hyperlink r:id="rId34" w:history="1">
+      <w:hyperlink r:id="rId35" w:history="1">
         <w:r>
           <w:rPr>
             <w:rStyle w:val="Hyperlink"/>
@@ -4990,7 +6528,7 @@
         </w:rPr>
         <w:t xml:space="preserve">Github project via command line: </w:t>
       </w:r>
-      <w:hyperlink r:id="rId35" w:history="1">
+      <w:hyperlink r:id="rId36" w:history="1">
         <w:r>
           <w:rPr>
             <w:rStyle w:val="Hyperlink"/>
@@ -5012,7 +6550,7 @@
         </w:rPr>
         <w:t xml:space="preserve">Angular cloud: </w:t>
       </w:r>
-      <w:hyperlink r:id="rId36" w:history="1">
+      <w:hyperlink r:id="rId37" w:history="1">
         <w:r>
           <w:rPr>
             <w:rStyle w:val="Hyperlink"/>
@@ -5034,7 +6572,7 @@
         </w:rPr>
         <w:t xml:space="preserve">Ionic reorder: </w:t>
       </w:r>
-      <w:hyperlink r:id="rId37" w:history="1">
+      <w:hyperlink r:id="rId38" w:history="1">
         <w:r>
           <w:rPr>
             <w:rStyle w:val="Hyperlink"/>
@@ -5056,7 +6594,7 @@
         </w:rPr>
         <w:t xml:space="preserve">Ionic UI integration: </w:t>
       </w:r>
-      <w:hyperlink r:id="rId38" w:history="1">
+      <w:hyperlink r:id="rId39" w:history="1">
         <w:r>
           <w:rPr>
             <w:rStyle w:val="Hyperlink"/>
@@ -5078,7 +6616,7 @@
         </w:rPr>
         <w:t xml:space="preserve">Firebase sorting: </w:t>
       </w:r>
-      <w:hyperlink r:id="rId39" w:history="1">
+      <w:hyperlink r:id="rId40" w:history="1">
         <w:r>
           <w:rPr>
             <w:rStyle w:val="Hyperlink"/>
@@ -5098,9 +6636,10 @@
         <w:rPr>
           <w:lang w:eastAsia="en-GB"/>
         </w:rPr>
+        <w:lastRenderedPageBreak/>
         <w:t xml:space="preserve">Ionic order a list: </w:t>
       </w:r>
-      <w:hyperlink r:id="rId40" w:history="1">
+      <w:hyperlink r:id="rId41" w:history="1">
         <w:r>
           <w:rPr>
             <w:rStyle w:val="Hyperlink"/>
@@ -5122,7 +6661,7 @@
         </w:rPr>
         <w:t xml:space="preserve">Angular pipe: </w:t>
       </w:r>
-      <w:hyperlink r:id="rId41" w:anchor="42699338" w:history="1">
+      <w:hyperlink r:id="rId42" w:anchor="42699338" w:history="1">
         <w:r>
           <w:rPr>
             <w:rStyle w:val="Hyperlink"/>
@@ -5144,7 +6683,7 @@
         </w:rPr>
         <w:t xml:space="preserve">Timestamp order: </w:t>
       </w:r>
-      <w:hyperlink r:id="rId42" w:history="1">
+      <w:hyperlink r:id="rId43" w:history="1">
         <w:r>
           <w:rPr>
             <w:rStyle w:val="Hyperlink"/>
@@ -5166,7 +6705,7 @@
         </w:rPr>
         <w:t xml:space="preserve">Child property: </w:t>
       </w:r>
-      <w:hyperlink r:id="rId43" w:history="1">
+      <w:hyperlink r:id="rId44" w:history="1">
         <w:r>
           <w:rPr>
             <w:rStyle w:val="Hyperlink"/>
@@ -5188,7 +6727,7 @@
         </w:rPr>
         <w:t xml:space="preserve">Fetch datetime: </w:t>
       </w:r>
-      <w:hyperlink r:id="rId44" w:history="1">
+      <w:hyperlink r:id="rId45" w:history="1">
         <w:r>
           <w:rPr>
             <w:rStyle w:val="Hyperlink"/>
@@ -5210,7 +6749,7 @@
         </w:rPr>
         <w:t xml:space="preserve">Order list 2: </w:t>
       </w:r>
-      <w:hyperlink r:id="rId45" w:history="1">
+      <w:hyperlink r:id="rId46" w:history="1">
         <w:r>
           <w:rPr>
             <w:rStyle w:val="Hyperlink"/>
@@ -5232,7 +6771,7 @@
         </w:rPr>
         <w:t xml:space="preserve">Sort date firebase: </w:t>
       </w:r>
-      <w:hyperlink r:id="rId46" w:anchor="sort_data" w:history="1">
+      <w:hyperlink r:id="rId47" w:anchor="sort_data" w:history="1">
         <w:r>
           <w:rPr>
             <w:rStyle w:val="Hyperlink"/>
@@ -5254,7 +6793,7 @@
         </w:rPr>
         <w:t xml:space="preserve">Ionic generate pipe: </w:t>
       </w:r>
-      <w:hyperlink r:id="rId47" w:history="1">
+      <w:hyperlink r:id="rId48" w:history="1">
         <w:r>
           <w:rPr>
             <w:rStyle w:val="Hyperlink"/>
@@ -5276,7 +6815,7 @@
         </w:rPr>
         <w:t xml:space="preserve">Firebase indexing: </w:t>
       </w:r>
-      <w:hyperlink r:id="rId48" w:history="1">
+      <w:hyperlink r:id="rId49" w:history="1">
         <w:r>
           <w:rPr>
             <w:rStyle w:val="Hyperlink"/>
@@ -5296,10 +6835,9 @@
         <w:rPr>
           <w:lang w:eastAsia="en-GB"/>
         </w:rPr>
-        <w:lastRenderedPageBreak/>
         <w:t xml:space="preserve">Firebase duplicates: </w:t>
       </w:r>
-      <w:hyperlink r:id="rId49" w:history="1">
+      <w:hyperlink r:id="rId50" w:history="1">
         <w:r>
           <w:rPr>
             <w:rStyle w:val="Hyperlink"/>
@@ -5321,7 +6859,7 @@
         </w:rPr>
         <w:t xml:space="preserve">Firebase query: </w:t>
       </w:r>
-      <w:hyperlink r:id="rId50" w:history="1">
+      <w:hyperlink r:id="rId51" w:history="1">
         <w:r>
           <w:rPr>
             <w:rStyle w:val="Hyperlink"/>
@@ -5343,7 +6881,7 @@
         </w:rPr>
         <w:t xml:space="preserve">Firebase database reference: </w:t>
       </w:r>
-      <w:hyperlink r:id="rId51" w:history="1">
+      <w:hyperlink r:id="rId52" w:history="1">
         <w:r>
           <w:rPr>
             <w:rStyle w:val="Hyperlink"/>
@@ -5354,7 +6892,7 @@
       </w:hyperlink>
     </w:p>
     <w:sectPr>
-      <w:footerReference w:type="default" r:id="rId52"/>
+      <w:footerReference w:type="default" r:id="rId53"/>
       <w:pgSz w:w="11906" w:h="16838"/>
       <w:pgMar w:top="1440" w:right="1440" w:bottom="1440" w:left="1440" w:header="708" w:footer="708" w:gutter="0"/>
       <w:pgNumType w:start="0"/>
@@ -6931,7 +8469,7 @@
 </file>
 
 <file path=customXml/itemProps2.xml><?xml version="1.0" encoding="utf-8"?>
-<ds:datastoreItem xmlns:ds="http://schemas.openxmlformats.org/officeDocument/2006/customXml" ds:itemID="{5618DABD-B514-4E31-A0B6-25A680F10482}">
+<ds:datastoreItem xmlns:ds="http://schemas.openxmlformats.org/officeDocument/2006/customXml" ds:itemID="{E45CFEED-C61C-40D8-82AC-C78F43CDA2B4}">
   <ds:schemaRefs>
     <ds:schemaRef ds:uri="http://schemas.openxmlformats.org/officeDocument/2006/bibliography"/>
   </ds:schemaRefs>

</xml_diff>

<commit_message>
final commit of documentation
</commit_message>
<xml_diff>
--- a/Documentation/Design Document - Professional Practice 2018.docx
+++ b/Documentation/Design Document - Professional Practice 2018.docx
@@ -94,6 +94,7 @@
                                   <w:dataBinding w:prefixMappings="xmlns:ns0='http://schemas.openxmlformats.org/package/2006/metadata/core-properties' xmlns:ns1='http://purl.org/dc/elements/1.1/'" w:xpath="/ns0:coreProperties[1]/ns1:title[1]" w:storeItemID="{6C3C8BC8-F283-45AE-878A-BAB7291924A1}"/>
                                   <w:text/>
                                 </w:sdtPr>
+                                <w:sdtEndPr/>
                                 <w:sdtContent>
                                   <w:p>
                                     <w:pPr>
@@ -140,6 +141,7 @@
                                   <w:dataBinding w:prefixMappings="xmlns:ns0='http://schemas.microsoft.com/office/2006/coverPageProps'" w:xpath="/ns0:CoverPageProperties[1]/ns0:Abstract[1]" w:storeItemID="{55AF091B-3C7A-41E3-B477-F2FDAA23CFDA}"/>
                                   <w:text/>
                                 </w:sdtPr>
+                                <w:sdtEndPr/>
                                 <w:sdtContent>
                                   <w:p>
                                     <w:pPr>
@@ -196,6 +198,7 @@
                             <w:dataBinding w:prefixMappings="xmlns:ns0='http://schemas.openxmlformats.org/package/2006/metadata/core-properties' xmlns:ns1='http://purl.org/dc/elements/1.1/'" w:xpath="/ns0:coreProperties[1]/ns1:title[1]" w:storeItemID="{6C3C8BC8-F283-45AE-878A-BAB7291924A1}"/>
                             <w:text/>
                           </w:sdtPr>
+                          <w:sdtEndPr/>
                           <w:sdtContent>
                             <w:p>
                               <w:pPr>
@@ -242,6 +245,7 @@
                             <w:dataBinding w:prefixMappings="xmlns:ns0='http://schemas.microsoft.com/office/2006/coverPageProps'" w:xpath="/ns0:CoverPageProperties[1]/ns0:Abstract[1]" w:storeItemID="{55AF091B-3C7A-41E3-B477-F2FDAA23CFDA}"/>
                             <w:text/>
                           </w:sdtPr>
+                          <w:sdtEndPr/>
                           <w:sdtContent>
                             <w:p>
                               <w:pPr>
@@ -352,6 +356,7 @@
                                   <w:dataBinding w:prefixMappings="xmlns:ns0='http://schemas.openxmlformats.org/package/2006/metadata/core-properties' xmlns:ns1='http://purl.org/dc/elements/1.1/'" w:xpath="/ns0:coreProperties[1]/ns1:subject[1]" w:storeItemID="{6C3C8BC8-F283-45AE-878A-BAB7291924A1}"/>
                                   <w:text/>
                                 </w:sdtPr>
+                                <w:sdtEndPr/>
                                 <w:sdtContent>
                                   <w:p>
                                     <w:pPr>
@@ -407,6 +412,7 @@
                             <w:dataBinding w:prefixMappings="xmlns:ns0='http://schemas.openxmlformats.org/package/2006/metadata/core-properties' xmlns:ns1='http://purl.org/dc/elements/1.1/'" w:xpath="/ns0:coreProperties[1]/ns1:subject[1]" w:storeItemID="{6C3C8BC8-F283-45AE-878A-BAB7291924A1}"/>
                             <w:text/>
                           </w:sdtPr>
+                          <w:sdtEndPr/>
                           <w:sdtContent>
                             <w:p>
                               <w:pPr>
@@ -485,7 +491,15 @@
             <w:rPr>
               <w:rStyle w:val="Heading1Char"/>
             </w:rPr>
-            <w:t>Contents</w:t>
+            <w:t>Co</w:t>
+          </w:r>
+          <w:bookmarkStart w:id="0" w:name="_GoBack"/>
+          <w:bookmarkEnd w:id="0"/>
+          <w:r>
+            <w:rPr>
+              <w:rStyle w:val="Heading1Char"/>
+            </w:rPr>
+            <w:t>ntents</w:t>
           </w:r>
         </w:p>
         <w:p>
@@ -509,7 +523,7 @@
           <w:r>
             <w:fldChar w:fldCharType="separate"/>
           </w:r>
-          <w:hyperlink w:anchor="_Toc512731065" w:history="1">
+          <w:hyperlink w:anchor="_Toc512786611" w:history="1">
             <w:r>
               <w:rPr>
                 <w:rStyle w:val="Hyperlink"/>
@@ -537,7 +551,7 @@
                 <w:noProof/>
                 <w:webHidden/>
               </w:rPr>
-              <w:instrText xml:space="preserve"> PAGEREF _Toc512731065 \h </w:instrText>
+              <w:instrText xml:space="preserve"> PAGEREF _Toc512786611 \h </w:instrText>
             </w:r>
             <w:r>
               <w:rPr>
@@ -580,7 +594,7 @@
               <w:lang w:eastAsia="en-GB"/>
             </w:rPr>
           </w:pPr>
-          <w:hyperlink w:anchor="_Toc512731066" w:history="1">
+          <w:hyperlink w:anchor="_Toc512786612" w:history="1">
             <w:r>
               <w:rPr>
                 <w:rStyle w:val="Hyperlink"/>
@@ -608,7 +622,7 @@
                 <w:noProof/>
                 <w:webHidden/>
               </w:rPr>
-              <w:instrText xml:space="preserve"> PAGEREF _Toc512731066 \h </w:instrText>
+              <w:instrText xml:space="preserve"> PAGEREF _Toc512786612 \h </w:instrText>
             </w:r>
             <w:r>
               <w:rPr>
@@ -651,7 +665,7 @@
               <w:lang w:eastAsia="en-GB"/>
             </w:rPr>
           </w:pPr>
-          <w:hyperlink w:anchor="_Toc512731067" w:history="1">
+          <w:hyperlink w:anchor="_Toc512786613" w:history="1">
             <w:r>
               <w:rPr>
                 <w:rStyle w:val="Hyperlink"/>
@@ -679,7 +693,7 @@
                 <w:noProof/>
                 <w:webHidden/>
               </w:rPr>
-              <w:instrText xml:space="preserve"> PAGEREF _Toc512731067 \h </w:instrText>
+              <w:instrText xml:space="preserve"> PAGEREF _Toc512786613 \h </w:instrText>
             </w:r>
             <w:r>
               <w:rPr>
@@ -722,7 +736,7 @@
               <w:lang w:eastAsia="en-GB"/>
             </w:rPr>
           </w:pPr>
-          <w:hyperlink w:anchor="_Toc512731068" w:history="1">
+          <w:hyperlink w:anchor="_Toc512786614" w:history="1">
             <w:r>
               <w:rPr>
                 <w:rStyle w:val="Hyperlink"/>
@@ -750,7 +764,7 @@
                 <w:noProof/>
                 <w:webHidden/>
               </w:rPr>
-              <w:instrText xml:space="preserve"> PAGEREF _Toc512731068 \h </w:instrText>
+              <w:instrText xml:space="preserve"> PAGEREF _Toc512786614 \h </w:instrText>
             </w:r>
             <w:r>
               <w:rPr>
@@ -793,7 +807,7 @@
               <w:lang w:eastAsia="en-GB"/>
             </w:rPr>
           </w:pPr>
-          <w:hyperlink w:anchor="_Toc512731069" w:history="1">
+          <w:hyperlink w:anchor="_Toc512786615" w:history="1">
             <w:r>
               <w:rPr>
                 <w:rStyle w:val="Hyperlink"/>
@@ -821,7 +835,7 @@
                 <w:noProof/>
                 <w:webHidden/>
               </w:rPr>
-              <w:instrText xml:space="preserve"> PAGEREF _Toc512731069 \h </w:instrText>
+              <w:instrText xml:space="preserve"> PAGEREF _Toc512786615 \h </w:instrText>
             </w:r>
             <w:r>
               <w:rPr>
@@ -864,7 +878,7 @@
               <w:lang w:eastAsia="en-GB"/>
             </w:rPr>
           </w:pPr>
-          <w:hyperlink w:anchor="_Toc512731070" w:history="1">
+          <w:hyperlink w:anchor="_Toc512786616" w:history="1">
             <w:r>
               <w:rPr>
                 <w:rStyle w:val="Hyperlink"/>
@@ -892,7 +906,7 @@
                 <w:noProof/>
                 <w:webHidden/>
               </w:rPr>
-              <w:instrText xml:space="preserve"> PAGEREF _Toc512731070 \h </w:instrText>
+              <w:instrText xml:space="preserve"> PAGEREF _Toc512786616 \h </w:instrText>
             </w:r>
             <w:r>
               <w:rPr>
@@ -935,7 +949,7 @@
               <w:lang w:eastAsia="en-GB"/>
             </w:rPr>
           </w:pPr>
-          <w:hyperlink w:anchor="_Toc512731071" w:history="1">
+          <w:hyperlink w:anchor="_Toc512786617" w:history="1">
             <w:r>
               <w:rPr>
                 <w:rStyle w:val="Hyperlink"/>
@@ -963,7 +977,7 @@
                 <w:noProof/>
                 <w:webHidden/>
               </w:rPr>
-              <w:instrText xml:space="preserve"> PAGEREF _Toc512731071 \h </w:instrText>
+              <w:instrText xml:space="preserve"> PAGEREF _Toc512786617 \h </w:instrText>
             </w:r>
             <w:r>
               <w:rPr>
@@ -1006,7 +1020,7 @@
               <w:lang w:eastAsia="en-GB"/>
             </w:rPr>
           </w:pPr>
-          <w:hyperlink w:anchor="_Toc512731072" w:history="1">
+          <w:hyperlink w:anchor="_Toc512786618" w:history="1">
             <w:r>
               <w:rPr>
                 <w:rStyle w:val="Hyperlink"/>
@@ -1034,7 +1048,7 @@
                 <w:noProof/>
                 <w:webHidden/>
               </w:rPr>
-              <w:instrText xml:space="preserve"> PAGEREF _Toc512731072 \h </w:instrText>
+              <w:instrText xml:space="preserve"> PAGEREF _Toc512786618 \h </w:instrText>
             </w:r>
             <w:r>
               <w:rPr>
@@ -1077,7 +1091,7 @@
               <w:lang w:eastAsia="en-GB"/>
             </w:rPr>
           </w:pPr>
-          <w:hyperlink w:anchor="_Toc512731073" w:history="1">
+          <w:hyperlink w:anchor="_Toc512786619" w:history="1">
             <w:r>
               <w:rPr>
                 <w:rStyle w:val="Hyperlink"/>
@@ -1105,7 +1119,7 @@
                 <w:noProof/>
                 <w:webHidden/>
               </w:rPr>
-              <w:instrText xml:space="preserve"> PAGEREF _Toc512731073 \h </w:instrText>
+              <w:instrText xml:space="preserve"> PAGEREF _Toc512786619 \h </w:instrText>
             </w:r>
             <w:r>
               <w:rPr>
@@ -1148,7 +1162,7 @@
               <w:lang w:eastAsia="en-GB"/>
             </w:rPr>
           </w:pPr>
-          <w:hyperlink w:anchor="_Toc512731074" w:history="1">
+          <w:hyperlink w:anchor="_Toc512786620" w:history="1">
             <w:r>
               <w:rPr>
                 <w:rStyle w:val="Hyperlink"/>
@@ -1176,7 +1190,7 @@
                 <w:noProof/>
                 <w:webHidden/>
               </w:rPr>
-              <w:instrText xml:space="preserve"> PAGEREF _Toc512731074 \h </w:instrText>
+              <w:instrText xml:space="preserve"> PAGEREF _Toc512786620 \h </w:instrText>
             </w:r>
             <w:r>
               <w:rPr>
@@ -1219,7 +1233,7 @@
               <w:lang w:eastAsia="en-GB"/>
             </w:rPr>
           </w:pPr>
-          <w:hyperlink w:anchor="_Toc512731075" w:history="1">
+          <w:hyperlink w:anchor="_Toc512786621" w:history="1">
             <w:r>
               <w:rPr>
                 <w:rStyle w:val="Hyperlink"/>
@@ -1247,7 +1261,7 @@
                 <w:noProof/>
                 <w:webHidden/>
               </w:rPr>
-              <w:instrText xml:space="preserve"> PAGEREF _Toc512731075 \h </w:instrText>
+              <w:instrText xml:space="preserve"> PAGEREF _Toc512786621 \h </w:instrText>
             </w:r>
             <w:r>
               <w:rPr>
@@ -1290,7 +1304,7 @@
               <w:lang w:eastAsia="en-GB"/>
             </w:rPr>
           </w:pPr>
-          <w:hyperlink w:anchor="_Toc512731076" w:history="1">
+          <w:hyperlink w:anchor="_Toc512786622" w:history="1">
             <w:r>
               <w:rPr>
                 <w:rStyle w:val="Hyperlink"/>
@@ -1318,7 +1332,7 @@
                 <w:noProof/>
                 <w:webHidden/>
               </w:rPr>
-              <w:instrText xml:space="preserve"> PAGEREF _Toc512731076 \h </w:instrText>
+              <w:instrText xml:space="preserve"> PAGEREF _Toc512786622 \h </w:instrText>
             </w:r>
             <w:r>
               <w:rPr>
@@ -1361,7 +1375,7 @@
               <w:lang w:eastAsia="en-GB"/>
             </w:rPr>
           </w:pPr>
-          <w:hyperlink w:anchor="_Toc512731077" w:history="1">
+          <w:hyperlink w:anchor="_Toc512786623" w:history="1">
             <w:r>
               <w:rPr>
                 <w:rStyle w:val="Hyperlink"/>
@@ -1389,7 +1403,7 @@
                 <w:noProof/>
                 <w:webHidden/>
               </w:rPr>
-              <w:instrText xml:space="preserve"> PAGEREF _Toc512731077 \h </w:instrText>
+              <w:instrText xml:space="preserve"> PAGEREF _Toc512786623 \h </w:instrText>
             </w:r>
             <w:r>
               <w:rPr>
@@ -1432,7 +1446,7 @@
               <w:lang w:eastAsia="en-GB"/>
             </w:rPr>
           </w:pPr>
-          <w:hyperlink w:anchor="_Toc512731078" w:history="1">
+          <w:hyperlink w:anchor="_Toc512786624" w:history="1">
             <w:r>
               <w:rPr>
                 <w:rStyle w:val="Hyperlink"/>
@@ -1460,7 +1474,7 @@
                 <w:noProof/>
                 <w:webHidden/>
               </w:rPr>
-              <w:instrText xml:space="preserve"> PAGEREF _Toc512731078 \h </w:instrText>
+              <w:instrText xml:space="preserve"> PAGEREF _Toc512786624 \h </w:instrText>
             </w:r>
             <w:r>
               <w:rPr>
@@ -1503,7 +1517,7 @@
               <w:lang w:eastAsia="en-GB"/>
             </w:rPr>
           </w:pPr>
-          <w:hyperlink w:anchor="_Toc512731079" w:history="1">
+          <w:hyperlink w:anchor="_Toc512786625" w:history="1">
             <w:r>
               <w:rPr>
                 <w:rStyle w:val="Hyperlink"/>
@@ -1531,7 +1545,7 @@
                 <w:noProof/>
                 <w:webHidden/>
               </w:rPr>
-              <w:instrText xml:space="preserve"> PAGEREF _Toc512731079 \h </w:instrText>
+              <w:instrText xml:space="preserve"> PAGEREF _Toc512786625 \h </w:instrText>
             </w:r>
             <w:r>
               <w:rPr>
@@ -1551,7 +1565,7 @@
                 <w:noProof/>
                 <w:webHidden/>
               </w:rPr>
-              <w:t>7</w:t>
+              <w:t>8</w:t>
             </w:r>
             <w:r>
               <w:rPr>
@@ -1574,7 +1588,7 @@
               <w:lang w:eastAsia="en-GB"/>
             </w:rPr>
           </w:pPr>
-          <w:hyperlink w:anchor="_Toc512731080" w:history="1">
+          <w:hyperlink w:anchor="_Toc512786626" w:history="1">
             <w:r>
               <w:rPr>
                 <w:rStyle w:val="Hyperlink"/>
@@ -1602,7 +1616,7 @@
                 <w:noProof/>
                 <w:webHidden/>
               </w:rPr>
-              <w:instrText xml:space="preserve"> PAGEREF _Toc512731080 \h </w:instrText>
+              <w:instrText xml:space="preserve"> PAGEREF _Toc512786626 \h </w:instrText>
             </w:r>
             <w:r>
               <w:rPr>
@@ -1645,7 +1659,7 @@
               <w:lang w:eastAsia="en-GB"/>
             </w:rPr>
           </w:pPr>
-          <w:hyperlink w:anchor="_Toc512731081" w:history="1">
+          <w:hyperlink w:anchor="_Toc512786627" w:history="1">
             <w:r>
               <w:rPr>
                 <w:rStyle w:val="Hyperlink"/>
@@ -1673,7 +1687,7 @@
                 <w:noProof/>
                 <w:webHidden/>
               </w:rPr>
-              <w:instrText xml:space="preserve"> PAGEREF _Toc512731081 \h </w:instrText>
+              <w:instrText xml:space="preserve"> PAGEREF _Toc512786627 \h </w:instrText>
             </w:r>
             <w:r>
               <w:rPr>
@@ -1716,7 +1730,7 @@
               <w:lang w:eastAsia="en-GB"/>
             </w:rPr>
           </w:pPr>
-          <w:hyperlink w:anchor="_Toc512731082" w:history="1">
+          <w:hyperlink w:anchor="_Toc512786628" w:history="1">
             <w:r>
               <w:rPr>
                 <w:rStyle w:val="Hyperlink"/>
@@ -1744,7 +1758,7 @@
                 <w:noProof/>
                 <w:webHidden/>
               </w:rPr>
-              <w:instrText xml:space="preserve"> PAGEREF _Toc512731082 \h </w:instrText>
+              <w:instrText xml:space="preserve"> PAGEREF _Toc512786628 \h </w:instrText>
             </w:r>
             <w:r>
               <w:rPr>
@@ -1787,7 +1801,7 @@
               <w:lang w:eastAsia="en-GB"/>
             </w:rPr>
           </w:pPr>
-          <w:hyperlink w:anchor="_Toc512731083" w:history="1">
+          <w:hyperlink w:anchor="_Toc512786629" w:history="1">
             <w:r>
               <w:rPr>
                 <w:rStyle w:val="Hyperlink"/>
@@ -1815,7 +1829,7 @@
                 <w:noProof/>
                 <w:webHidden/>
               </w:rPr>
-              <w:instrText xml:space="preserve"> PAGEREF _Toc512731083 \h </w:instrText>
+              <w:instrText xml:space="preserve"> PAGEREF _Toc512786629 \h </w:instrText>
             </w:r>
             <w:r>
               <w:rPr>
@@ -1858,7 +1872,7 @@
               <w:lang w:eastAsia="en-GB"/>
             </w:rPr>
           </w:pPr>
-          <w:hyperlink w:anchor="_Toc512731084" w:history="1">
+          <w:hyperlink w:anchor="_Toc512786630" w:history="1">
             <w:r>
               <w:rPr>
                 <w:rStyle w:val="Hyperlink"/>
@@ -1886,7 +1900,7 @@
                 <w:noProof/>
                 <w:webHidden/>
               </w:rPr>
-              <w:instrText xml:space="preserve"> PAGEREF _Toc512731084 \h </w:instrText>
+              <w:instrText xml:space="preserve"> PAGEREF _Toc512786630 \h </w:instrText>
             </w:r>
             <w:r>
               <w:rPr>
@@ -1929,7 +1943,7 @@
               <w:lang w:eastAsia="en-GB"/>
             </w:rPr>
           </w:pPr>
-          <w:hyperlink w:anchor="_Toc512731085" w:history="1">
+          <w:hyperlink w:anchor="_Toc512786631" w:history="1">
             <w:r>
               <w:rPr>
                 <w:rStyle w:val="Hyperlink"/>
@@ -1957,7 +1971,7 @@
                 <w:noProof/>
                 <w:webHidden/>
               </w:rPr>
-              <w:instrText xml:space="preserve"> PAGEREF _Toc512731085 \h </w:instrText>
+              <w:instrText xml:space="preserve"> PAGEREF _Toc512786631 \h </w:instrText>
             </w:r>
             <w:r>
               <w:rPr>
@@ -2000,7 +2014,7 @@
               <w:lang w:eastAsia="en-GB"/>
             </w:rPr>
           </w:pPr>
-          <w:hyperlink w:anchor="_Toc512731086" w:history="1">
+          <w:hyperlink w:anchor="_Toc512786632" w:history="1">
             <w:r>
               <w:rPr>
                 <w:rStyle w:val="Hyperlink"/>
@@ -2028,7 +2042,7 @@
                 <w:noProof/>
                 <w:webHidden/>
               </w:rPr>
-              <w:instrText xml:space="preserve"> PAGEREF _Toc512731086 \h </w:instrText>
+              <w:instrText xml:space="preserve"> PAGEREF _Toc512786632 \h </w:instrText>
             </w:r>
             <w:r>
               <w:rPr>
@@ -2071,7 +2085,7 @@
               <w:lang w:eastAsia="en-GB"/>
             </w:rPr>
           </w:pPr>
-          <w:hyperlink w:anchor="_Toc512731087" w:history="1">
+          <w:hyperlink w:anchor="_Toc512786633" w:history="1">
             <w:r>
               <w:rPr>
                 <w:rStyle w:val="Hyperlink"/>
@@ -2099,7 +2113,7 @@
                 <w:noProof/>
                 <w:webHidden/>
               </w:rPr>
-              <w:instrText xml:space="preserve"> PAGEREF _Toc512731087 \h </w:instrText>
+              <w:instrText xml:space="preserve"> PAGEREF _Toc512786633 \h </w:instrText>
             </w:r>
             <w:r>
               <w:rPr>
@@ -2142,7 +2156,7 @@
               <w:lang w:eastAsia="en-GB"/>
             </w:rPr>
           </w:pPr>
-          <w:hyperlink w:anchor="_Toc512731088" w:history="1">
+          <w:hyperlink w:anchor="_Toc512786634" w:history="1">
             <w:r>
               <w:rPr>
                 <w:rStyle w:val="Hyperlink"/>
@@ -2170,7 +2184,7 @@
                 <w:noProof/>
                 <w:webHidden/>
               </w:rPr>
-              <w:instrText xml:space="preserve"> PAGEREF _Toc512731088 \h </w:instrText>
+              <w:instrText xml:space="preserve"> PAGEREF _Toc512786634 \h </w:instrText>
             </w:r>
             <w:r>
               <w:rPr>
@@ -2213,7 +2227,7 @@
               <w:lang w:eastAsia="en-GB"/>
             </w:rPr>
           </w:pPr>
-          <w:hyperlink w:anchor="_Toc512731089" w:history="1">
+          <w:hyperlink w:anchor="_Toc512786635" w:history="1">
             <w:r>
               <w:rPr>
                 <w:rStyle w:val="Hyperlink"/>
@@ -2241,7 +2255,7 @@
                 <w:noProof/>
                 <w:webHidden/>
               </w:rPr>
-              <w:instrText xml:space="preserve"> PAGEREF _Toc512731089 \h </w:instrText>
+              <w:instrText xml:space="preserve"> PAGEREF _Toc512786635 \h </w:instrText>
             </w:r>
             <w:r>
               <w:rPr>
@@ -2305,8 +2319,8 @@
           <w:lang w:val="en-IE"/>
         </w:rPr>
       </w:pPr>
-      <w:bookmarkStart w:id="0" w:name="_Toc512526441"/>
-      <w:bookmarkStart w:id="1" w:name="_Toc512731065"/>
+      <w:bookmarkStart w:id="1" w:name="_Toc512526441"/>
+      <w:bookmarkStart w:id="2" w:name="_Toc512786611"/>
       <w:r>
         <w:rPr>
           <w:lang w:val="en-IE"/>
@@ -2320,8 +2334,8 @@
         </w:rPr>
         <w:t>ntroduction</w:t>
       </w:r>
-      <w:bookmarkEnd w:id="0"/>
       <w:bookmarkEnd w:id="1"/>
+      <w:bookmarkEnd w:id="2"/>
     </w:p>
     <w:p>
       <w:pPr>
@@ -2648,16 +2662,16 @@
           <w:lang w:val="en-IE"/>
         </w:rPr>
       </w:pPr>
-      <w:bookmarkStart w:id="2" w:name="_Toc512526442"/>
-      <w:bookmarkStart w:id="3" w:name="_Toc512731066"/>
+      <w:bookmarkStart w:id="3" w:name="_Toc512526442"/>
+      <w:bookmarkStart w:id="4" w:name="_Toc512786612"/>
       <w:r>
         <w:rPr>
           <w:lang w:val="en-IE"/>
         </w:rPr>
         <w:t>System Requirements</w:t>
       </w:r>
-      <w:bookmarkEnd w:id="2"/>
       <w:bookmarkEnd w:id="3"/>
+      <w:bookmarkEnd w:id="4"/>
     </w:p>
     <w:p>
       <w:pPr>
@@ -2737,16 +2751,16 @@
           <w:lang w:val="en-IE"/>
         </w:rPr>
       </w:pPr>
-      <w:bookmarkStart w:id="4" w:name="_Toc512526443"/>
-      <w:bookmarkStart w:id="5" w:name="_Toc512731067"/>
+      <w:bookmarkStart w:id="5" w:name="_Toc512526443"/>
+      <w:bookmarkStart w:id="6" w:name="_Toc512786613"/>
       <w:r>
         <w:rPr>
           <w:lang w:val="en-IE"/>
         </w:rPr>
         <w:t>Technology Used and Why</w:t>
       </w:r>
-      <w:bookmarkEnd w:id="4"/>
       <w:bookmarkEnd w:id="5"/>
+      <w:bookmarkEnd w:id="6"/>
     </w:p>
     <w:p>
       <w:pPr>
@@ -2792,7 +2806,7 @@
           <w:lang w:val="en-IE"/>
         </w:rPr>
       </w:pPr>
-      <w:bookmarkStart w:id="6" w:name="_Toc512731068"/>
+      <w:bookmarkStart w:id="7" w:name="_Toc512786614"/>
       <w:r>
         <w:rPr>
           <w:sz w:val="28"/>
@@ -2815,7 +2829,7 @@
         </w:rPr>
         <w:t>3</w:t>
       </w:r>
-      <w:bookmarkEnd w:id="6"/>
+      <w:bookmarkEnd w:id="7"/>
     </w:p>
     <w:p>
       <w:pPr>
@@ -3141,7 +3155,7 @@
           <w:lang w:val="en-IE"/>
         </w:rPr>
       </w:pPr>
-      <w:bookmarkStart w:id="7" w:name="_Toc512731069"/>
+      <w:bookmarkStart w:id="8" w:name="_Toc512786615"/>
       <w:r>
         <w:rPr>
           <w:sz w:val="28"/>
@@ -3149,7 +3163,7 @@
         </w:rPr>
         <w:t>Firebase Realtime Database</w:t>
       </w:r>
-      <w:bookmarkEnd w:id="7"/>
+      <w:bookmarkEnd w:id="8"/>
     </w:p>
     <w:p>
       <w:pPr>
@@ -3286,7 +3300,7 @@
           <w:lang w:val="en-IE"/>
         </w:rPr>
       </w:pPr>
-      <w:bookmarkStart w:id="8" w:name="_Toc512731070"/>
+      <w:bookmarkStart w:id="9" w:name="_Toc512786616"/>
       <w:r>
         <w:rPr>
           <w:sz w:val="28"/>
@@ -3294,7 +3308,7 @@
         </w:rPr>
         <w:t>Node Js</w:t>
       </w:r>
-      <w:bookmarkEnd w:id="8"/>
+      <w:bookmarkEnd w:id="9"/>
     </w:p>
     <w:p>
       <w:pPr>
@@ -3513,7 +3527,7 @@
           <w:lang w:val="en-IE"/>
         </w:rPr>
       </w:pPr>
-      <w:bookmarkStart w:id="9" w:name="_Toc512731071"/>
+      <w:bookmarkStart w:id="10" w:name="_Toc512786617"/>
       <w:r>
         <w:rPr>
           <w:sz w:val="28"/>
@@ -3522,7 +3536,7 @@
         <w:lastRenderedPageBreak/>
         <w:t>Visual Studio Code</w:t>
       </w:r>
-      <w:bookmarkEnd w:id="9"/>
+      <w:bookmarkEnd w:id="10"/>
     </w:p>
     <w:p>
       <w:pPr>
@@ -3832,16 +3846,16 @@
           <w:lang w:val="en-IE"/>
         </w:rPr>
       </w:pPr>
-      <w:bookmarkStart w:id="10" w:name="_Toc512526444"/>
-      <w:bookmarkStart w:id="11" w:name="_Toc512731072"/>
+      <w:bookmarkStart w:id="11" w:name="_Toc512526444"/>
+      <w:bookmarkStart w:id="12" w:name="_Toc512786618"/>
       <w:r>
         <w:rPr>
           <w:lang w:val="en-IE"/>
         </w:rPr>
         <w:t>Architecture of the Solution</w:t>
       </w:r>
-      <w:bookmarkEnd w:id="10"/>
       <w:bookmarkEnd w:id="11"/>
+      <w:bookmarkEnd w:id="12"/>
     </w:p>
     <w:p>
       <w:pPr>
@@ -3899,7 +3913,7 @@
           <w:lang w:val="en-IE"/>
         </w:rPr>
       </w:pPr>
-      <w:bookmarkStart w:id="12" w:name="_Toc512526445"/>
+      <w:bookmarkStart w:id="13" w:name="_Toc512526445"/>
       <w:r>
         <w:rPr>
           <w:noProof/>
@@ -3964,14 +3978,14 @@
           <w:lang w:val="en-IE"/>
         </w:rPr>
       </w:pPr>
-      <w:bookmarkStart w:id="13" w:name="_Toc512731073"/>
+      <w:bookmarkStart w:id="14" w:name="_Toc512786619"/>
       <w:r>
         <w:rPr>
           <w:lang w:val="en-IE"/>
         </w:rPr>
         <w:t>App</w:t>
       </w:r>
-      <w:bookmarkEnd w:id="13"/>
+      <w:bookmarkEnd w:id="14"/>
     </w:p>
     <w:p>
       <w:pPr>
@@ -4142,14 +4156,14 @@
           <w:lang w:val="en-IE"/>
         </w:rPr>
       </w:pPr>
-      <w:bookmarkStart w:id="14" w:name="_Toc512731074"/>
+      <w:bookmarkStart w:id="15" w:name="_Toc512786620"/>
       <w:r>
         <w:rPr>
           <w:lang w:val="en-IE"/>
         </w:rPr>
         <w:t>Models</w:t>
       </w:r>
-      <w:bookmarkEnd w:id="14"/>
+      <w:bookmarkEnd w:id="15"/>
     </w:p>
     <w:p>
       <w:pPr>
@@ -4237,14 +4251,14 @@
           <w:lang w:val="en-IE"/>
         </w:rPr>
       </w:pPr>
-      <w:bookmarkStart w:id="15" w:name="_Toc512731075"/>
+      <w:bookmarkStart w:id="16" w:name="_Toc512786621"/>
       <w:r>
         <w:rPr>
           <w:lang w:val="en-IE"/>
         </w:rPr>
         <w:t>Pages</w:t>
       </w:r>
-      <w:bookmarkEnd w:id="15"/>
+      <w:bookmarkEnd w:id="16"/>
     </w:p>
     <w:p>
       <w:pPr>
@@ -4389,14 +4403,14 @@
           <w:lang w:val="en-IE"/>
         </w:rPr>
       </w:pPr>
-      <w:bookmarkStart w:id="16" w:name="_Toc512731076"/>
+      <w:bookmarkStart w:id="17" w:name="_Toc512786622"/>
       <w:r>
         <w:rPr>
           <w:lang w:val="en-IE"/>
         </w:rPr>
         <w:t>Services</w:t>
       </w:r>
-      <w:bookmarkEnd w:id="16"/>
+      <w:bookmarkEnd w:id="17"/>
     </w:p>
     <w:p>
       <w:pPr>
@@ -4499,30 +4513,30 @@
           <w:lang w:val="en-IE"/>
         </w:rPr>
       </w:pPr>
-      <w:bookmarkStart w:id="17" w:name="_Toc512731077"/>
+      <w:bookmarkStart w:id="18" w:name="_Toc512786623"/>
       <w:r>
         <w:rPr>
           <w:lang w:val="en-IE"/>
         </w:rPr>
         <w:t>Design Methodology</w:t>
       </w:r>
-      <w:bookmarkEnd w:id="12"/>
-      <w:bookmarkEnd w:id="17"/>
-    </w:p>
-    <w:p>
-      <w:pPr>
-        <w:rPr>
-          <w:lang w:val="en-IE"/>
-        </w:rPr>
-      </w:pPr>
-    </w:p>
-    <w:p>
-      <w:pPr>
-        <w:rPr>
-          <w:lang w:val="en-IE"/>
-        </w:rPr>
-      </w:pPr>
-      <w:bookmarkStart w:id="18" w:name="_Toc512526446"/>
+      <w:bookmarkEnd w:id="13"/>
+      <w:bookmarkEnd w:id="18"/>
+    </w:p>
+    <w:p>
+      <w:pPr>
+        <w:rPr>
+          <w:lang w:val="en-IE"/>
+        </w:rPr>
+      </w:pPr>
+    </w:p>
+    <w:p>
+      <w:pPr>
+        <w:rPr>
+          <w:lang w:val="en-IE"/>
+        </w:rPr>
+      </w:pPr>
+      <w:bookmarkStart w:id="19" w:name="_Toc512526446"/>
       <w:r>
         <w:rPr>
           <w:noProof/>
@@ -4578,24 +4592,24 @@
           <w:lang w:val="en-IE"/>
         </w:rPr>
       </w:pPr>
-      <w:bookmarkStart w:id="19" w:name="_Toc512731078"/>
+      <w:bookmarkStart w:id="20" w:name="_Toc512786624"/>
       <w:r>
         <w:rPr>
           <w:lang w:val="en-IE"/>
         </w:rPr>
         <w:t>Features of the Implementation</w:t>
       </w:r>
-      <w:bookmarkEnd w:id="18"/>
       <w:bookmarkEnd w:id="19"/>
-    </w:p>
-    <w:p>
-      <w:pPr>
-        <w:rPr>
-          <w:sz w:val="24"/>
-          <w:lang w:val="en-IE"/>
-        </w:rPr>
-      </w:pPr>
-      <w:bookmarkStart w:id="20" w:name="_Toc512526447"/>
+      <w:bookmarkEnd w:id="20"/>
+    </w:p>
+    <w:p>
+      <w:pPr>
+        <w:rPr>
+          <w:sz w:val="24"/>
+          <w:lang w:val="en-IE"/>
+        </w:rPr>
+      </w:pPr>
+      <w:bookmarkStart w:id="21" w:name="_Toc512526447"/>
       <w:r>
         <w:rPr>
           <w:sz w:val="24"/>
@@ -4698,7 +4712,7 @@
           <w:lang w:val="en-IE"/>
         </w:rPr>
       </w:pPr>
-      <w:bookmarkStart w:id="21" w:name="_Toc512731079"/>
+      <w:bookmarkStart w:id="22" w:name="_Toc512786625"/>
       <w:r>
         <w:rPr>
           <w:sz w:val="28"/>
@@ -4707,786 +4721,786 @@
         <w:lastRenderedPageBreak/>
         <w:t>Firebase</w:t>
       </w:r>
+      <w:bookmarkEnd w:id="22"/>
+    </w:p>
+    <w:p>
+      <w:pPr>
+        <w:rPr>
+          <w:sz w:val="24"/>
+          <w:szCs w:val="24"/>
+          <w:lang w:val="en-IE"/>
+        </w:rPr>
+      </w:pPr>
+      <w:r>
+        <w:rPr>
+          <w:sz w:val="24"/>
+          <w:szCs w:val="24"/>
+          <w:lang w:val="en-IE"/>
+        </w:rPr>
+        <w:t xml:space="preserve">First, </w:t>
+      </w:r>
+      <w:r>
+        <w:rPr>
+          <w:sz w:val="24"/>
+          <w:szCs w:val="24"/>
+          <w:lang w:val="en-IE"/>
+        </w:rPr>
+        <w:t>I created a blank application in ionic 3. Then I in</w:t>
+      </w:r>
+      <w:r>
+        <w:rPr>
+          <w:sz w:val="24"/>
+          <w:szCs w:val="24"/>
+          <w:lang w:val="en-IE"/>
+        </w:rPr>
+        <w:t>stall</w:t>
+      </w:r>
+      <w:r>
+        <w:rPr>
+          <w:sz w:val="24"/>
+          <w:szCs w:val="24"/>
+          <w:lang w:val="en-IE"/>
+        </w:rPr>
+        <w:t>ed</w:t>
+      </w:r>
+      <w:r>
+        <w:rPr>
+          <w:sz w:val="24"/>
+          <w:szCs w:val="24"/>
+          <w:lang w:val="en-IE"/>
+        </w:rPr>
+        <w:t xml:space="preserve"> firebase </w:t>
+      </w:r>
+      <w:r>
+        <w:rPr>
+          <w:sz w:val="24"/>
+          <w:szCs w:val="24"/>
+          <w:lang w:val="en-IE"/>
+        </w:rPr>
+        <w:t xml:space="preserve">and </w:t>
+      </w:r>
+      <w:r>
+        <w:rPr>
+          <w:sz w:val="24"/>
+          <w:szCs w:val="24"/>
+          <w:lang w:val="en-IE"/>
+        </w:rPr>
+        <w:t xml:space="preserve">angular fire </w:t>
+      </w:r>
+      <w:r>
+        <w:rPr>
+          <w:sz w:val="24"/>
+          <w:szCs w:val="24"/>
+          <w:lang w:val="en-IE"/>
+        </w:rPr>
+        <w:t>dependencies</w:t>
+      </w:r>
+      <w:r>
+        <w:rPr>
+          <w:sz w:val="24"/>
+          <w:szCs w:val="24"/>
+          <w:lang w:val="en-IE"/>
+        </w:rPr>
+        <w:t xml:space="preserve"> in app</w:t>
+      </w:r>
+      <w:r>
+        <w:rPr>
+          <w:sz w:val="24"/>
+          <w:szCs w:val="24"/>
+          <w:lang w:val="en-IE"/>
+        </w:rPr>
+        <w:t xml:space="preserve"> via the command line.</w:t>
+      </w:r>
+      <w:r>
+        <w:rPr>
+          <w:sz w:val="24"/>
+          <w:szCs w:val="24"/>
+          <w:lang w:val="en-IE"/>
+        </w:rPr>
+        <w:t xml:space="preserve"> </w:t>
+      </w:r>
+      <w:r>
+        <w:rPr>
+          <w:sz w:val="24"/>
+          <w:szCs w:val="24"/>
+          <w:lang w:val="en-IE"/>
+        </w:rPr>
+        <w:t>T</w:t>
+      </w:r>
+      <w:r>
+        <w:rPr>
+          <w:sz w:val="24"/>
+          <w:szCs w:val="24"/>
+          <w:lang w:val="en-IE"/>
+        </w:rPr>
+        <w:t xml:space="preserve">he application </w:t>
+      </w:r>
+      <w:r>
+        <w:rPr>
+          <w:sz w:val="24"/>
+          <w:szCs w:val="24"/>
+          <w:lang w:val="en-IE"/>
+        </w:rPr>
+        <w:t>will c</w:t>
+      </w:r>
+      <w:r>
+        <w:rPr>
+          <w:sz w:val="24"/>
+          <w:szCs w:val="24"/>
+          <w:lang w:val="en-IE"/>
+        </w:rPr>
+        <w:t xml:space="preserve">onnect to </w:t>
+      </w:r>
+      <w:r>
+        <w:rPr>
+          <w:sz w:val="24"/>
+          <w:szCs w:val="24"/>
+          <w:lang w:val="en-IE"/>
+        </w:rPr>
+        <w:t>Firebase</w:t>
+      </w:r>
+      <w:r>
+        <w:rPr>
+          <w:sz w:val="24"/>
+          <w:szCs w:val="24"/>
+          <w:lang w:val="en-IE"/>
+        </w:rPr>
+        <w:t xml:space="preserve"> using </w:t>
+      </w:r>
+      <w:proofErr w:type="spellStart"/>
+      <w:r>
+        <w:rPr>
+          <w:sz w:val="24"/>
+          <w:szCs w:val="24"/>
+          <w:lang w:val="en-IE"/>
+        </w:rPr>
+        <w:t>Firebase.</w:t>
+      </w:r>
+      <w:r>
+        <w:rPr>
+          <w:sz w:val="24"/>
+          <w:szCs w:val="24"/>
+          <w:lang w:val="en-IE"/>
+        </w:rPr>
+        <w:t>credentials</w:t>
+      </w:r>
+      <w:r>
+        <w:rPr>
+          <w:sz w:val="24"/>
+          <w:szCs w:val="24"/>
+          <w:lang w:val="en-IE"/>
+        </w:rPr>
+        <w:t>.ts</w:t>
+      </w:r>
+      <w:proofErr w:type="spellEnd"/>
+      <w:r>
+        <w:rPr>
+          <w:sz w:val="24"/>
+          <w:szCs w:val="24"/>
+          <w:lang w:val="en-IE"/>
+        </w:rPr>
+        <w:t xml:space="preserve"> in app</w:t>
+      </w:r>
+      <w:r>
+        <w:rPr>
+          <w:sz w:val="24"/>
+          <w:szCs w:val="24"/>
+          <w:lang w:val="en-IE"/>
+        </w:rPr>
+        <w:t xml:space="preserve"> folder</w:t>
+      </w:r>
+      <w:r>
+        <w:rPr>
+          <w:sz w:val="24"/>
+          <w:szCs w:val="24"/>
+          <w:lang w:val="en-IE"/>
+        </w:rPr>
+        <w:t xml:space="preserve">. </w:t>
+      </w:r>
+      <w:r>
+        <w:rPr>
+          <w:sz w:val="24"/>
+          <w:szCs w:val="24"/>
+          <w:lang w:val="en-IE"/>
+        </w:rPr>
+        <w:t>This c</w:t>
+      </w:r>
+      <w:r>
+        <w:rPr>
+          <w:sz w:val="24"/>
+          <w:szCs w:val="24"/>
+          <w:lang w:val="en-IE"/>
+        </w:rPr>
+        <w:t xml:space="preserve">ontains a </w:t>
+      </w:r>
+      <w:r>
+        <w:rPr>
+          <w:sz w:val="24"/>
+          <w:szCs w:val="24"/>
+          <w:lang w:val="en-IE"/>
+        </w:rPr>
+        <w:t>constant F</w:t>
+      </w:r>
+      <w:r>
+        <w:rPr>
+          <w:sz w:val="24"/>
+          <w:szCs w:val="24"/>
+          <w:lang w:val="en-IE"/>
+        </w:rPr>
+        <w:t>IREBASE</w:t>
+      </w:r>
+      <w:r>
+        <w:rPr>
+          <w:sz w:val="24"/>
+          <w:szCs w:val="24"/>
+          <w:lang w:val="en-IE"/>
+        </w:rPr>
+        <w:t>_C</w:t>
+      </w:r>
+      <w:r>
+        <w:rPr>
+          <w:sz w:val="24"/>
+          <w:szCs w:val="24"/>
+          <w:lang w:val="en-IE"/>
+        </w:rPr>
+        <w:t>ONFIG</w:t>
+      </w:r>
+      <w:r>
+        <w:rPr>
+          <w:sz w:val="24"/>
+          <w:szCs w:val="24"/>
+          <w:lang w:val="en-IE"/>
+        </w:rPr>
+        <w:t xml:space="preserve"> (cop</w:t>
+      </w:r>
+      <w:r>
+        <w:rPr>
+          <w:sz w:val="24"/>
+          <w:szCs w:val="24"/>
+          <w:lang w:val="en-IE"/>
+        </w:rPr>
+        <w:t>y from your Firebase project as seen in the Install-Config-Guide</w:t>
+      </w:r>
+      <w:r>
+        <w:rPr>
+          <w:sz w:val="24"/>
+          <w:szCs w:val="24"/>
+          <w:lang w:val="en-IE"/>
+        </w:rPr>
+        <w:t>).</w:t>
+      </w:r>
+    </w:p>
+    <w:p>
+      <w:pPr>
+        <w:rPr>
+          <w:sz w:val="24"/>
+          <w:szCs w:val="24"/>
+          <w:lang w:val="en-IE"/>
+        </w:rPr>
+      </w:pPr>
+      <w:r>
+        <w:rPr>
+          <w:sz w:val="24"/>
+          <w:szCs w:val="24"/>
+          <w:lang w:val="en-IE"/>
+        </w:rPr>
+        <w:t xml:space="preserve">I create a button to take me to the form to complete and a button to push the saved data to firebase. It does this in the following way. I create a model Reservation which I will bind to the </w:t>
+      </w:r>
+      <w:r>
+        <w:rPr>
+          <w:sz w:val="24"/>
+          <w:szCs w:val="24"/>
+          <w:lang w:val="en-IE"/>
+        </w:rPr>
+        <w:t xml:space="preserve">html and import the model into the typescript file. </w:t>
+      </w:r>
+    </w:p>
+    <w:p>
+      <w:pPr>
+        <w:pStyle w:val="Heading3"/>
+        <w:rPr>
+          <w:lang w:val="en-IE"/>
+        </w:rPr>
+      </w:pPr>
+      <w:bookmarkStart w:id="23" w:name="_Toc512786626"/>
+      <w:r>
+        <w:rPr>
+          <w:sz w:val="28"/>
+          <w:lang w:val="en-IE"/>
+        </w:rPr>
+        <w:t>Angular</w:t>
+      </w:r>
+      <w:bookmarkEnd w:id="23"/>
+    </w:p>
+    <w:p>
+      <w:pPr>
+        <w:rPr>
+          <w:sz w:val="24"/>
+          <w:szCs w:val="24"/>
+          <w:lang w:val="en-IE"/>
+        </w:rPr>
+      </w:pPr>
+      <w:r>
+        <w:rPr>
+          <w:sz w:val="24"/>
+          <w:szCs w:val="24"/>
+          <w:lang w:val="en-IE"/>
+        </w:rPr>
+        <w:t xml:space="preserve">In services I create a constructor which injects Angular into the application and allows the use of </w:t>
+      </w:r>
+      <w:proofErr w:type="spellStart"/>
+      <w:r>
+        <w:rPr>
+          <w:sz w:val="24"/>
+          <w:szCs w:val="24"/>
+          <w:lang w:val="en-IE"/>
+        </w:rPr>
+        <w:t>AngularFireDatabase</w:t>
+      </w:r>
+      <w:proofErr w:type="spellEnd"/>
+      <w:r>
+        <w:rPr>
+          <w:sz w:val="24"/>
+          <w:szCs w:val="24"/>
+          <w:lang w:val="en-IE"/>
+        </w:rPr>
+        <w:t>. I create a reference to allow the model &lt;Reservation&gt; to be bound to firebase to write data via a reservation-list model.  I then create a</w:t>
+      </w:r>
+      <w:r>
+        <w:rPr>
+          <w:sz w:val="24"/>
+          <w:szCs w:val="24"/>
+          <w:lang w:val="en-IE"/>
+        </w:rPr>
+        <w:t xml:space="preserve"> function to call this</w:t>
+      </w:r>
+      <w:r>
+        <w:rPr>
+          <w:sz w:val="24"/>
+          <w:szCs w:val="24"/>
+          <w:lang w:val="en-IE"/>
+        </w:rPr>
+        <w:t xml:space="preserve"> reference</w:t>
+      </w:r>
+      <w:r>
+        <w:rPr>
+          <w:sz w:val="24"/>
+          <w:szCs w:val="24"/>
+          <w:lang w:val="en-IE"/>
+        </w:rPr>
+        <w:t xml:space="preserve"> to allow it to be displayed to the user. </w:t>
+      </w:r>
+    </w:p>
+    <w:p>
+      <w:pPr>
+        <w:pStyle w:val="Heading3"/>
+        <w:rPr>
+          <w:lang w:val="en-IE"/>
+        </w:rPr>
+      </w:pPr>
+      <w:bookmarkStart w:id="24" w:name="_Toc512786627"/>
+      <w:r>
+        <w:rPr>
+          <w:sz w:val="28"/>
+          <w:lang w:val="en-IE"/>
+        </w:rPr>
+        <w:t>Create</w:t>
+      </w:r>
+      <w:bookmarkEnd w:id="24"/>
+    </w:p>
+    <w:p>
+      <w:pPr>
+        <w:rPr>
+          <w:sz w:val="24"/>
+          <w:szCs w:val="24"/>
+          <w:lang w:val="en-IE"/>
+        </w:rPr>
+      </w:pPr>
+      <w:r>
+        <w:rPr>
+          <w:sz w:val="24"/>
+          <w:szCs w:val="24"/>
+          <w:lang w:val="en-IE"/>
+        </w:rPr>
+        <w:t>Next, I</w:t>
+      </w:r>
+      <w:r>
+        <w:rPr>
+          <w:sz w:val="24"/>
+          <w:szCs w:val="24"/>
+          <w:lang w:val="en-IE"/>
+        </w:rPr>
+        <w:t xml:space="preserve"> create a method to add a reservation. I import the model and the service to allow access these </w:t>
+      </w:r>
+      <w:r>
+        <w:rPr>
+          <w:sz w:val="24"/>
+          <w:szCs w:val="24"/>
+          <w:lang w:val="en-IE"/>
+        </w:rPr>
+        <w:t>parameters</w:t>
+      </w:r>
+      <w:r>
+        <w:rPr>
+          <w:sz w:val="24"/>
+          <w:szCs w:val="24"/>
+          <w:lang w:val="en-IE"/>
+        </w:rPr>
+        <w:t xml:space="preserve">. I create </w:t>
+      </w:r>
+      <w:r>
+        <w:rPr>
+          <w:sz w:val="24"/>
+          <w:szCs w:val="24"/>
+          <w:lang w:val="en-IE"/>
+        </w:rPr>
+        <w:t>reservation</w:t>
+      </w:r>
+      <w:r>
+        <w:rPr>
+          <w:sz w:val="24"/>
+          <w:szCs w:val="24"/>
+          <w:lang w:val="en-IE"/>
+        </w:rPr>
+        <w:t xml:space="preserve">s by filling in the form and </w:t>
+      </w:r>
+      <w:r>
+        <w:rPr>
+          <w:sz w:val="24"/>
+          <w:szCs w:val="24"/>
+          <w:lang w:val="en-IE"/>
+        </w:rPr>
+        <w:t>pressing a button (</w:t>
+      </w:r>
+      <w:r>
+        <w:rPr>
+          <w:sz w:val="24"/>
+          <w:szCs w:val="24"/>
+          <w:lang w:val="en-IE"/>
+        </w:rPr>
+        <w:t>using an on click event</w:t>
+      </w:r>
+      <w:r>
+        <w:rPr>
+          <w:sz w:val="24"/>
+          <w:szCs w:val="24"/>
+          <w:lang w:val="en-IE"/>
+        </w:rPr>
+        <w:t>)</w:t>
+      </w:r>
+      <w:r>
+        <w:rPr>
+          <w:sz w:val="24"/>
+          <w:szCs w:val="24"/>
+          <w:lang w:val="en-IE"/>
+        </w:rPr>
+        <w:t xml:space="preserve"> </w:t>
+      </w:r>
+      <w:r>
+        <w:rPr>
+          <w:sz w:val="24"/>
+          <w:szCs w:val="24"/>
+          <w:lang w:val="en-IE"/>
+        </w:rPr>
+        <w:t>that calls a function which uses an</w:t>
+      </w:r>
+      <w:r>
+        <w:rPr>
+          <w:sz w:val="24"/>
+          <w:szCs w:val="24"/>
+          <w:lang w:val="en-IE"/>
+        </w:rPr>
+        <w:t xml:space="preserve"> Angular </w:t>
+      </w:r>
+      <w:r>
+        <w:rPr>
+          <w:sz w:val="24"/>
+          <w:szCs w:val="24"/>
+          <w:lang w:val="en-IE"/>
+        </w:rPr>
+        <w:t>method</w:t>
+      </w:r>
+      <w:r>
+        <w:rPr>
+          <w:sz w:val="24"/>
+          <w:szCs w:val="24"/>
+          <w:lang w:val="en-IE"/>
+        </w:rPr>
+        <w:t xml:space="preserve"> called </w:t>
+      </w:r>
+      <w:r>
+        <w:rPr>
+          <w:sz w:val="24"/>
+          <w:szCs w:val="24"/>
+          <w:lang w:val="en-IE"/>
+        </w:rPr>
+        <w:t>.</w:t>
+      </w:r>
+      <w:r>
+        <w:rPr>
+          <w:sz w:val="24"/>
+          <w:szCs w:val="24"/>
+          <w:lang w:val="en-IE"/>
+        </w:rPr>
+        <w:t xml:space="preserve">push </w:t>
+      </w:r>
+      <w:r>
+        <w:rPr>
+          <w:sz w:val="24"/>
+          <w:szCs w:val="24"/>
+          <w:lang w:val="en-IE"/>
+        </w:rPr>
+        <w:t>which</w:t>
+      </w:r>
+      <w:r>
+        <w:rPr>
+          <w:sz w:val="24"/>
+          <w:szCs w:val="24"/>
+          <w:lang w:val="en-IE"/>
+        </w:rPr>
+        <w:t xml:space="preserve"> push</w:t>
+      </w:r>
+      <w:r>
+        <w:rPr>
+          <w:sz w:val="24"/>
+          <w:szCs w:val="24"/>
+          <w:lang w:val="en-IE"/>
+        </w:rPr>
+        <w:t>es</w:t>
+      </w:r>
+      <w:r>
+        <w:rPr>
+          <w:sz w:val="24"/>
+          <w:szCs w:val="24"/>
+          <w:lang w:val="en-IE"/>
+        </w:rPr>
+        <w:t xml:space="preserve"> the reservation model on to firebase. </w:t>
+      </w:r>
+    </w:p>
+    <w:p>
+      <w:pPr>
+        <w:pStyle w:val="Heading3"/>
+        <w:rPr>
+          <w:lang w:val="en-IE"/>
+        </w:rPr>
+      </w:pPr>
+      <w:bookmarkStart w:id="25" w:name="_Toc512786628"/>
+      <w:r>
+        <w:rPr>
+          <w:sz w:val="28"/>
+          <w:lang w:val="en-IE"/>
+        </w:rPr>
+        <w:t>Read</w:t>
+      </w:r>
+      <w:bookmarkEnd w:id="25"/>
+    </w:p>
+    <w:p>
+      <w:pPr>
+        <w:rPr>
+          <w:sz w:val="24"/>
+          <w:szCs w:val="24"/>
+          <w:lang w:val="en-IE"/>
+        </w:rPr>
+      </w:pPr>
+      <w:r>
+        <w:rPr>
+          <w:sz w:val="24"/>
+          <w:szCs w:val="24"/>
+          <w:lang w:val="en-IE"/>
+        </w:rPr>
+        <w:t>I display this using *ngFor that helps display the list as a string and async retrieves the latest value of the model from firebase. To help this happen use an Observable that gets the list from the database and any changes to it by retrieving its key and values which returns an object/s of reservation/s from the reservation-list.</w:t>
+      </w:r>
+    </w:p>
+    <w:p>
+      <w:pPr>
+        <w:pStyle w:val="Heading3"/>
+        <w:rPr>
+          <w:lang w:val="en-IE"/>
+        </w:rPr>
+      </w:pPr>
+      <w:bookmarkStart w:id="26" w:name="_Toc512786629"/>
+      <w:r>
+        <w:rPr>
+          <w:sz w:val="28"/>
+          <w:lang w:val="en-IE"/>
+        </w:rPr>
+        <w:t>Update</w:t>
+      </w:r>
+      <w:bookmarkEnd w:id="26"/>
+      <w:r>
+        <w:rPr>
+          <w:sz w:val="28"/>
+          <w:lang w:val="en-IE"/>
+        </w:rPr>
+        <w:t xml:space="preserve"> </w:t>
+      </w:r>
+    </w:p>
+    <w:p>
+      <w:pPr>
+        <w:rPr>
+          <w:sz w:val="24"/>
+          <w:szCs w:val="24"/>
+          <w:lang w:val="en-IE"/>
+        </w:rPr>
+      </w:pPr>
+      <w:r>
+        <w:rPr>
+          <w:sz w:val="24"/>
+          <w:szCs w:val="24"/>
+          <w:lang w:val="en-IE"/>
+        </w:rPr>
+        <w:t>I edit a</w:t>
+      </w:r>
+      <w:r>
+        <w:rPr>
+          <w:sz w:val="24"/>
+          <w:szCs w:val="24"/>
+          <w:lang w:val="en-IE"/>
+        </w:rPr>
+        <w:t xml:space="preserve"> reservation </w:t>
+      </w:r>
+      <w:r>
+        <w:rPr>
+          <w:sz w:val="24"/>
+          <w:szCs w:val="24"/>
+          <w:lang w:val="en-IE"/>
+        </w:rPr>
+        <w:t xml:space="preserve">by creating a function which uses the Angular method .update. I use navPush from where the reservation list  is displayed to go to </w:t>
+      </w:r>
+      <w:r>
+        <w:rPr>
+          <w:sz w:val="24"/>
+          <w:szCs w:val="24"/>
+          <w:lang w:val="en-IE"/>
+        </w:rPr>
+        <w:t>the</w:t>
+      </w:r>
+      <w:r>
+        <w:rPr>
+          <w:sz w:val="24"/>
+          <w:szCs w:val="24"/>
+          <w:lang w:val="en-IE"/>
+        </w:rPr>
+        <w:t xml:space="preserve"> edit-reservation page which displays the selected model and allows you to </w:t>
+      </w:r>
+      <w:r>
+        <w:rPr>
+          <w:sz w:val="24"/>
+          <w:szCs w:val="24"/>
+          <w:lang w:val="en-IE"/>
+        </w:rPr>
+        <w:t>change</w:t>
+      </w:r>
+      <w:r>
+        <w:rPr>
+          <w:sz w:val="24"/>
+          <w:szCs w:val="24"/>
+          <w:lang w:val="en-IE"/>
+        </w:rPr>
+        <w:t xml:space="preserve"> the reservation. Like the add reservation it makes changes to the reservation-list using the key and values. </w:t>
+      </w:r>
+    </w:p>
+    <w:p>
+      <w:pPr>
+        <w:pStyle w:val="Heading3"/>
+        <w:rPr>
+          <w:sz w:val="28"/>
+          <w:lang w:val="en-IE"/>
+        </w:rPr>
+      </w:pPr>
+      <w:bookmarkStart w:id="27" w:name="_Toc512786630"/>
+      <w:r>
+        <w:rPr>
+          <w:sz w:val="28"/>
+          <w:lang w:val="en-IE"/>
+        </w:rPr>
+        <w:t>Delete</w:t>
+      </w:r>
+      <w:bookmarkEnd w:id="27"/>
+    </w:p>
+    <w:p>
+      <w:pPr>
+        <w:rPr>
+          <w:sz w:val="24"/>
+          <w:szCs w:val="24"/>
+          <w:lang w:val="en-IE"/>
+        </w:rPr>
+      </w:pPr>
+      <w:r>
+        <w:rPr>
+          <w:sz w:val="24"/>
+          <w:szCs w:val="24"/>
+          <w:lang w:val="en-IE"/>
+        </w:rPr>
+        <w:t xml:space="preserve">Deleting uses an Angular method .remove which calls a function in services. Like the add and edit methods it uses an </w:t>
+      </w:r>
+      <w:proofErr w:type="spellStart"/>
+      <w:r>
+        <w:rPr>
+          <w:sz w:val="24"/>
+          <w:szCs w:val="24"/>
+          <w:lang w:val="en-IE"/>
+        </w:rPr>
+        <w:t>onClick</w:t>
+      </w:r>
+      <w:proofErr w:type="spellEnd"/>
+      <w:r>
+        <w:rPr>
+          <w:sz w:val="24"/>
+          <w:szCs w:val="24"/>
+          <w:lang w:val="en-IE"/>
+        </w:rPr>
+        <w:t xml:space="preserve"> event contained in a button. The reservation model selected redirects you to </w:t>
+      </w:r>
+      <w:r>
+        <w:rPr>
+          <w:sz w:val="24"/>
+          <w:szCs w:val="24"/>
+          <w:lang w:val="en-IE"/>
+        </w:rPr>
+        <w:t xml:space="preserve">the edit reservation page which contains the button to remove. </w:t>
+      </w:r>
+      <w:r>
+        <w:rPr>
+          <w:sz w:val="24"/>
+          <w:szCs w:val="24"/>
+          <w:lang w:val="en-IE"/>
+        </w:rPr>
+        <w:t xml:space="preserve"> </w:t>
+      </w:r>
+    </w:p>
+    <w:p>
+      <w:pPr>
+        <w:rPr>
+          <w:lang w:val="en-IE"/>
+        </w:rPr>
+      </w:pPr>
+    </w:p>
+    <w:p>
+      <w:pPr>
+        <w:pStyle w:val="Heading1"/>
+        <w:rPr>
+          <w:lang w:val="en-IE"/>
+        </w:rPr>
+      </w:pPr>
+      <w:bookmarkStart w:id="28" w:name="_Toc512786631"/>
+      <w:r>
+        <w:rPr>
+          <w:lang w:val="en-IE"/>
+        </w:rPr>
+        <w:t>Limitations</w:t>
+      </w:r>
       <w:bookmarkEnd w:id="21"/>
-    </w:p>
-    <w:p>
-      <w:pPr>
-        <w:rPr>
-          <w:sz w:val="24"/>
-          <w:szCs w:val="24"/>
-          <w:lang w:val="en-IE"/>
-        </w:rPr>
-      </w:pPr>
-      <w:r>
-        <w:rPr>
-          <w:sz w:val="24"/>
-          <w:szCs w:val="24"/>
-          <w:lang w:val="en-IE"/>
-        </w:rPr>
-        <w:t xml:space="preserve">First, </w:t>
-      </w:r>
-      <w:r>
-        <w:rPr>
-          <w:sz w:val="24"/>
-          <w:szCs w:val="24"/>
-          <w:lang w:val="en-IE"/>
-        </w:rPr>
-        <w:t>I created a blank application in ionic 3. Then I in</w:t>
-      </w:r>
-      <w:r>
-        <w:rPr>
-          <w:sz w:val="24"/>
-          <w:szCs w:val="24"/>
-          <w:lang w:val="en-IE"/>
-        </w:rPr>
-        <w:t>stall</w:t>
-      </w:r>
-      <w:r>
-        <w:rPr>
-          <w:sz w:val="24"/>
-          <w:szCs w:val="24"/>
-          <w:lang w:val="en-IE"/>
-        </w:rPr>
-        <w:t>ed</w:t>
-      </w:r>
-      <w:r>
-        <w:rPr>
-          <w:sz w:val="24"/>
-          <w:szCs w:val="24"/>
-          <w:lang w:val="en-IE"/>
-        </w:rPr>
-        <w:t xml:space="preserve"> firebase </w:t>
-      </w:r>
-      <w:r>
-        <w:rPr>
-          <w:sz w:val="24"/>
-          <w:szCs w:val="24"/>
-          <w:lang w:val="en-IE"/>
-        </w:rPr>
-        <w:t xml:space="preserve">and </w:t>
-      </w:r>
-      <w:r>
-        <w:rPr>
-          <w:sz w:val="24"/>
-          <w:szCs w:val="24"/>
-          <w:lang w:val="en-IE"/>
-        </w:rPr>
-        <w:t xml:space="preserve">angular fire </w:t>
-      </w:r>
-      <w:r>
-        <w:rPr>
-          <w:sz w:val="24"/>
-          <w:szCs w:val="24"/>
-          <w:lang w:val="en-IE"/>
-        </w:rPr>
-        <w:t>dependencies</w:t>
-      </w:r>
-      <w:r>
-        <w:rPr>
-          <w:sz w:val="24"/>
-          <w:szCs w:val="24"/>
-          <w:lang w:val="en-IE"/>
-        </w:rPr>
-        <w:t xml:space="preserve"> in app</w:t>
-      </w:r>
-      <w:r>
-        <w:rPr>
-          <w:sz w:val="24"/>
-          <w:szCs w:val="24"/>
-          <w:lang w:val="en-IE"/>
-        </w:rPr>
-        <w:t xml:space="preserve"> via the command line.</w:t>
-      </w:r>
-      <w:r>
-        <w:rPr>
-          <w:sz w:val="24"/>
-          <w:szCs w:val="24"/>
-          <w:lang w:val="en-IE"/>
-        </w:rPr>
-        <w:t xml:space="preserve"> </w:t>
-      </w:r>
-      <w:r>
-        <w:rPr>
-          <w:sz w:val="24"/>
-          <w:szCs w:val="24"/>
-          <w:lang w:val="en-IE"/>
-        </w:rPr>
-        <w:t>T</w:t>
-      </w:r>
-      <w:r>
-        <w:rPr>
-          <w:sz w:val="24"/>
-          <w:szCs w:val="24"/>
-          <w:lang w:val="en-IE"/>
-        </w:rPr>
-        <w:t xml:space="preserve">he application </w:t>
-      </w:r>
-      <w:r>
-        <w:rPr>
-          <w:sz w:val="24"/>
-          <w:szCs w:val="24"/>
-          <w:lang w:val="en-IE"/>
-        </w:rPr>
-        <w:t>will c</w:t>
-      </w:r>
-      <w:r>
-        <w:rPr>
-          <w:sz w:val="24"/>
-          <w:szCs w:val="24"/>
-          <w:lang w:val="en-IE"/>
-        </w:rPr>
-        <w:t xml:space="preserve">onnect to </w:t>
-      </w:r>
-      <w:r>
-        <w:rPr>
-          <w:sz w:val="24"/>
-          <w:szCs w:val="24"/>
-          <w:lang w:val="en-IE"/>
-        </w:rPr>
-        <w:t>Firebase</w:t>
-      </w:r>
-      <w:r>
-        <w:rPr>
-          <w:sz w:val="24"/>
-          <w:szCs w:val="24"/>
-          <w:lang w:val="en-IE"/>
-        </w:rPr>
-        <w:t xml:space="preserve"> using </w:t>
-      </w:r>
-      <w:proofErr w:type="spellStart"/>
-      <w:r>
-        <w:rPr>
-          <w:sz w:val="24"/>
-          <w:szCs w:val="24"/>
-          <w:lang w:val="en-IE"/>
-        </w:rPr>
-        <w:t>Firebase.</w:t>
-      </w:r>
-      <w:r>
-        <w:rPr>
-          <w:sz w:val="24"/>
-          <w:szCs w:val="24"/>
-          <w:lang w:val="en-IE"/>
-        </w:rPr>
-        <w:t>credentials</w:t>
-      </w:r>
-      <w:r>
-        <w:rPr>
-          <w:sz w:val="24"/>
-          <w:szCs w:val="24"/>
-          <w:lang w:val="en-IE"/>
-        </w:rPr>
-        <w:t>.ts</w:t>
-      </w:r>
-      <w:proofErr w:type="spellEnd"/>
-      <w:r>
-        <w:rPr>
-          <w:sz w:val="24"/>
-          <w:szCs w:val="24"/>
-          <w:lang w:val="en-IE"/>
-        </w:rPr>
-        <w:t xml:space="preserve"> in app</w:t>
-      </w:r>
-      <w:r>
-        <w:rPr>
-          <w:sz w:val="24"/>
-          <w:szCs w:val="24"/>
-          <w:lang w:val="en-IE"/>
-        </w:rPr>
-        <w:t xml:space="preserve"> folder</w:t>
-      </w:r>
-      <w:r>
-        <w:rPr>
-          <w:sz w:val="24"/>
-          <w:szCs w:val="24"/>
-          <w:lang w:val="en-IE"/>
-        </w:rPr>
-        <w:t xml:space="preserve">. </w:t>
-      </w:r>
-      <w:r>
-        <w:rPr>
-          <w:sz w:val="24"/>
-          <w:szCs w:val="24"/>
-          <w:lang w:val="en-IE"/>
-        </w:rPr>
-        <w:t>This c</w:t>
-      </w:r>
-      <w:r>
-        <w:rPr>
-          <w:sz w:val="24"/>
-          <w:szCs w:val="24"/>
-          <w:lang w:val="en-IE"/>
-        </w:rPr>
-        <w:t xml:space="preserve">ontains a </w:t>
-      </w:r>
-      <w:r>
-        <w:rPr>
-          <w:sz w:val="24"/>
-          <w:szCs w:val="24"/>
-          <w:lang w:val="en-IE"/>
-        </w:rPr>
-        <w:t>constant F</w:t>
-      </w:r>
-      <w:r>
-        <w:rPr>
-          <w:sz w:val="24"/>
-          <w:szCs w:val="24"/>
-          <w:lang w:val="en-IE"/>
-        </w:rPr>
-        <w:t>IREBASE</w:t>
-      </w:r>
-      <w:r>
-        <w:rPr>
-          <w:sz w:val="24"/>
-          <w:szCs w:val="24"/>
-          <w:lang w:val="en-IE"/>
-        </w:rPr>
-        <w:t>_C</w:t>
-      </w:r>
-      <w:r>
-        <w:rPr>
-          <w:sz w:val="24"/>
-          <w:szCs w:val="24"/>
-          <w:lang w:val="en-IE"/>
-        </w:rPr>
-        <w:t>ONFIG</w:t>
-      </w:r>
-      <w:r>
-        <w:rPr>
-          <w:sz w:val="24"/>
-          <w:szCs w:val="24"/>
-          <w:lang w:val="en-IE"/>
-        </w:rPr>
-        <w:t xml:space="preserve"> (cop</w:t>
-      </w:r>
-      <w:r>
-        <w:rPr>
-          <w:sz w:val="24"/>
-          <w:szCs w:val="24"/>
-          <w:lang w:val="en-IE"/>
-        </w:rPr>
-        <w:t>y from your Firebase project as seen in the Install-Config-Guide</w:t>
-      </w:r>
-      <w:r>
-        <w:rPr>
-          <w:sz w:val="24"/>
-          <w:szCs w:val="24"/>
-          <w:lang w:val="en-IE"/>
-        </w:rPr>
-        <w:t>).</w:t>
-      </w:r>
-    </w:p>
-    <w:p>
-      <w:pPr>
-        <w:rPr>
-          <w:sz w:val="24"/>
-          <w:szCs w:val="24"/>
-          <w:lang w:val="en-IE"/>
-        </w:rPr>
-      </w:pPr>
-      <w:r>
-        <w:rPr>
-          <w:sz w:val="24"/>
-          <w:szCs w:val="24"/>
-          <w:lang w:val="en-IE"/>
-        </w:rPr>
-        <w:t xml:space="preserve">I create a button to take me to the form to complete and a button to push the saved data to firebase. It does this in the following way. I create a model Reservation which I will bind to the </w:t>
-      </w:r>
-      <w:r>
-        <w:rPr>
-          <w:sz w:val="24"/>
-          <w:szCs w:val="24"/>
-          <w:lang w:val="en-IE"/>
-        </w:rPr>
-        <w:t xml:space="preserve">html and import the model into the typescript file. </w:t>
-      </w:r>
-    </w:p>
-    <w:p>
-      <w:pPr>
-        <w:pStyle w:val="Heading3"/>
-        <w:rPr>
-          <w:lang w:val="en-IE"/>
-        </w:rPr>
-      </w:pPr>
-      <w:bookmarkStart w:id="22" w:name="_Toc512731080"/>
-      <w:r>
-        <w:rPr>
-          <w:sz w:val="28"/>
-          <w:lang w:val="en-IE"/>
-        </w:rPr>
-        <w:t>Angular</w:t>
-      </w:r>
-      <w:bookmarkEnd w:id="22"/>
-    </w:p>
-    <w:p>
-      <w:pPr>
-        <w:rPr>
-          <w:sz w:val="24"/>
-          <w:szCs w:val="24"/>
-          <w:lang w:val="en-IE"/>
-        </w:rPr>
-      </w:pPr>
-      <w:r>
-        <w:rPr>
-          <w:sz w:val="24"/>
-          <w:szCs w:val="24"/>
-          <w:lang w:val="en-IE"/>
-        </w:rPr>
-        <w:t xml:space="preserve">In services I create a constructor which injects Angular into the application and allows the use of </w:t>
-      </w:r>
-      <w:proofErr w:type="spellStart"/>
-      <w:r>
-        <w:rPr>
-          <w:sz w:val="24"/>
-          <w:szCs w:val="24"/>
-          <w:lang w:val="en-IE"/>
-        </w:rPr>
-        <w:t>AngularFireDatabase</w:t>
-      </w:r>
-      <w:proofErr w:type="spellEnd"/>
-      <w:r>
-        <w:rPr>
-          <w:sz w:val="24"/>
-          <w:szCs w:val="24"/>
-          <w:lang w:val="en-IE"/>
-        </w:rPr>
-        <w:t>. I create a reference to allow the model &lt;Reservation&gt; to be bound to firebase to write data via a reservation-list model.  I then create a</w:t>
-      </w:r>
-      <w:r>
-        <w:rPr>
-          <w:sz w:val="24"/>
-          <w:szCs w:val="24"/>
-          <w:lang w:val="en-IE"/>
-        </w:rPr>
-        <w:t xml:space="preserve"> function to call this</w:t>
-      </w:r>
-      <w:r>
-        <w:rPr>
-          <w:sz w:val="24"/>
-          <w:szCs w:val="24"/>
-          <w:lang w:val="en-IE"/>
-        </w:rPr>
-        <w:t xml:space="preserve"> reference</w:t>
-      </w:r>
-      <w:r>
-        <w:rPr>
-          <w:sz w:val="24"/>
-          <w:szCs w:val="24"/>
-          <w:lang w:val="en-IE"/>
-        </w:rPr>
-        <w:t xml:space="preserve"> to allow it to be displayed to the user. </w:t>
-      </w:r>
-    </w:p>
-    <w:p>
-      <w:pPr>
-        <w:pStyle w:val="Heading3"/>
-        <w:rPr>
-          <w:lang w:val="en-IE"/>
-        </w:rPr>
-      </w:pPr>
-      <w:bookmarkStart w:id="23" w:name="_Toc512731081"/>
-      <w:r>
-        <w:rPr>
-          <w:sz w:val="28"/>
-          <w:lang w:val="en-IE"/>
-        </w:rPr>
-        <w:t>Create</w:t>
-      </w:r>
-      <w:bookmarkEnd w:id="23"/>
-    </w:p>
-    <w:p>
-      <w:pPr>
-        <w:rPr>
-          <w:sz w:val="24"/>
-          <w:szCs w:val="24"/>
-          <w:lang w:val="en-IE"/>
-        </w:rPr>
-      </w:pPr>
-      <w:r>
-        <w:rPr>
-          <w:sz w:val="24"/>
-          <w:szCs w:val="24"/>
-          <w:lang w:val="en-IE"/>
-        </w:rPr>
-        <w:t>Next, I</w:t>
-      </w:r>
-      <w:r>
-        <w:rPr>
-          <w:sz w:val="24"/>
-          <w:szCs w:val="24"/>
-          <w:lang w:val="en-IE"/>
-        </w:rPr>
-        <w:t xml:space="preserve"> create a method to add a reservation. I import the model and the service to allow access these </w:t>
-      </w:r>
-      <w:r>
-        <w:rPr>
-          <w:sz w:val="24"/>
-          <w:szCs w:val="24"/>
-          <w:lang w:val="en-IE"/>
-        </w:rPr>
-        <w:t>parameters</w:t>
-      </w:r>
-      <w:r>
-        <w:rPr>
-          <w:sz w:val="24"/>
-          <w:szCs w:val="24"/>
-          <w:lang w:val="en-IE"/>
-        </w:rPr>
-        <w:t xml:space="preserve">. I create </w:t>
-      </w:r>
-      <w:r>
-        <w:rPr>
-          <w:sz w:val="24"/>
-          <w:szCs w:val="24"/>
-          <w:lang w:val="en-IE"/>
-        </w:rPr>
-        <w:t>reservation</w:t>
-      </w:r>
-      <w:r>
-        <w:rPr>
-          <w:sz w:val="24"/>
-          <w:szCs w:val="24"/>
-          <w:lang w:val="en-IE"/>
-        </w:rPr>
-        <w:t xml:space="preserve">s by filling in the form and </w:t>
-      </w:r>
-      <w:r>
-        <w:rPr>
-          <w:sz w:val="24"/>
-          <w:szCs w:val="24"/>
-          <w:lang w:val="en-IE"/>
-        </w:rPr>
-        <w:t>pressing a button (</w:t>
-      </w:r>
-      <w:r>
-        <w:rPr>
-          <w:sz w:val="24"/>
-          <w:szCs w:val="24"/>
-          <w:lang w:val="en-IE"/>
-        </w:rPr>
-        <w:t>using an on click event</w:t>
-      </w:r>
-      <w:r>
-        <w:rPr>
-          <w:sz w:val="24"/>
-          <w:szCs w:val="24"/>
-          <w:lang w:val="en-IE"/>
-        </w:rPr>
-        <w:t>)</w:t>
-      </w:r>
-      <w:r>
-        <w:rPr>
-          <w:sz w:val="24"/>
-          <w:szCs w:val="24"/>
-          <w:lang w:val="en-IE"/>
-        </w:rPr>
-        <w:t xml:space="preserve"> </w:t>
-      </w:r>
-      <w:r>
-        <w:rPr>
-          <w:sz w:val="24"/>
-          <w:szCs w:val="24"/>
-          <w:lang w:val="en-IE"/>
-        </w:rPr>
-        <w:t>that calls a function which uses an</w:t>
-      </w:r>
-      <w:r>
-        <w:rPr>
-          <w:sz w:val="24"/>
-          <w:szCs w:val="24"/>
-          <w:lang w:val="en-IE"/>
-        </w:rPr>
-        <w:t xml:space="preserve"> Angular </w:t>
-      </w:r>
-      <w:r>
-        <w:rPr>
-          <w:sz w:val="24"/>
-          <w:szCs w:val="24"/>
-          <w:lang w:val="en-IE"/>
-        </w:rPr>
-        <w:t>method</w:t>
-      </w:r>
-      <w:r>
-        <w:rPr>
-          <w:sz w:val="24"/>
-          <w:szCs w:val="24"/>
-          <w:lang w:val="en-IE"/>
-        </w:rPr>
-        <w:t xml:space="preserve"> called </w:t>
-      </w:r>
-      <w:r>
-        <w:rPr>
-          <w:sz w:val="24"/>
-          <w:szCs w:val="24"/>
-          <w:lang w:val="en-IE"/>
-        </w:rPr>
-        <w:t>.</w:t>
-      </w:r>
-      <w:r>
-        <w:rPr>
-          <w:sz w:val="24"/>
-          <w:szCs w:val="24"/>
-          <w:lang w:val="en-IE"/>
-        </w:rPr>
-        <w:t xml:space="preserve">push </w:t>
-      </w:r>
-      <w:r>
-        <w:rPr>
-          <w:sz w:val="24"/>
-          <w:szCs w:val="24"/>
-          <w:lang w:val="en-IE"/>
-        </w:rPr>
-        <w:t>which</w:t>
-      </w:r>
-      <w:r>
-        <w:rPr>
-          <w:sz w:val="24"/>
-          <w:szCs w:val="24"/>
-          <w:lang w:val="en-IE"/>
-        </w:rPr>
-        <w:t xml:space="preserve"> push</w:t>
-      </w:r>
-      <w:r>
-        <w:rPr>
-          <w:sz w:val="24"/>
-          <w:szCs w:val="24"/>
-          <w:lang w:val="en-IE"/>
-        </w:rPr>
-        <w:t>es</w:t>
-      </w:r>
-      <w:r>
-        <w:rPr>
-          <w:sz w:val="24"/>
-          <w:szCs w:val="24"/>
-          <w:lang w:val="en-IE"/>
-        </w:rPr>
-        <w:t xml:space="preserve"> the reservation model on to firebase. </w:t>
-      </w:r>
-    </w:p>
-    <w:p>
-      <w:pPr>
-        <w:pStyle w:val="Heading3"/>
-        <w:rPr>
-          <w:lang w:val="en-IE"/>
-        </w:rPr>
-      </w:pPr>
-      <w:bookmarkStart w:id="24" w:name="_Toc512731082"/>
-      <w:r>
-        <w:rPr>
-          <w:sz w:val="28"/>
-          <w:lang w:val="en-IE"/>
-        </w:rPr>
-        <w:t>Read</w:t>
-      </w:r>
-      <w:bookmarkEnd w:id="24"/>
-    </w:p>
-    <w:p>
-      <w:pPr>
-        <w:rPr>
-          <w:sz w:val="24"/>
-          <w:szCs w:val="24"/>
-          <w:lang w:val="en-IE"/>
-        </w:rPr>
-      </w:pPr>
-      <w:r>
-        <w:rPr>
-          <w:sz w:val="24"/>
-          <w:szCs w:val="24"/>
-          <w:lang w:val="en-IE"/>
-        </w:rPr>
-        <w:t>I display this using *ngFor that helps display the list as a string and async retrieves the latest value of the model from firebase. To help this happen use an Observable that gets the list from the database and any changes to it by retrieving its key and values which returns an object/s of reservation/s from the reservation-list.</w:t>
-      </w:r>
-    </w:p>
-    <w:p>
-      <w:pPr>
-        <w:pStyle w:val="Heading3"/>
-        <w:rPr>
-          <w:lang w:val="en-IE"/>
-        </w:rPr>
-      </w:pPr>
-      <w:bookmarkStart w:id="25" w:name="_Toc512731083"/>
-      <w:r>
-        <w:rPr>
-          <w:sz w:val="28"/>
-          <w:lang w:val="en-IE"/>
-        </w:rPr>
-        <w:t>Update</w:t>
-      </w:r>
-      <w:bookmarkEnd w:id="25"/>
-      <w:r>
-        <w:rPr>
-          <w:sz w:val="28"/>
-          <w:lang w:val="en-IE"/>
-        </w:rPr>
-        <w:t xml:space="preserve"> </w:t>
-      </w:r>
-    </w:p>
-    <w:p>
-      <w:pPr>
-        <w:rPr>
-          <w:sz w:val="24"/>
-          <w:szCs w:val="24"/>
-          <w:lang w:val="en-IE"/>
-        </w:rPr>
-      </w:pPr>
-      <w:r>
-        <w:rPr>
-          <w:sz w:val="24"/>
-          <w:szCs w:val="24"/>
-          <w:lang w:val="en-IE"/>
-        </w:rPr>
-        <w:t>I edit a</w:t>
-      </w:r>
-      <w:r>
-        <w:rPr>
-          <w:sz w:val="24"/>
-          <w:szCs w:val="24"/>
-          <w:lang w:val="en-IE"/>
-        </w:rPr>
-        <w:t xml:space="preserve"> reservation </w:t>
-      </w:r>
-      <w:r>
-        <w:rPr>
-          <w:sz w:val="24"/>
-          <w:szCs w:val="24"/>
-          <w:lang w:val="en-IE"/>
-        </w:rPr>
-        <w:t xml:space="preserve">by creating a function which uses the Angular method .update. I use navPush from where the reservation list  is displayed to go to </w:t>
-      </w:r>
-      <w:r>
-        <w:rPr>
-          <w:sz w:val="24"/>
-          <w:szCs w:val="24"/>
-          <w:lang w:val="en-IE"/>
-        </w:rPr>
-        <w:t>the</w:t>
-      </w:r>
-      <w:r>
-        <w:rPr>
-          <w:sz w:val="24"/>
-          <w:szCs w:val="24"/>
-          <w:lang w:val="en-IE"/>
-        </w:rPr>
-        <w:t xml:space="preserve"> edit-reservation page which displays the selected model and allows you to </w:t>
-      </w:r>
-      <w:r>
-        <w:rPr>
-          <w:sz w:val="24"/>
-          <w:szCs w:val="24"/>
-          <w:lang w:val="en-IE"/>
-        </w:rPr>
-        <w:t>change</w:t>
-      </w:r>
-      <w:r>
-        <w:rPr>
-          <w:sz w:val="24"/>
-          <w:szCs w:val="24"/>
-          <w:lang w:val="en-IE"/>
-        </w:rPr>
-        <w:t xml:space="preserve"> the reservation. Like the add reservation it makes changes to the reservation-list using the key and values. </w:t>
-      </w:r>
-    </w:p>
-    <w:p>
-      <w:pPr>
-        <w:pStyle w:val="Heading3"/>
-        <w:rPr>
-          <w:sz w:val="28"/>
-          <w:lang w:val="en-IE"/>
-        </w:rPr>
-      </w:pPr>
-      <w:bookmarkStart w:id="26" w:name="_Toc512731084"/>
-      <w:r>
-        <w:rPr>
-          <w:sz w:val="28"/>
-          <w:lang w:val="en-IE"/>
-        </w:rPr>
-        <w:t>Delete</w:t>
-      </w:r>
-      <w:bookmarkEnd w:id="26"/>
-    </w:p>
-    <w:p>
-      <w:pPr>
-        <w:rPr>
-          <w:sz w:val="24"/>
-          <w:szCs w:val="24"/>
-          <w:lang w:val="en-IE"/>
-        </w:rPr>
-      </w:pPr>
-      <w:r>
-        <w:rPr>
-          <w:sz w:val="24"/>
-          <w:szCs w:val="24"/>
-          <w:lang w:val="en-IE"/>
-        </w:rPr>
-        <w:t xml:space="preserve">Deleting uses an Angular method .remove which calls a function in services. Like the add and edit methods it uses an </w:t>
-      </w:r>
-      <w:proofErr w:type="spellStart"/>
-      <w:r>
-        <w:rPr>
-          <w:sz w:val="24"/>
-          <w:szCs w:val="24"/>
-          <w:lang w:val="en-IE"/>
-        </w:rPr>
-        <w:t>onClick</w:t>
-      </w:r>
-      <w:proofErr w:type="spellEnd"/>
-      <w:r>
-        <w:rPr>
-          <w:sz w:val="24"/>
-          <w:szCs w:val="24"/>
-          <w:lang w:val="en-IE"/>
-        </w:rPr>
-        <w:t xml:space="preserve"> event contained in a button. The reservation model selected redirects you to </w:t>
-      </w:r>
-      <w:r>
-        <w:rPr>
-          <w:sz w:val="24"/>
-          <w:szCs w:val="24"/>
-          <w:lang w:val="en-IE"/>
-        </w:rPr>
-        <w:t xml:space="preserve">the edit reservation page which contains the button to remove. </w:t>
-      </w:r>
-      <w:r>
-        <w:rPr>
-          <w:sz w:val="24"/>
-          <w:szCs w:val="24"/>
-          <w:lang w:val="en-IE"/>
-        </w:rPr>
-        <w:t xml:space="preserve"> </w:t>
-      </w:r>
-    </w:p>
-    <w:p>
-      <w:pPr>
-        <w:rPr>
-          <w:lang w:val="en-IE"/>
-        </w:rPr>
-      </w:pPr>
-    </w:p>
-    <w:p>
-      <w:pPr>
-        <w:pStyle w:val="Heading1"/>
-        <w:rPr>
-          <w:lang w:val="en-IE"/>
-        </w:rPr>
-      </w:pPr>
-      <w:bookmarkStart w:id="27" w:name="_Toc512731085"/>
-      <w:r>
-        <w:rPr>
-          <w:lang w:val="en-IE"/>
-        </w:rPr>
-        <w:t>Limitations</w:t>
-      </w:r>
-      <w:bookmarkEnd w:id="20"/>
-      <w:bookmarkEnd w:id="27"/>
-    </w:p>
-    <w:p>
-      <w:pPr>
-        <w:rPr>
-          <w:sz w:val="24"/>
-          <w:lang w:val="en-IE"/>
-        </w:rPr>
-      </w:pPr>
-      <w:bookmarkStart w:id="28" w:name="_Toc512526448"/>
+      <w:bookmarkEnd w:id="28"/>
+    </w:p>
+    <w:p>
+      <w:pPr>
+        <w:rPr>
+          <w:sz w:val="24"/>
+          <w:lang w:val="en-IE"/>
+        </w:rPr>
+      </w:pPr>
+      <w:bookmarkStart w:id="29" w:name="_Toc512526448"/>
       <w:r>
         <w:rPr>
           <w:sz w:val="24"/>
@@ -5546,24 +5560,24 @@
           <w:lang w:val="en-IE"/>
         </w:rPr>
       </w:pPr>
-      <w:bookmarkStart w:id="29" w:name="_Toc512731086"/>
+      <w:bookmarkStart w:id="30" w:name="_Toc512786632"/>
       <w:r>
         <w:rPr>
           <w:lang w:val="en-IE"/>
         </w:rPr>
         <w:t>Known Bugs</w:t>
       </w:r>
-      <w:bookmarkEnd w:id="28"/>
       <w:bookmarkEnd w:id="29"/>
-    </w:p>
-    <w:p>
-      <w:pPr>
-        <w:rPr>
-          <w:sz w:val="24"/>
-          <w:lang w:val="en-IE"/>
-        </w:rPr>
-      </w:pPr>
-      <w:bookmarkStart w:id="30" w:name="_Toc512526449"/>
+      <w:bookmarkEnd w:id="30"/>
+    </w:p>
+    <w:p>
+      <w:pPr>
+        <w:rPr>
+          <w:sz w:val="24"/>
+          <w:lang w:val="en-IE"/>
+        </w:rPr>
+      </w:pPr>
+      <w:bookmarkStart w:id="31" w:name="_Toc512526449"/>
       <w:r>
         <w:rPr>
           <w:sz w:val="24"/>
@@ -5614,15 +5628,15 @@
           <w:lang w:val="en-IE"/>
         </w:rPr>
       </w:pPr>
-      <w:bookmarkStart w:id="31" w:name="_Toc512731087"/>
+      <w:bookmarkStart w:id="32" w:name="_Toc512786633"/>
       <w:r>
         <w:rPr>
           <w:lang w:val="en-IE"/>
         </w:rPr>
         <w:t>Recommendations for Future Development</w:t>
       </w:r>
-      <w:bookmarkEnd w:id="30"/>
       <w:bookmarkEnd w:id="31"/>
+      <w:bookmarkEnd w:id="32"/>
     </w:p>
     <w:p>
       <w:pPr>
@@ -5646,7 +5660,7 @@
           <w:lang w:val="en-IE"/>
         </w:rPr>
       </w:pPr>
-      <w:bookmarkStart w:id="32" w:name="_Toc512526450"/>
+      <w:bookmarkStart w:id="33" w:name="_Toc512526450"/>
       <w:r>
         <w:rPr>
           <w:sz w:val="24"/>
@@ -5919,7 +5933,7 @@
           <w:lang w:val="en-IE"/>
         </w:rPr>
       </w:pPr>
-      <w:bookmarkStart w:id="33" w:name="_Toc512731088"/>
+      <w:bookmarkStart w:id="34" w:name="_Toc512786634"/>
       <w:r>
         <w:rPr>
           <w:lang w:val="en-IE"/>
@@ -5927,8 +5941,8 @@
         <w:lastRenderedPageBreak/>
         <w:t>Conclusions</w:t>
       </w:r>
-      <w:bookmarkEnd w:id="32"/>
       <w:bookmarkEnd w:id="33"/>
+      <w:bookmarkEnd w:id="34"/>
     </w:p>
     <w:p>
       <w:pPr>
@@ -6002,31 +6016,43 @@
           <w:lang w:val="en-IE"/>
         </w:rPr>
       </w:pPr>
-      <w:bookmarkStart w:id="34" w:name="_GoBack"/>
-      <w:bookmarkEnd w:id="34"/>
-    </w:p>
-    <w:p>
-      <w:pPr>
-        <w:rPr>
-          <w:sz w:val="24"/>
-          <w:lang w:val="en-IE"/>
-        </w:rPr>
-      </w:pPr>
-      <w:r>
-        <w:rPr>
-          <w:sz w:val="24"/>
-          <w:lang w:val="en-IE"/>
-        </w:rPr>
-        <w:t>attempted differ</w:t>
-      </w:r>
-    </w:p>
-    <w:p>
-      <w:pPr>
-        <w:rPr>
-          <w:sz w:val="24"/>
-          <w:lang w:val="en-IE"/>
-        </w:rPr>
-      </w:pPr>
+      <w:r>
+        <w:rPr>
+          <w:sz w:val="24"/>
+          <w:lang w:val="en-IE"/>
+        </w:rPr>
+        <w:t xml:space="preserve">If I could restart the project again I would have changed the foundation of the project keeping firebase but not using the model functionality as I felt it struggled to allow me manipulate date that I used in conjunction with the </w:t>
+      </w:r>
+      <w:proofErr w:type="spellStart"/>
+      <w:r>
+        <w:rPr>
+          <w:sz w:val="24"/>
+          <w:lang w:val="en-IE"/>
+        </w:rPr>
+        <w:t>AngularFireDatabase</w:t>
+      </w:r>
+      <w:proofErr w:type="spellEnd"/>
+      <w:r>
+        <w:rPr>
+          <w:sz w:val="24"/>
+          <w:lang w:val="en-IE"/>
+        </w:rPr>
+        <w:t xml:space="preserve">.  </w:t>
+      </w:r>
+      <w:r>
+        <w:rPr>
+          <w:sz w:val="24"/>
+          <w:lang w:val="en-IE"/>
+        </w:rPr>
+        <w:t xml:space="preserve">There were several things I wanted to implement that </w:t>
+      </w:r>
+      <w:r>
+        <w:rPr>
+          <w:sz w:val="24"/>
+          <w:lang w:val="en-IE"/>
+        </w:rPr>
+        <w:t xml:space="preserve">I was unable to which I discuss above in the future recommendations section of this document.  </w:t>
+      </w:r>
       <w:r>
         <w:rPr>
           <w:sz w:val="24"/>
@@ -6042,7 +6068,7 @@
           <w:lang w:val="en-IE"/>
         </w:rPr>
       </w:pPr>
-      <w:bookmarkStart w:id="35" w:name="_Toc512731089"/>
+      <w:bookmarkStart w:id="35" w:name="_Toc512786635"/>
       <w:r>
         <w:rPr>
           <w:lang w:val="en-IE"/>
@@ -8469,7 +8495,7 @@
 </file>
 
 <file path=customXml/itemProps2.xml><?xml version="1.0" encoding="utf-8"?>
-<ds:datastoreItem xmlns:ds="http://schemas.openxmlformats.org/officeDocument/2006/customXml" ds:itemID="{E45CFEED-C61C-40D8-82AC-C78F43CDA2B4}">
+<ds:datastoreItem xmlns:ds="http://schemas.openxmlformats.org/officeDocument/2006/customXml" ds:itemID="{B159EFA6-08C9-4CED-AF33-0D2DCB9C42A5}">
   <ds:schemaRefs>
     <ds:schemaRef ds:uri="http://schemas.openxmlformats.org/officeDocument/2006/bibliography"/>
   </ds:schemaRefs>

</xml_diff>